<commit_message>
delete and change old files
</commit_message>
<xml_diff>
--- a/livro/TCC_bookV2.docx
+++ b/livro/TCC_bookV2.docx
@@ -1472,6 +1472,8 @@
           <w:szCs w:val="24"/>
         </w:rPr>
       </w:pPr>
+      <w:bookmarkStart w:id="0" w:name="_GoBack"/>
+      <w:bookmarkEnd w:id="0"/>
     </w:p>
     <w:sdt>
       <w:sdtPr>
@@ -1520,7 +1522,7 @@
           <w:r>
             <w:fldChar w:fldCharType="separate"/>
           </w:r>
-          <w:hyperlink w:anchor="_Toc47268421" w:history="1">
+          <w:hyperlink w:anchor="_Toc52020442" w:history="1">
             <w:r>
               <w:rPr>
                 <w:rStyle w:val="Hyperlink"/>
@@ -1547,7 +1549,7 @@
                 <w:noProof/>
                 <w:webHidden/>
               </w:rPr>
-              <w:instrText xml:space="preserve"> PAGEREF _Toc47268421 \h </w:instrText>
+              <w:instrText xml:space="preserve"> PAGEREF _Toc52020442 \h </w:instrText>
             </w:r>
             <w:r>
               <w:rPr>
@@ -1591,7 +1593,7 @@
               <w:lang w:eastAsia="ja-JP"/>
             </w:rPr>
           </w:pPr>
-          <w:hyperlink w:anchor="_Toc47268422" w:history="1">
+          <w:hyperlink w:anchor="_Toc52020443" w:history="1">
             <w:r>
               <w:rPr>
                 <w:rStyle w:val="Hyperlink"/>
@@ -1618,7 +1620,7 @@
                 <w:noProof/>
                 <w:webHidden/>
               </w:rPr>
-              <w:instrText xml:space="preserve"> PAGEREF _Toc47268422 \h </w:instrText>
+              <w:instrText xml:space="preserve"> PAGEREF _Toc52020443 \h </w:instrText>
             </w:r>
             <w:r>
               <w:rPr>
@@ -1662,7 +1664,7 @@
               <w:lang w:eastAsia="ja-JP"/>
             </w:rPr>
           </w:pPr>
-          <w:hyperlink w:anchor="_Toc47268423" w:history="1">
+          <w:hyperlink w:anchor="_Toc52020444" w:history="1">
             <w:r>
               <w:rPr>
                 <w:rStyle w:val="Hyperlink"/>
@@ -1689,7 +1691,7 @@
                 <w:noProof/>
                 <w:webHidden/>
               </w:rPr>
-              <w:instrText xml:space="preserve"> PAGEREF _Toc47268423 \h </w:instrText>
+              <w:instrText xml:space="preserve"> PAGEREF _Toc52020444 \h </w:instrText>
             </w:r>
             <w:r>
               <w:rPr>
@@ -1733,7 +1735,7 @@
               <w:lang w:eastAsia="ja-JP"/>
             </w:rPr>
           </w:pPr>
-          <w:hyperlink w:anchor="_Toc47268424" w:history="1">
+          <w:hyperlink w:anchor="_Toc52020445" w:history="1">
             <w:r>
               <w:rPr>
                 <w:rStyle w:val="Hyperlink"/>
@@ -1760,7 +1762,7 @@
                 <w:noProof/>
                 <w:webHidden/>
               </w:rPr>
-              <w:instrText xml:space="preserve"> PAGEREF _Toc47268424 \h </w:instrText>
+              <w:instrText xml:space="preserve"> PAGEREF _Toc52020445 \h </w:instrText>
             </w:r>
             <w:r>
               <w:rPr>
@@ -1804,7 +1806,7 @@
               <w:lang w:eastAsia="ja-JP"/>
             </w:rPr>
           </w:pPr>
-          <w:hyperlink w:anchor="_Toc47268425" w:history="1">
+          <w:hyperlink w:anchor="_Toc52020446" w:history="1">
             <w:r>
               <w:rPr>
                 <w:rStyle w:val="Hyperlink"/>
@@ -1831,7 +1833,7 @@
                 <w:noProof/>
                 <w:webHidden/>
               </w:rPr>
-              <w:instrText xml:space="preserve"> PAGEREF _Toc47268425 \h </w:instrText>
+              <w:instrText xml:space="preserve"> PAGEREF _Toc52020446 \h </w:instrText>
             </w:r>
             <w:r>
               <w:rPr>
@@ -1851,7 +1853,7 @@
                 <w:noProof/>
                 <w:webHidden/>
               </w:rPr>
-              <w:t>9</w:t>
+              <w:t>10</w:t>
             </w:r>
             <w:r>
               <w:rPr>
@@ -1875,7 +1877,7 @@
               <w:lang w:eastAsia="ja-JP"/>
             </w:rPr>
           </w:pPr>
-          <w:hyperlink w:anchor="_Toc47268426" w:history="1">
+          <w:hyperlink w:anchor="_Toc52020447" w:history="1">
             <w:r>
               <w:rPr>
                 <w:rStyle w:val="Hyperlink"/>
@@ -1902,7 +1904,7 @@
                 <w:noProof/>
                 <w:webHidden/>
               </w:rPr>
-              <w:instrText xml:space="preserve"> PAGEREF _Toc47268426 \h </w:instrText>
+              <w:instrText xml:space="preserve"> PAGEREF _Toc52020447 \h </w:instrText>
             </w:r>
             <w:r>
               <w:rPr>
@@ -1922,7 +1924,7 @@
                 <w:noProof/>
                 <w:webHidden/>
               </w:rPr>
-              <w:t>9</w:t>
+              <w:t>10</w:t>
             </w:r>
             <w:r>
               <w:rPr>
@@ -1946,7 +1948,7 @@
               <w:lang w:eastAsia="ja-JP"/>
             </w:rPr>
           </w:pPr>
-          <w:hyperlink w:anchor="_Toc47268427" w:history="1">
+          <w:hyperlink w:anchor="_Toc52020448" w:history="1">
             <w:r>
               <w:rPr>
                 <w:rStyle w:val="Hyperlink"/>
@@ -1973,7 +1975,7 @@
                 <w:noProof/>
                 <w:webHidden/>
               </w:rPr>
-              <w:instrText xml:space="preserve"> PAGEREF _Toc47268427 \h </w:instrText>
+              <w:instrText xml:space="preserve"> PAGEREF _Toc52020448 \h </w:instrText>
             </w:r>
             <w:r>
               <w:rPr>
@@ -1993,7 +1995,7 @@
                 <w:noProof/>
                 <w:webHidden/>
               </w:rPr>
-              <w:t>9</w:t>
+              <w:t>10</w:t>
             </w:r>
             <w:r>
               <w:rPr>
@@ -2017,7 +2019,7 @@
               <w:lang w:eastAsia="ja-JP"/>
             </w:rPr>
           </w:pPr>
-          <w:hyperlink w:anchor="_Toc47268428" w:history="1">
+          <w:hyperlink w:anchor="_Toc52020449" w:history="1">
             <w:r>
               <w:rPr>
                 <w:rStyle w:val="Hyperlink"/>
@@ -2044,7 +2046,7 @@
                 <w:noProof/>
                 <w:webHidden/>
               </w:rPr>
-              <w:instrText xml:space="preserve"> PAGEREF _Toc47268428 \h </w:instrText>
+              <w:instrText xml:space="preserve"> PAGEREF _Toc52020449 \h </w:instrText>
             </w:r>
             <w:r>
               <w:rPr>
@@ -2088,7 +2090,7 @@
               <w:lang w:eastAsia="ja-JP"/>
             </w:rPr>
           </w:pPr>
-          <w:hyperlink w:anchor="_Toc47268429" w:history="1">
+          <w:hyperlink w:anchor="_Toc52020450" w:history="1">
             <w:r>
               <w:rPr>
                 <w:rStyle w:val="Hyperlink"/>
@@ -2115,7 +2117,7 @@
                 <w:noProof/>
                 <w:webHidden/>
               </w:rPr>
-              <w:instrText xml:space="preserve"> PAGEREF _Toc47268429 \h </w:instrText>
+              <w:instrText xml:space="preserve"> PAGEREF _Toc52020450 \h </w:instrText>
             </w:r>
             <w:r>
               <w:rPr>
@@ -2135,7 +2137,7 @@
                 <w:noProof/>
                 <w:webHidden/>
               </w:rPr>
-              <w:t>15</w:t>
+              <w:t>19</w:t>
             </w:r>
             <w:r>
               <w:rPr>
@@ -2349,11 +2351,11 @@
         <w:pStyle w:val="Ttulo1"/>
         <w:ind w:left="360"/>
       </w:pPr>
-      <w:bookmarkStart w:id="0" w:name="_Toc47268421"/>
+      <w:bookmarkStart w:id="1" w:name="_Toc52020442"/>
       <w:r>
         <w:t>CARACTERIZAÇÃO DA EMPRESA DESENVOLVEDORA</w:t>
       </w:r>
-      <w:bookmarkEnd w:id="0"/>
+      <w:bookmarkEnd w:id="1"/>
       <w:r>
         <w:tab/>
       </w:r>
@@ -2401,7 +2403,15 @@
         <w:t xml:space="preserve"> Santos Freire</w:t>
       </w:r>
       <w:r>
-        <w:t>, Rutieny Pires</w:t>
+        <w:t xml:space="preserve">, </w:t>
+      </w:r>
+      <w:proofErr w:type="spellStart"/>
+      <w:r>
+        <w:t>Rutieny</w:t>
+      </w:r>
+      <w:proofErr w:type="spellEnd"/>
+      <w:r>
+        <w:t xml:space="preserve"> Pires</w:t>
       </w:r>
       <w:r>
         <w:t xml:space="preserve"> da Rocha</w:t>
@@ -2560,19 +2570,17 @@
         <w:lastRenderedPageBreak/>
         <w:br/>
       </w:r>
-      <w:bookmarkStart w:id="1" w:name="_GoBack"/>
       <w:r>
         <w:rPr>
           <w:rFonts w:cs="Arial"/>
         </w:rPr>
         <w:object w:dxaOrig="4364" w:dyaOrig="5685">
-          <v:rect id="rectole0000000000" o:spid="_x0000_i1038" style="width:167.85pt;height:218.8pt" o:ole="" o:preferrelative="t" stroked="f">
+          <v:rect id="rectole0000000000" o:spid="_x0000_i1025" style="width:168pt;height:219pt" o:ole="" o:preferrelative="t" stroked="f">
             <v:imagedata r:id="rId11" o:title=""/>
           </v:rect>
-          <o:OLEObject Type="Embed" ProgID="StaticMetafile" ShapeID="rectole0000000000" DrawAspect="Content" ObjectID="_1657884633" r:id="rId12"/>
+          <o:OLEObject Type="Embed" ProgID="StaticMetafile" ShapeID="rectole0000000000" DrawAspect="Content" ObjectID="_1662633188" r:id="rId12"/>
         </w:object>
       </w:r>
-      <w:bookmarkEnd w:id="1"/>
     </w:p>
     <w:p>
       <w:pPr>
@@ -2622,9 +2630,10 @@
       <w:r>
         <w:rPr>
           <w:noProof/>
+          <w:lang w:eastAsia="pt-BR"/>
         </w:rPr>
         <w:drawing>
-          <wp:inline distT="0" distB="0" distL="0" distR="0" wp14:anchorId="4D822C0D" wp14:editId="15E0C87D">
+          <wp:inline distT="0" distB="0" distL="0" distR="0">
             <wp:extent cx="5295900" cy="2506980"/>
             <wp:effectExtent l="19050" t="0" r="0" b="0"/>
             <wp:docPr id="3" name="Diagrama 3">
@@ -2691,7 +2700,7 @@
         <w:pStyle w:val="Ttulo1"/>
         <w:ind w:left="360"/>
       </w:pPr>
-      <w:bookmarkStart w:id="2" w:name="_Toc47268422"/>
+      <w:bookmarkStart w:id="2" w:name="_Toc52020443"/>
       <w:r>
         <w:t>OBJETIVOS GERAIS</w:t>
       </w:r>
@@ -2710,48 +2719,25 @@
       <w:r>
         <w:t>Criar um ambiente de ensino mais igualitário, onde alunos novatos, alunos veteranos e professores possam contribuir mutuamente, buscando assim dirimir as dúvidas e déficits de conhecimento de alunos com dificuldades.</w:t>
       </w:r>
-      <w:r>
-        <w:rPr>
-          <w:rFonts w:cs="Arial"/>
-          <w:b/>
-          <w:szCs w:val="24"/>
-        </w:rPr>
-        <w:t xml:space="preserve"> </w:t>
-      </w:r>
     </w:p>
     <w:p>
       <w:pPr>
         <w:pStyle w:val="Ttulo1"/>
         <w:ind w:left="360"/>
       </w:pPr>
-      <w:bookmarkStart w:id="3" w:name="_Toc47268423"/>
+      <w:bookmarkStart w:id="3" w:name="_Toc52020444"/>
       <w:r>
         <w:lastRenderedPageBreak/>
         <w:t>OBJETIVOS ESPECIFICOS</w:t>
       </w:r>
       <w:bookmarkEnd w:id="3"/>
-      <w:r>
-        <w:t xml:space="preserve"> </w:t>
-      </w:r>
     </w:p>
     <w:p>
       <w:pPr>
         <w:ind w:left="360"/>
       </w:pPr>
       <w:r>
-        <w:t>-</w:t>
-      </w:r>
-      <w:r>
-        <w:t xml:space="preserve"> </w:t>
-      </w:r>
-      <w:r>
-        <w:t xml:space="preserve">Criar uma interface para que alunos </w:t>
-      </w:r>
-      <w:r>
-        <w:t>se comuniquem</w:t>
-      </w:r>
-      <w:r>
-        <w:t xml:space="preserve"> uns com os outros sobre determinados temas estudados;</w:t>
+        <w:t>-Criar uma interface para que alunos se comuniquem uns com os outros sobre determinados temas estudados;</w:t>
       </w:r>
     </w:p>
     <w:p>
@@ -2759,13 +2745,7 @@
         <w:ind w:left="360"/>
       </w:pPr>
       <w:r>
-        <w:t>-</w:t>
-      </w:r>
-      <w:r>
-        <w:t xml:space="preserve"> </w:t>
-      </w:r>
-      <w:r>
-        <w:t>Possibilitar o compartilhamento de materiais entre os alunos;</w:t>
+        <w:t>-Possibilitar o compartilhamento de materiais entre os alunos;</w:t>
       </w:r>
     </w:p>
     <w:p>
@@ -2773,13 +2753,7 @@
         <w:ind w:left="360"/>
       </w:pPr>
       <w:r>
-        <w:t>-</w:t>
-      </w:r>
-      <w:r>
-        <w:t xml:space="preserve"> </w:t>
-      </w:r>
-      <w:r>
-        <w:t>Permitir aos alunos combinar grupos de estudos por meio de uma interface amigável;</w:t>
+        <w:t>-Permitir aos alunos combinar grupos de estudos por meio de uma interface amigável;</w:t>
       </w:r>
     </w:p>
     <w:p>
@@ -2791,34 +2765,10 @@
       </w:r>
       <w:proofErr w:type="spellStart"/>
       <w:r>
-        <w:t>Frequently</w:t>
+        <w:t>FrequentlyAskandQuestions</w:t>
       </w:r>
       <w:proofErr w:type="spellEnd"/>
       <w:r>
-        <w:t xml:space="preserve"> </w:t>
-      </w:r>
-      <w:proofErr w:type="spellStart"/>
-      <w:r>
-        <w:t>Ask</w:t>
-      </w:r>
-      <w:proofErr w:type="spellEnd"/>
-      <w:r>
-        <w:t xml:space="preserve"> </w:t>
-      </w:r>
-      <w:proofErr w:type="spellStart"/>
-      <w:r>
-        <w:t>and</w:t>
-      </w:r>
-      <w:proofErr w:type="spellEnd"/>
-      <w:r>
-        <w:t xml:space="preserve"> </w:t>
-      </w:r>
-      <w:proofErr w:type="spellStart"/>
-      <w:r>
-        <w:t>Questions</w:t>
-      </w:r>
-      <w:proofErr w:type="spellEnd"/>
-      <w:r>
         <w:t>) sobre assuntos aprendidos nas aulas;</w:t>
       </w:r>
     </w:p>
@@ -2827,13 +2777,7 @@
         <w:ind w:left="360"/>
       </w:pPr>
       <w:r>
-        <w:t xml:space="preserve">- Permitir a marcação de encontros dos grupos de </w:t>
-      </w:r>
-      <w:r>
-        <w:t>estudo.</w:t>
-      </w:r>
-      <w:r>
-        <w:t xml:space="preserve"> </w:t>
+        <w:t>- Permitir a marcação de encontros dos grupos de estudo.</w:t>
       </w:r>
     </w:p>
     <w:p>
@@ -2849,7 +2793,7 @@
         <w:pStyle w:val="Ttulo1"/>
         <w:ind w:left="360"/>
       </w:pPr>
-      <w:bookmarkStart w:id="4" w:name="_Toc47268424"/>
+      <w:bookmarkStart w:id="4" w:name="_Toc52020445"/>
       <w:r>
         <w:t>FUNDAMENTAÇÃO TEÓRICA</w:t>
       </w:r>
@@ -2857,7 +2801,10 @@
     </w:p>
     <w:p>
       <w:pPr>
-        <w:ind w:left="360"/>
+        <w:rPr>
+          <w:rFonts w:cs="Arial"/>
+          <w:szCs w:val="24"/>
+        </w:rPr>
       </w:pPr>
       <w:r>
         <w:rPr>
@@ -2874,115 +2821,1108 @@
         <w:br/>
       </w:r>
       <w:r>
+        <w:rPr>
+          <w:rFonts w:cs="Arial"/>
+          <w:szCs w:val="24"/>
+        </w:rPr>
+        <w:t xml:space="preserve">Nosso projeto tem como público alvo os alunos que cursam desenvolvimento de Sistemas nas </w:t>
+      </w:r>
+      <w:proofErr w:type="spellStart"/>
+      <w:r>
+        <w:rPr>
+          <w:rFonts w:cs="Arial"/>
+          <w:szCs w:val="24"/>
+        </w:rPr>
+        <w:t>ETECs</w:t>
+      </w:r>
+      <w:proofErr w:type="spellEnd"/>
+      <w:r>
+        <w:rPr>
+          <w:rFonts w:cs="Arial"/>
+          <w:szCs w:val="24"/>
+        </w:rPr>
+        <w:t xml:space="preserve"> que em sua maioria são de escolas públicas. Na ETEC de </w:t>
+      </w:r>
+      <w:proofErr w:type="spellStart"/>
+      <w:r>
+        <w:rPr>
+          <w:rFonts w:cs="Arial"/>
+          <w:szCs w:val="24"/>
+        </w:rPr>
+        <w:t>Guainazes</w:t>
+      </w:r>
+      <w:proofErr w:type="spellEnd"/>
+      <w:r>
+        <w:rPr>
+          <w:rFonts w:cs="Arial"/>
+          <w:szCs w:val="24"/>
+        </w:rPr>
+        <w:t xml:space="preserve"> tem cerca de 115 alunos cursando Desenvolvimento de </w:t>
+      </w:r>
+      <w:proofErr w:type="gramStart"/>
+      <w:r>
+        <w:rPr>
+          <w:rFonts w:cs="Arial"/>
+          <w:szCs w:val="24"/>
+        </w:rPr>
+        <w:t>Sistemas  que</w:t>
+      </w:r>
+      <w:proofErr w:type="gramEnd"/>
+      <w:r>
+        <w:rPr>
+          <w:rFonts w:cs="Arial"/>
+          <w:szCs w:val="24"/>
+        </w:rPr>
+        <w:t xml:space="preserve"> por semestre ingressam  40 alunos</w:t>
+      </w:r>
+      <w:r>
+        <w:rPr>
+          <w:rFonts w:cs="Arial"/>
+          <w:szCs w:val="24"/>
+        </w:rPr>
+        <w:t>.</w:t>
+      </w:r>
+      <w:r>
+        <w:rPr>
+          <w:rFonts w:cs="Arial"/>
+          <w:szCs w:val="24"/>
+        </w:rPr>
+        <w:t xml:space="preserve"> </w:t>
+      </w:r>
+    </w:p>
+    <w:p>
+      <w:pPr>
+        <w:rPr>
+          <w:rFonts w:asciiTheme="minorHAnsi" w:hAnsiTheme="minorHAnsi"/>
+          <w:color w:val="00B050"/>
+          <w:sz w:val="22"/>
+        </w:rPr>
+      </w:pPr>
+      <w:r>
+        <w:rPr>
+          <w:rFonts w:cs="Arial"/>
+          <w:szCs w:val="24"/>
+        </w:rPr>
+        <w:t xml:space="preserve"> De 3 a 7 alunos por modulo </w:t>
+      </w:r>
+      <w:r>
+        <w:rPr>
+          <w:rFonts w:cs="Arial"/>
+          <w:szCs w:val="24"/>
+        </w:rPr>
+        <w:t>acabam por desistir por conta das dificuldades que sentem em aprender o conteúdo</w:t>
+      </w:r>
+      <w:r>
+        <w:rPr>
+          <w:rFonts w:cs="Arial"/>
+          <w:szCs w:val="24"/>
+        </w:rPr>
+        <w:t xml:space="preserve"> passado pelo professor nas </w:t>
+      </w:r>
+      <w:proofErr w:type="spellStart"/>
+      <w:r>
+        <w:rPr>
+          <w:rFonts w:cs="Arial"/>
+          <w:szCs w:val="24"/>
+        </w:rPr>
+        <w:t>ETECs</w:t>
+      </w:r>
+      <w:proofErr w:type="spellEnd"/>
+      <w:r>
+        <w:rPr>
+          <w:rFonts w:cs="Arial"/>
+          <w:szCs w:val="24"/>
+        </w:rPr>
+        <w:t>, que são principalmente causados pela má qualidade do ensino fundamental, que não estimulam o raciocínio lógico do aluno e não ensinam todo o conteúdo preciso da matemática e ou o professor não se preocupa se o aluno aprendeu ou está com dificuldade,</w:t>
+      </w:r>
+      <w:r>
+        <w:rPr>
+          <w:rFonts w:cs="Arial"/>
+          <w:szCs w:val="24"/>
+        </w:rPr>
+        <w:t xml:space="preserve"> </w:t>
+      </w:r>
+      <w:r>
+        <w:rPr>
+          <w:rFonts w:cs="Arial"/>
+          <w:szCs w:val="24"/>
+        </w:rPr>
+        <w:t>não se empenham, não</w:t>
+      </w:r>
+      <w:r>
+        <w:rPr>
+          <w:rFonts w:cs="Arial"/>
+          <w:szCs w:val="24"/>
+        </w:rPr>
+        <w:t xml:space="preserve"> tem a  paciência para ajudar esses alunos e, até </w:t>
+      </w:r>
+      <w:r>
+        <w:rPr>
+          <w:rFonts w:cs="Arial"/>
+          <w:szCs w:val="24"/>
+        </w:rPr>
+        <w:t>mesmo não tem um bom relacionamento com os alunos</w:t>
+      </w:r>
+      <w:r>
+        <w:rPr>
+          <w:rFonts w:cs="Arial"/>
+          <w:szCs w:val="24"/>
+        </w:rPr>
+        <w:t>. Mas o</w:t>
+      </w:r>
+      <w:r>
+        <w:rPr>
+          <w:rFonts w:cs="Arial"/>
+          <w:szCs w:val="24"/>
+        </w:rPr>
+        <w:t xml:space="preserve"> problema disso não é só causado pelo aluno</w:t>
+      </w:r>
+      <w:r>
+        <w:rPr>
+          <w:rFonts w:cs="Arial"/>
+          <w:szCs w:val="24"/>
+        </w:rPr>
+        <w:t xml:space="preserve"> ou professor</w:t>
+      </w:r>
+      <w:r>
+        <w:rPr>
+          <w:rFonts w:cs="Arial"/>
+          <w:szCs w:val="24"/>
+        </w:rPr>
+        <w:t>, muito</w:t>
+      </w:r>
+      <w:r>
+        <w:rPr>
+          <w:rFonts w:cs="Arial"/>
+          <w:szCs w:val="24"/>
+        </w:rPr>
+        <w:t>s</w:t>
+      </w:r>
+      <w:r>
+        <w:rPr>
+          <w:rFonts w:cs="Arial"/>
+          <w:szCs w:val="24"/>
+        </w:rPr>
+        <w:t xml:space="preserve"> não tem o acompanhamento do país na sua rotina escolar, fazendo com que o aluno não se esforce adequadamente para as tarefas escolares, pois não tem o seu apoio, outros têm dificuldade de compreender o método de aula dado pelo professor ou até mesmo, professores que não se empenham, não tem a  paciência para ajudar os alunos com dificuldade, ou mesmo não tem um bom relacionamento com os alunos</w:t>
+      </w:r>
+      <w:r>
+        <w:rPr>
+          <w:rFonts w:cs="Arial"/>
+          <w:szCs w:val="24"/>
+        </w:rPr>
+        <w:t xml:space="preserve">. </w:t>
+      </w:r>
+    </w:p>
+    <w:p>
+      <w:pPr>
+        <w:rPr>
+          <w:rFonts w:cs="Arial"/>
+          <w:szCs w:val="24"/>
+        </w:rPr>
+      </w:pPr>
+      <w:r>
+        <w:rPr>
+          <w:rFonts w:cs="Arial"/>
+          <w:szCs w:val="24"/>
+        </w:rPr>
+        <w:t xml:space="preserve">Além de a matemática ajudar em situações do cotidiano, ela também ajuda a desenvolver o raciocínio lógico. E mesmo sendo aplicada constantemente no nosso cotidiano, ela é a matéria com maior defasagem na educação fundamental, assim tendo como impacto uma elevação na desistência de alunos no ensino superior e, mesmo que o aluno seja aprovado nessa matéria, alguns deles sentem dificuldade </w:t>
+      </w:r>
+      <w:r>
+        <w:rPr>
+          <w:rFonts w:cs="Arial"/>
+          <w:szCs w:val="24"/>
+        </w:rPr>
+        <w:lastRenderedPageBreak/>
+        <w:t xml:space="preserve">em utilizar o que aprendeu. Muitos têm até mesmo uma </w:t>
+      </w:r>
+      <w:proofErr w:type="spellStart"/>
+      <w:r>
+        <w:rPr>
+          <w:rFonts w:cs="Arial"/>
+          <w:szCs w:val="24"/>
+        </w:rPr>
+        <w:t>auto-estima</w:t>
+      </w:r>
+      <w:proofErr w:type="spellEnd"/>
+      <w:r>
+        <w:rPr>
+          <w:rFonts w:cs="Arial"/>
+          <w:szCs w:val="24"/>
+        </w:rPr>
+        <w:t xml:space="preserve"> baixa, ou sofrem c</w:t>
+      </w:r>
+      <w:r>
+        <w:rPr>
+          <w:rFonts w:cs="Arial"/>
+          <w:szCs w:val="24"/>
+        </w:rPr>
+        <w:t xml:space="preserve">erta rejeição por não dominar </w:t>
+      </w:r>
+      <w:proofErr w:type="gramStart"/>
+      <w:r>
+        <w:rPr>
+          <w:rFonts w:cs="Arial"/>
+          <w:szCs w:val="24"/>
+        </w:rPr>
+        <w:t xml:space="preserve">os  </w:t>
+      </w:r>
+      <w:r>
+        <w:rPr>
+          <w:rFonts w:cs="Arial"/>
+          <w:szCs w:val="24"/>
+        </w:rPr>
+        <w:t>assuntos</w:t>
+      </w:r>
+      <w:proofErr w:type="gramEnd"/>
+      <w:r>
+        <w:rPr>
+          <w:rFonts w:cs="Arial"/>
+          <w:szCs w:val="24"/>
+        </w:rPr>
+        <w:t xml:space="preserve"> da matéria.</w:t>
+      </w:r>
+    </w:p>
+    <w:p>
+      <w:pPr>
+        <w:rPr>
+          <w:rFonts w:cs="Arial"/>
+          <w:szCs w:val="24"/>
+        </w:rPr>
+      </w:pPr>
+      <w:r>
+        <w:rPr>
+          <w:rFonts w:cs="Arial"/>
+          <w:szCs w:val="24"/>
+        </w:rPr>
+        <w:t>Dados da SAEB (</w:t>
+      </w:r>
+      <w:r>
+        <w:rPr>
+          <w:rFonts w:cs="Arial"/>
+          <w:szCs w:val="24"/>
+          <w:shd w:val="clear" w:color="auto" w:fill="FFFFFF"/>
+        </w:rPr>
+        <w:t>Sistema de Avaliação da Educação Básica) indicam que o</w:t>
+      </w:r>
+      <w:r>
+        <w:rPr>
+          <w:rFonts w:cs="Arial"/>
+          <w:szCs w:val="24"/>
+        </w:rPr>
+        <w:t xml:space="preserve"> nível adequado da aprendizagem em matemática é praticamente o mesmo de 13 anos atrás, além de ser uma porcentagem pequena mostra que não tivemos grandes avanços. </w:t>
+      </w:r>
+    </w:p>
+    <w:p>
+      <w:pPr>
+        <w:rPr>
+          <w:rFonts w:cs="Arial"/>
+          <w:szCs w:val="24"/>
+        </w:rPr>
+      </w:pPr>
+      <w:r>
+        <w:rPr>
+          <w:rFonts w:cs="Arial"/>
+          <w:szCs w:val="24"/>
+        </w:rPr>
+        <w:t xml:space="preserve">Segundo o </w:t>
+      </w:r>
+      <w:r>
+        <w:rPr>
+          <w:rFonts w:cs="Arial"/>
+          <w:szCs w:val="24"/>
+          <w:shd w:val="clear" w:color="auto" w:fill="FFFFFF"/>
+        </w:rPr>
+        <w:t xml:space="preserve">diretor de pesquisa da plataforma </w:t>
+      </w:r>
+      <w:proofErr w:type="spellStart"/>
+      <w:r>
+        <w:rPr>
+          <w:rFonts w:cs="Arial"/>
+          <w:szCs w:val="24"/>
+          <w:shd w:val="clear" w:color="auto" w:fill="FFFFFF"/>
+        </w:rPr>
+        <w:t>YouCubed</w:t>
+      </w:r>
+      <w:proofErr w:type="spellEnd"/>
+      <w:r>
+        <w:rPr>
+          <w:rFonts w:cs="Arial"/>
+          <w:szCs w:val="24"/>
+          <w:shd w:val="clear" w:color="auto" w:fill="FFFFFF"/>
+        </w:rPr>
+        <w:t xml:space="preserve"> e pesquisador pela Universidade de </w:t>
+      </w:r>
+      <w:proofErr w:type="gramStart"/>
+      <w:r>
+        <w:rPr>
+          <w:rFonts w:cs="Arial"/>
+          <w:szCs w:val="24"/>
+          <w:shd w:val="clear" w:color="auto" w:fill="FFFFFF"/>
+        </w:rPr>
+        <w:t>Stanford ,</w:t>
+      </w:r>
+      <w:proofErr w:type="gramEnd"/>
+      <w:r>
+        <w:rPr>
+          <w:rFonts w:cs="Arial"/>
+          <w:szCs w:val="24"/>
+          <w:shd w:val="clear" w:color="auto" w:fill="FFFFFF"/>
+        </w:rPr>
+        <w:t xml:space="preserve"> a</w:t>
+      </w:r>
+      <w:r>
+        <w:rPr>
+          <w:rFonts w:cs="Arial"/>
+          <w:szCs w:val="24"/>
+        </w:rPr>
+        <w:t xml:space="preserve"> leitura de dados ajuda na compreensão de probabilidades, números gráficos, questões lógicas e, com isso ajuda as pessoas a tomar decisões e a entender padrões. </w:t>
+      </w:r>
+    </w:p>
+    <w:p>
+      <w:pPr>
+        <w:rPr>
+          <w:rFonts w:cs="Arial"/>
+          <w:szCs w:val="24"/>
+        </w:rPr>
+      </w:pPr>
+      <w:r>
+        <w:rPr>
+          <w:rFonts w:cs="Arial"/>
+          <w:szCs w:val="24"/>
+        </w:rPr>
+        <w:t>Em tempos como agora, vivendo em meio à pandemia, a firme compreensão de estatísticas e dados, ajudaria a ter</w:t>
+      </w:r>
+      <w:r>
+        <w:rPr>
+          <w:rFonts w:cs="Arial"/>
+          <w:szCs w:val="24"/>
+        </w:rPr>
+        <w:t xml:space="preserve"> uma maior conscientização e aná</w:t>
+      </w:r>
+      <w:r>
+        <w:rPr>
+          <w:rFonts w:cs="Arial"/>
+          <w:szCs w:val="24"/>
+        </w:rPr>
+        <w:t xml:space="preserve">lise do que o vírus </w:t>
+      </w:r>
+      <w:proofErr w:type="spellStart"/>
+      <w:proofErr w:type="gramStart"/>
+      <w:r>
+        <w:rPr>
+          <w:rFonts w:cs="Arial"/>
+          <w:szCs w:val="24"/>
+        </w:rPr>
+        <w:t>esta</w:t>
+      </w:r>
+      <w:proofErr w:type="spellEnd"/>
+      <w:proofErr w:type="gramEnd"/>
+      <w:r>
+        <w:rPr>
+          <w:rFonts w:cs="Arial"/>
+          <w:szCs w:val="24"/>
+        </w:rPr>
+        <w:t xml:space="preserve"> causando e as </w:t>
+      </w:r>
+      <w:r>
+        <w:rPr>
+          <w:rFonts w:cs="Arial"/>
+          <w:szCs w:val="24"/>
+        </w:rPr>
+        <w:t>consequ</w:t>
+      </w:r>
+      <w:r>
+        <w:rPr>
+          <w:rFonts w:cs="Arial"/>
+          <w:szCs w:val="24"/>
+        </w:rPr>
+        <w:t>ências dele, tendo de fato a realidade do que ele é.</w:t>
+      </w:r>
+    </w:p>
+    <w:p>
+      <w:pPr>
+        <w:rPr>
+          <w:rFonts w:cs="Arial"/>
+          <w:szCs w:val="24"/>
+        </w:rPr>
+      </w:pPr>
+      <w:r>
+        <w:rPr>
+          <w:rFonts w:cs="Arial"/>
+          <w:szCs w:val="24"/>
+        </w:rPr>
+        <w:t>A quantid</w:t>
+      </w:r>
+      <w:r>
+        <w:rPr>
+          <w:rFonts w:cs="Arial"/>
+          <w:szCs w:val="24"/>
+        </w:rPr>
+        <w:t>ade de vídeos online</w:t>
+      </w:r>
+      <w:r>
+        <w:rPr>
+          <w:rFonts w:cs="Arial"/>
+          <w:szCs w:val="24"/>
+        </w:rPr>
+        <w:t xml:space="preserve"> gratuitos com ferrament</w:t>
+      </w:r>
+      <w:r>
+        <w:rPr>
+          <w:rFonts w:cs="Arial"/>
+          <w:szCs w:val="24"/>
+        </w:rPr>
+        <w:t>as de aprendizado também online</w:t>
+      </w:r>
+      <w:r>
+        <w:rPr>
+          <w:rFonts w:cs="Arial"/>
+          <w:szCs w:val="24"/>
+        </w:rPr>
+        <w:t xml:space="preserve"> traz oportunidades para uma nova metodologia na educação</w:t>
+      </w:r>
+      <w:r>
+        <w:rPr>
+          <w:rFonts w:cs="Arial"/>
+          <w:szCs w:val="24"/>
+        </w:rPr>
+        <w:t>.</w:t>
+      </w:r>
+      <w:r>
+        <w:rPr>
+          <w:rFonts w:cs="Arial"/>
+          <w:szCs w:val="24"/>
+        </w:rPr>
+        <w:t xml:space="preserve"> </w:t>
+      </w:r>
+    </w:p>
+    <w:p>
+      <w:pPr>
+        <w:rPr>
+          <w:rFonts w:eastAsia="Times New Roman" w:cs="Arial"/>
+          <w:szCs w:val="24"/>
+          <w:lang w:eastAsia="pt-BR"/>
+        </w:rPr>
+      </w:pPr>
+      <w:r>
+        <w:rPr>
+          <w:rFonts w:cs="Arial"/>
+          <w:szCs w:val="24"/>
+        </w:rPr>
+        <w:t xml:space="preserve">Muitos alunos que têm um melhor aprendizado estão expostos a estímulos visuais e sonoros, em comparação com o ensino tradicional. O </w:t>
+      </w:r>
+      <w:proofErr w:type="spellStart"/>
+      <w:r>
+        <w:rPr>
+          <w:rFonts w:eastAsia="Times New Roman" w:cs="Arial"/>
+          <w:szCs w:val="24"/>
+          <w:lang w:eastAsia="pt-BR"/>
+        </w:rPr>
+        <w:t>McKINNEY</w:t>
+      </w:r>
+      <w:proofErr w:type="spellEnd"/>
+      <w:r>
+        <w:rPr>
+          <w:rFonts w:eastAsia="Times New Roman" w:cs="Arial"/>
+          <w:szCs w:val="24"/>
+          <w:lang w:eastAsia="pt-BR"/>
+        </w:rPr>
+        <w:t xml:space="preserve"> et al (2009),</w:t>
+      </w:r>
+      <w:r>
+        <w:rPr>
+          <w:rFonts w:eastAsia="Times New Roman" w:cs="Arial"/>
+          <w:szCs w:val="24"/>
+          <w:lang w:eastAsia="pt-BR"/>
+        </w:rPr>
+        <w:t xml:space="preserve"> comprovaram que alunos que utilizaram podcasts como estudo, tiveram melhores notas em relação aos alunos que tiveram aulas tradicionais.</w:t>
+      </w:r>
+    </w:p>
+    <w:p>
+      <w:pPr>
+        <w:rPr>
+          <w:rFonts w:cs="Arial"/>
+          <w:szCs w:val="24"/>
+        </w:rPr>
+      </w:pPr>
+      <w:r>
+        <w:rPr>
+          <w:rFonts w:eastAsia="Times New Roman" w:cs="Arial"/>
+          <w:szCs w:val="24"/>
+          <w:lang w:eastAsia="pt-BR"/>
+        </w:rPr>
+        <w:t xml:space="preserve">Durante a 31ª Reunião Anual da </w:t>
+      </w:r>
+      <w:proofErr w:type="spellStart"/>
+      <w:r>
+        <w:rPr>
+          <w:rFonts w:eastAsia="Times New Roman" w:cs="Arial"/>
+          <w:szCs w:val="24"/>
+          <w:lang w:eastAsia="pt-BR"/>
+        </w:rPr>
+        <w:t>ANPEd</w:t>
+      </w:r>
+      <w:proofErr w:type="spellEnd"/>
+      <w:r>
+        <w:rPr>
+          <w:rFonts w:eastAsia="Times New Roman" w:cs="Arial"/>
+          <w:szCs w:val="24"/>
+          <w:lang w:eastAsia="pt-BR"/>
+        </w:rPr>
+        <w:t xml:space="preserve">, POWELL (2008) ministrou um minicurso sobre o uso de vídeo aulas </w:t>
+      </w:r>
+      <w:proofErr w:type="gramStart"/>
+      <w:r>
+        <w:rPr>
+          <w:rFonts w:eastAsia="Times New Roman" w:cs="Arial"/>
+          <w:szCs w:val="24"/>
+          <w:lang w:eastAsia="pt-BR"/>
+        </w:rPr>
+        <w:t>para  aprendizagem</w:t>
+      </w:r>
+      <w:proofErr w:type="gramEnd"/>
+      <w:r>
+        <w:rPr>
+          <w:rFonts w:eastAsia="Times New Roman" w:cs="Arial"/>
+          <w:szCs w:val="24"/>
+          <w:lang w:eastAsia="pt-BR"/>
+        </w:rPr>
+        <w:t xml:space="preserve"> e ensino em matemática, na qual resultou ótimas experiências para registrar e avaliar a resolução de problemas por parte dos alunos do fundamental e ensino médio</w:t>
+      </w:r>
+      <w:r>
+        <w:rPr>
+          <w:rFonts w:eastAsia="Times New Roman" w:cs="Arial"/>
+          <w:szCs w:val="24"/>
+          <w:lang w:eastAsia="pt-BR"/>
+        </w:rPr>
+        <w:t>.</w:t>
+      </w:r>
+      <w:r>
+        <w:rPr>
+          <w:rFonts w:eastAsia="Times New Roman" w:cs="Arial"/>
+          <w:szCs w:val="24"/>
+          <w:lang w:eastAsia="pt-BR"/>
+        </w:rPr>
+        <w:t xml:space="preserve"> </w:t>
+      </w:r>
+    </w:p>
+    <w:p>
+      <w:pPr>
+        <w:rPr>
+          <w:rFonts w:cs="Arial"/>
+          <w:szCs w:val="24"/>
+        </w:rPr>
+      </w:pPr>
+      <w:r>
+        <w:rPr>
+          <w:rFonts w:cs="Arial"/>
+          <w:szCs w:val="24"/>
+        </w:rPr>
         <w:t>A principal motivação e escolha do tema para esse projeto é a importância do conhecimento dos alunos em relação ao foco na matemática básica e consequentemente ao raciocínio lógico que atualmente se encontra em um grande déficit.</w:t>
       </w:r>
     </w:p>
     <w:p>
       <w:pPr>
-        <w:ind w:left="360"/>
-      </w:pPr>
-      <w:r>
-        <w:t xml:space="preserve">Além de a matemática ajudar em situações do cotidiano, ela também ajuda a desenvolver o raciocínio lógico. E mesmo sendo aplicada constantemente no nosso cotidiano, ela é a matéria com maior defasagem na educação fundamental, assim tendo como impacto uma elevação na desistência de alunos no ensino superior e, mesmo que o aluno seja aprovado nessa matéria, alguns deles sentem dificuldade em utilizar o que aprendeu. Muitos têm até mesmo uma </w:t>
-      </w:r>
-      <w:r>
-        <w:t>autoestima</w:t>
-      </w:r>
-      <w:r>
-        <w:t xml:space="preserve"> baixa, ou sofrem uma certa rejeição por não dominar a assuntos da matéria.</w:t>
-      </w:r>
-    </w:p>
-    <w:p>
-      <w:pPr>
-        <w:ind w:left="360"/>
-      </w:pPr>
-      <w:r>
-        <w:t>O problema disso não é só causado pelo aluno, muitos não tem o acompanhamento do país na sua rotina escolar, fazendo com que o aluno não se esforce adequadamente para as tarefas escolares, pois não tem o seu apoio, outros têm dificuldade de compreender o método de aula dado pelo professor ou até mesmo, professores que não se empenham, não tem a  paciência para ajudar os alunos com dificuldade, ou mesmo não tem um bom relacionamento com os alunos</w:t>
-      </w:r>
-    </w:p>
-    <w:p>
-      <w:pPr>
-        <w:ind w:left="360"/>
-      </w:pPr>
-      <w:r>
-        <w:t xml:space="preserve">Dados da SAEB (Sistema de Avaliação da Educação Básica) indicam que o nível adequado da aprendizagem em matemática é praticamente o mesmo de 13 anos </w:t>
-      </w:r>
-      <w:r>
+        <w:rPr>
+          <w:rFonts w:cs="Arial"/>
+          <w:szCs w:val="24"/>
+        </w:rPr>
+      </w:pPr>
+      <w:r>
+        <w:rPr>
+          <w:rFonts w:cs="Arial"/>
+          <w:szCs w:val="24"/>
+        </w:rPr>
+        <w:t>“</w:t>
+      </w:r>
+      <w:r>
+        <w:rPr>
+          <w:rFonts w:cs="Arial"/>
+          <w:szCs w:val="24"/>
+        </w:rPr>
+        <w:t>A monitoria entre alunos é uma estratégia pedagógica de ap</w:t>
+      </w:r>
+      <w:r>
+        <w:rPr>
+          <w:rFonts w:cs="Arial"/>
+          <w:szCs w:val="24"/>
+        </w:rPr>
+        <w:t>rendizagem através de uma lingua</w:t>
+      </w:r>
+      <w:r>
+        <w:rPr>
+          <w:rFonts w:cs="Arial"/>
+          <w:szCs w:val="24"/>
+        </w:rPr>
+        <w:t xml:space="preserve">gem mais acessível" define </w:t>
+      </w:r>
+      <w:proofErr w:type="spellStart"/>
+      <w:r>
+        <w:rPr>
+          <w:rFonts w:cs="Arial"/>
+          <w:szCs w:val="24"/>
+        </w:rPr>
+        <w:t>Patricia</w:t>
+      </w:r>
+      <w:proofErr w:type="spellEnd"/>
+      <w:r>
+        <w:rPr>
+          <w:rFonts w:cs="Arial"/>
+          <w:szCs w:val="24"/>
+        </w:rPr>
+        <w:t xml:space="preserve"> da Silva Cavalheiro, doutora em Educação em Ciências pela universidade Federal do Rio Grande do Sul</w:t>
+      </w:r>
+      <w:r>
+        <w:rPr>
+          <w:rFonts w:cs="Arial"/>
+          <w:szCs w:val="24"/>
+        </w:rPr>
+        <w:t>.</w:t>
+      </w:r>
+      <w:r>
+        <w:rPr>
+          <w:rFonts w:cs="Arial"/>
+          <w:szCs w:val="24"/>
+        </w:rPr>
+        <w:t xml:space="preserve"> Esse tipo de monitoria é um voto de confiança que o professor </w:t>
+      </w:r>
+      <w:proofErr w:type="spellStart"/>
+      <w:r>
+        <w:rPr>
+          <w:rFonts w:cs="Arial"/>
+          <w:szCs w:val="24"/>
+        </w:rPr>
+        <w:t>da</w:t>
+      </w:r>
+      <w:proofErr w:type="spellEnd"/>
+      <w:r>
+        <w:rPr>
+          <w:rFonts w:cs="Arial"/>
+          <w:szCs w:val="24"/>
+        </w:rPr>
+        <w:t xml:space="preserve"> para o aluno e também</w:t>
+      </w:r>
+      <w:r>
+        <w:rPr>
+          <w:rFonts w:cs="Arial"/>
+          <w:szCs w:val="24"/>
+        </w:rPr>
+        <w:t xml:space="preserve"> o </w:t>
+      </w:r>
+      <w:r>
+        <w:rPr>
+          <w:rFonts w:cs="Arial"/>
+          <w:szCs w:val="24"/>
+        </w:rPr>
+        <w:t>ajuda na socialização</w:t>
+      </w:r>
+      <w:r>
+        <w:rPr>
+          <w:rFonts w:cs="Arial"/>
+          <w:szCs w:val="24"/>
+        </w:rPr>
+        <w:t xml:space="preserve">. </w:t>
+      </w:r>
+      <w:r>
+        <w:rPr>
+          <w:rFonts w:cs="Arial"/>
+          <w:szCs w:val="24"/>
+        </w:rPr>
+        <w:t xml:space="preserve">Muitas vezes o aluno tem vergonha de tirar sua </w:t>
+      </w:r>
+      <w:proofErr w:type="spellStart"/>
+      <w:r>
+        <w:rPr>
+          <w:rFonts w:cs="Arial"/>
+          <w:szCs w:val="24"/>
+        </w:rPr>
+        <w:t>duvida</w:t>
+      </w:r>
+      <w:proofErr w:type="spellEnd"/>
+      <w:r>
+        <w:rPr>
+          <w:rFonts w:cs="Arial"/>
+          <w:szCs w:val="24"/>
+        </w:rPr>
+        <w:t xml:space="preserve"> com o professor, mas já se sentem mais livres para tirar suas </w:t>
+      </w:r>
+      <w:proofErr w:type="spellStart"/>
+      <w:r>
+        <w:rPr>
+          <w:rFonts w:cs="Arial"/>
+          <w:szCs w:val="24"/>
+        </w:rPr>
+        <w:t>duvidas</w:t>
+      </w:r>
+      <w:proofErr w:type="spellEnd"/>
+      <w:r>
+        <w:rPr>
+          <w:rFonts w:cs="Arial"/>
+          <w:szCs w:val="24"/>
+        </w:rPr>
+        <w:t xml:space="preserve"> com seus colegas </w:t>
+      </w:r>
+      <w:r>
+        <w:rPr>
+          <w:rFonts w:cs="Arial"/>
+          <w:szCs w:val="24"/>
+        </w:rPr>
         <w:lastRenderedPageBreak/>
-        <w:t xml:space="preserve">atrás, além de ser uma porcentagem pequena mostra que não tivemos grandes avanços. </w:t>
-      </w:r>
-    </w:p>
-    <w:p>
-      <w:pPr>
-        <w:ind w:left="360"/>
-      </w:pPr>
-      <w:r>
-        <w:t xml:space="preserve">A quantidade de vídeos online gratuitos com ferramentas de aprendizado também online traz oportunidades para uma nova metodologia na educação </w:t>
-      </w:r>
-    </w:p>
-    <w:p>
-      <w:pPr>
-        <w:ind w:left="360"/>
-      </w:pPr>
-      <w:r>
-        <w:t xml:space="preserve">Muitos alunos que têm um melhor aprendizado estão expostos a estímulos visuais e sonoros, em comparação com o ensino tradicional. O </w:t>
-      </w:r>
-      <w:r>
-        <w:t>McKinley</w:t>
-      </w:r>
-      <w:r>
-        <w:t xml:space="preserve"> et al (2009), comprovaram que alunos que utilizaram podcasts como estudo, tiveram melhores notas em relação aos alunos que tiveram aulas tradicionais.</w:t>
-      </w:r>
-    </w:p>
-    <w:p>
-      <w:pPr>
-        <w:ind w:left="360"/>
-      </w:pPr>
-      <w:r>
-        <w:t xml:space="preserve">Durante a 31ª Reunião Anual da </w:t>
+        <w:t>por já ter uma relação mais confortável</w:t>
+      </w:r>
+      <w:r>
+        <w:rPr>
+          <w:rFonts w:cs="Arial"/>
+          <w:color w:val="FF0000"/>
+          <w:szCs w:val="24"/>
+        </w:rPr>
+        <w:t xml:space="preserve">. </w:t>
+      </w:r>
+      <w:r>
+        <w:rPr>
+          <w:rFonts w:cs="Arial"/>
+          <w:szCs w:val="24"/>
+        </w:rPr>
+        <w:t>Um aluno indisciplinado</w:t>
+      </w:r>
+      <w:r>
+        <w:rPr>
+          <w:rFonts w:cs="Arial"/>
+          <w:szCs w:val="24"/>
+        </w:rPr>
+        <w:t xml:space="preserve"> também </w:t>
+      </w:r>
+      <w:r>
+        <w:rPr>
+          <w:rFonts w:cs="Arial"/>
+          <w:szCs w:val="24"/>
+        </w:rPr>
+        <w:t xml:space="preserve">pode ser monitor, com a responsabilidade que o aluno adquire </w:t>
+      </w:r>
+      <w:r>
+        <w:rPr>
+          <w:rFonts w:cs="Arial"/>
+          <w:szCs w:val="24"/>
+        </w:rPr>
+        <w:t>o ajuda a melhorar em</w:t>
+      </w:r>
+      <w:r>
+        <w:rPr>
+          <w:rFonts w:cs="Arial"/>
+          <w:szCs w:val="24"/>
+        </w:rPr>
+        <w:t xml:space="preserve"> seu comportamento.</w:t>
+      </w:r>
+    </w:p>
+    <w:p>
+      <w:pPr>
+        <w:rPr>
+          <w:rFonts w:cs="Arial"/>
+          <w:szCs w:val="24"/>
+        </w:rPr>
+      </w:pPr>
+      <w:r>
+        <w:rPr>
+          <w:rFonts w:cs="Arial"/>
+          <w:szCs w:val="24"/>
+        </w:rPr>
+        <w:t>A coordenação da</w:t>
+      </w:r>
+      <w:r>
+        <w:rPr>
+          <w:rFonts w:cs="Arial"/>
+          <w:szCs w:val="24"/>
+        </w:rPr>
+        <w:t xml:space="preserve"> </w:t>
+      </w:r>
+      <w:r>
+        <w:rPr>
+          <w:rFonts w:cs="Arial"/>
+          <w:szCs w:val="24"/>
+        </w:rPr>
+        <w:t>Esco</w:t>
+      </w:r>
+      <w:r>
+        <w:rPr>
+          <w:rFonts w:cs="Arial"/>
+          <w:szCs w:val="24"/>
+        </w:rPr>
+        <w:t>la de Referência em Ensino Médio</w:t>
+      </w:r>
+      <w:r>
+        <w:rPr>
+          <w:rFonts w:cs="Arial"/>
+          <w:szCs w:val="24"/>
+        </w:rPr>
+        <w:t xml:space="preserve"> Professor Trajano De Mendonça, em Recife (PE), acompanhou os encontros de testes da monitoria, e avaliou a progressão dos alunos. Os resultados observados foram muito positivos. Os dados recebidos foram de que de um ano para o outro, a nota da escola em uma avaliação externa, o Sistema de Avaliação da Educação de Pernambuco (</w:t>
       </w:r>
       <w:proofErr w:type="spellStart"/>
       <w:r>
-        <w:t>ANPEd</w:t>
+        <w:rPr>
+          <w:rFonts w:cs="Arial"/>
+          <w:szCs w:val="24"/>
+        </w:rPr>
+        <w:t>Saepe</w:t>
       </w:r>
       <w:proofErr w:type="spellEnd"/>
       <w:r>
-        <w:t xml:space="preserve">, POWELL (2008) ministrou um minicurso sobre o uso de vídeo aulas para aprendizagem e ensino em matemática, na qual resultou ótimas experiências para registrar e avaliar a resolução de problemas por parte dos alunos do fundamental e ensino médio </w:t>
-      </w:r>
-    </w:p>
-    <w:p>
-      <w:pPr>
-        <w:ind w:left="360"/>
-      </w:pPr>
-      <w:r>
-        <w:t xml:space="preserve">Segundo o diretor de pesquisa da plataforma </w:t>
+        <w:rPr>
+          <w:rFonts w:cs="Arial"/>
+          <w:szCs w:val="24"/>
+        </w:rPr>
+        <w:t xml:space="preserve">), passou de 4,99 para 5,53. “Quem tem dificuldades recebe uma ajuda a mais para aprender e o monitor também não se acomoda por já ter uma nota boa, ele tem que estudar e se preparar para ajudar os colegas. Eles aprendem com os colegas e nós aprendemos com </w:t>
+      </w:r>
+      <w:r>
+        <w:rPr>
+          <w:rFonts w:cs="Arial"/>
+          <w:color w:val="000000" w:themeColor="text1"/>
+          <w:szCs w:val="24"/>
+        </w:rPr>
+        <w:t>eles”, diz Carlos Eduardo da Silva, diretor da escola.</w:t>
+      </w:r>
+    </w:p>
+    <w:p>
+      <w:pPr>
+        <w:rPr>
+          <w:rFonts w:cs="Arial"/>
+          <w:color w:val="000000" w:themeColor="text1"/>
+          <w:szCs w:val="24"/>
+        </w:rPr>
+      </w:pPr>
+      <w:r>
+        <w:rPr>
+          <w:rFonts w:cs="Arial"/>
+          <w:color w:val="000000" w:themeColor="text1"/>
+          <w:szCs w:val="24"/>
+        </w:rPr>
+        <w:t xml:space="preserve">Como as </w:t>
       </w:r>
       <w:proofErr w:type="spellStart"/>
       <w:r>
-        <w:t>YouCubed</w:t>
+        <w:rPr>
+          <w:rFonts w:cs="Arial"/>
+          <w:color w:val="000000" w:themeColor="text1"/>
+          <w:szCs w:val="24"/>
+        </w:rPr>
+        <w:t>ETECs</w:t>
       </w:r>
       <w:proofErr w:type="spellEnd"/>
       <w:r>
-        <w:t xml:space="preserve"> e pesquisador pela Universidade de </w:t>
-      </w:r>
-      <w:r>
-        <w:t>Stanford</w:t>
-      </w:r>
-      <w:r>
-        <w:t xml:space="preserve"> a leitura de dados ajuda na compreensão de probabilidades, números gráficos, questões lógicas, e com isso ajuda as pessoas a tomar decisões e a entender padrões. </w:t>
-      </w:r>
-    </w:p>
-    <w:p>
-      <w:pPr>
-        <w:ind w:left="360"/>
-      </w:pPr>
-      <w:r>
-        <w:t xml:space="preserve">Em tempos como agora, vivendo em meio à pandemia, a firme compreensão de estatísticas e dados, ajudaria a ter uma maior conscientização e análise do que o vírus </w:t>
-      </w:r>
-      <w:r>
-        <w:t>está</w:t>
-      </w:r>
-      <w:r>
-        <w:t xml:space="preserve"> causando e as consequências dele, tendo de fato a realidade do que ele é.</w:t>
+        <w:rPr>
+          <w:rFonts w:cs="Arial"/>
+          <w:color w:val="000000" w:themeColor="text1"/>
+          <w:szCs w:val="24"/>
+        </w:rPr>
+        <w:t xml:space="preserve"> não possuem essa monitoria entre alunos pensamos em criar o “</w:t>
+      </w:r>
+      <w:proofErr w:type="spellStart"/>
+      <w:r>
+        <w:rPr>
+          <w:rFonts w:cs="Arial"/>
+          <w:color w:val="000000" w:themeColor="text1"/>
+          <w:szCs w:val="24"/>
+        </w:rPr>
+        <w:t>Etec</w:t>
+      </w:r>
+      <w:proofErr w:type="spellEnd"/>
+      <w:r>
+        <w:rPr>
+          <w:rFonts w:cs="Arial"/>
+          <w:color w:val="000000" w:themeColor="text1"/>
+          <w:szCs w:val="24"/>
+        </w:rPr>
+        <w:t xml:space="preserve"> Help” uma aplicação que ajuda os alunos que estão cursando Desenvolvimento de Sistemas nas </w:t>
+      </w:r>
+      <w:proofErr w:type="spellStart"/>
+      <w:r>
+        <w:rPr>
+          <w:rFonts w:cs="Arial"/>
+          <w:color w:val="000000" w:themeColor="text1"/>
+          <w:szCs w:val="24"/>
+        </w:rPr>
+        <w:t>ETECs</w:t>
+      </w:r>
+      <w:proofErr w:type="spellEnd"/>
+      <w:r>
+        <w:rPr>
+          <w:rFonts w:cs="Arial"/>
+          <w:color w:val="000000" w:themeColor="text1"/>
+          <w:szCs w:val="24"/>
+        </w:rPr>
+        <w:t>. Ele é uma aplicação que trabalha com a monitoria de alunos, com agendamento de estudos online onde o voluntario também poderá fazer upload de vídeo e arquivos sobre a matéria que deseja compartilhar, t</w:t>
+      </w:r>
+      <w:r>
+        <w:rPr>
+          <w:rFonts w:cs="Arial"/>
+          <w:color w:val="000000" w:themeColor="text1"/>
+          <w:szCs w:val="24"/>
+        </w:rPr>
+        <w:t>ambém tendo a ajuda dos professores em formato de vídeo aula, dando a possibilidade de revisar um conteúdo ou até mesmo preparando o aluno para</w:t>
+      </w:r>
+      <w:r>
+        <w:rPr>
+          <w:rFonts w:cs="Arial"/>
+          <w:color w:val="000000" w:themeColor="text1"/>
+          <w:szCs w:val="24"/>
+        </w:rPr>
+        <w:t xml:space="preserve"> a matéria que </w:t>
+      </w:r>
+      <w:proofErr w:type="spellStart"/>
+      <w:r>
+        <w:rPr>
+          <w:rFonts w:cs="Arial"/>
+          <w:color w:val="000000" w:themeColor="text1"/>
+          <w:szCs w:val="24"/>
+        </w:rPr>
+        <w:t>ira</w:t>
+      </w:r>
+      <w:proofErr w:type="spellEnd"/>
+      <w:r>
+        <w:rPr>
+          <w:rFonts w:cs="Arial"/>
+          <w:color w:val="000000" w:themeColor="text1"/>
+          <w:szCs w:val="24"/>
+        </w:rPr>
+        <w:t xml:space="preserve"> ser abordada</w:t>
+      </w:r>
+      <w:r>
+        <w:rPr>
+          <w:rFonts w:cs="Arial"/>
+          <w:color w:val="000000" w:themeColor="text1"/>
+          <w:szCs w:val="24"/>
+        </w:rPr>
+        <w:t>.</w:t>
+      </w:r>
+      <w:r>
+        <w:rPr>
+          <w:rFonts w:cs="Arial"/>
+          <w:color w:val="000000" w:themeColor="text1"/>
+          <w:szCs w:val="24"/>
+        </w:rPr>
+        <w:t xml:space="preserve"> Nessa plataforma todos os alunos podem ter duas contas, como alunos e voluntários que são chamados de </w:t>
+      </w:r>
+      <w:proofErr w:type="spellStart"/>
+      <w:r>
+        <w:rPr>
+          <w:rFonts w:cs="Arial"/>
+          <w:color w:val="000000" w:themeColor="text1"/>
+          <w:szCs w:val="24"/>
+        </w:rPr>
+        <w:t>helper’s</w:t>
+      </w:r>
+      <w:proofErr w:type="spellEnd"/>
+      <w:r>
+        <w:rPr>
+          <w:rFonts w:cs="Arial"/>
+          <w:color w:val="000000" w:themeColor="text1"/>
+          <w:szCs w:val="24"/>
+        </w:rPr>
+        <w:t xml:space="preserve">, assim se o aluno quiser monitorar basta fazer login como um </w:t>
+      </w:r>
+      <w:proofErr w:type="spellStart"/>
+      <w:r>
+        <w:rPr>
+          <w:rFonts w:cs="Arial"/>
+          <w:color w:val="000000" w:themeColor="text1"/>
+          <w:szCs w:val="24"/>
+        </w:rPr>
+        <w:t>helper</w:t>
+      </w:r>
+      <w:proofErr w:type="spellEnd"/>
+      <w:r>
+        <w:rPr>
+          <w:rFonts w:cs="Arial"/>
+          <w:color w:val="000000" w:themeColor="text1"/>
+          <w:szCs w:val="24"/>
+        </w:rPr>
+        <w:t>.</w:t>
+      </w:r>
+    </w:p>
+    <w:p>
+      <w:pPr>
+        <w:rPr>
+          <w:rFonts w:cs="Arial"/>
+          <w:szCs w:val="24"/>
+        </w:rPr>
+      </w:pPr>
+      <w:r>
+        <w:rPr>
+          <w:rFonts w:cs="Arial"/>
+          <w:szCs w:val="24"/>
+        </w:rPr>
+        <w:t>Desse modo</w:t>
+      </w:r>
+      <w:r>
+        <w:rPr>
+          <w:rFonts w:cs="Arial"/>
+          <w:szCs w:val="24"/>
+        </w:rPr>
+        <w:t xml:space="preserve">, ajudando os alunos a terem mais facilidade de acompanhar o ritmo das aulas, com o método de aprendizagem online, já que a internet é o maior ambiente de pesquisa estudantil. </w:t>
+      </w:r>
+      <w:r>
+        <w:rPr>
+          <w:rFonts w:cs="Arial"/>
+          <w:szCs w:val="24"/>
+        </w:rPr>
+        <w:t>C</w:t>
+      </w:r>
+      <w:r>
+        <w:rPr>
+          <w:rFonts w:cs="Arial"/>
+          <w:szCs w:val="24"/>
+        </w:rPr>
+        <w:t>om a ajuda mutua dos alunos da mesma unidade</w:t>
+      </w:r>
+      <w:r>
+        <w:rPr>
+          <w:rFonts w:cs="Arial"/>
+          <w:szCs w:val="24"/>
+        </w:rPr>
+        <w:t xml:space="preserve"> e curso</w:t>
+      </w:r>
+      <w:r>
+        <w:rPr>
+          <w:rFonts w:cs="Arial"/>
+          <w:szCs w:val="24"/>
+        </w:rPr>
+        <w:t xml:space="preserve"> escolar, assim mostrando </w:t>
+      </w:r>
+      <w:proofErr w:type="spellStart"/>
+      <w:r>
+        <w:rPr>
+          <w:rFonts w:cs="Arial"/>
+          <w:szCs w:val="24"/>
+        </w:rPr>
+        <w:t>varias</w:t>
+      </w:r>
+      <w:proofErr w:type="spellEnd"/>
+      <w:r>
+        <w:rPr>
+          <w:rFonts w:cs="Arial"/>
+          <w:szCs w:val="24"/>
+        </w:rPr>
+        <w:t xml:space="preserve"> opções de caminho para a compreensão do conteúdo passado, e mostrando que o aprendizado da matemática, sendo ela até básica, traz um grande impacto na vida das pessoas, sendo </w:t>
+      </w:r>
+      <w:r>
+        <w:rPr>
+          <w:rFonts w:cs="Arial"/>
+          <w:szCs w:val="24"/>
+        </w:rPr>
+        <w:t xml:space="preserve">para entrar em uma profissão ou já estando nela </w:t>
+      </w:r>
+      <w:r>
+        <w:rPr>
+          <w:rFonts w:cs="Arial"/>
+          <w:szCs w:val="24"/>
+        </w:rPr>
+        <w:t>e até mesmo no cotidiano</w:t>
+      </w:r>
+      <w:r>
+        <w:rPr>
+          <w:rFonts w:cs="Arial"/>
+          <w:szCs w:val="24"/>
+        </w:rPr>
+        <w:t>.</w:t>
       </w:r>
     </w:p>
     <w:p>
@@ -2993,38 +3933,20 @@
           <w:bCs/>
         </w:rPr>
       </w:pPr>
-      <w:r>
-        <w:t xml:space="preserve">No meio de tudo isso, o nosso projeto terá um maior impacto na vida dos estudantes, que </w:t>
-      </w:r>
-      <w:r>
-        <w:t>em</w:t>
-      </w:r>
-      <w:r>
-        <w:t xml:space="preserve"> sua maioria estão no ensino médio e são de escola </w:t>
-      </w:r>
-      <w:r>
-        <w:t>pública</w:t>
-      </w:r>
-      <w:r>
-        <w:t xml:space="preserve">, e ira intervir nesse déficit, ajudando os alunos a terem mais facilidade de acompanhar o ritmo das aulas, com o método de aprendizagem online, já que a internet é o maior ambiente de pesquisa estudantil. Tendo a ajuda dos professores em formato de vídeo aula, dando a possibilidade de revisar um conteúdo ou até mesmo preparando o aluno para a matéria que </w:t>
-      </w:r>
-      <w:r>
-        <w:t>irá</w:t>
-      </w:r>
-      <w:r>
-        <w:t xml:space="preserve"> ser abordada, e com a ajuda mutua dos alunos da mesma unidade escolar, assim mostrando </w:t>
-      </w:r>
-      <w:r>
-        <w:t>várias</w:t>
-      </w:r>
-      <w:r>
-        <w:t xml:space="preserve"> opções de caminho para a compreensão do conteúdo passado, e mostrando que o aprendizado da matemática, sendo ela até básica, traz um grande impacto na vida das pessoas, sendo na profissão desejada ou para alcançar ela, e até mesmo no cotidiano, mudando a realidade educacional do nosso país e consequentemente mudando o futuro</w:t>
-      </w:r>
-      <w:r>
+    </w:p>
+    <w:p>
+      <w:pPr>
+        <w:ind w:left="360"/>
         <w:rPr>
           <w:b/>
           <w:bCs/>
         </w:rPr>
+      </w:pPr>
+      <w:r>
+        <w:rPr>
+          <w:b/>
+          <w:bCs/>
+        </w:rPr>
         <w:br/>
       </w:r>
     </w:p>
@@ -3033,7 +3955,7 @@
         <w:pStyle w:val="Ttulo1"/>
         <w:ind w:left="360"/>
       </w:pPr>
-      <w:bookmarkStart w:id="5" w:name="_Toc47268425"/>
+      <w:bookmarkStart w:id="5" w:name="_Toc52020446"/>
       <w:r>
         <w:lastRenderedPageBreak/>
         <w:t>SOLUÇÃO PROPOSTA</w:t>
@@ -3045,7 +3967,13 @@
         <w:ind w:left="360"/>
       </w:pPr>
       <w:r>
-        <w:t xml:space="preserve">Será um sistema web, desenvolvido com Node.js no </w:t>
+        <w:t xml:space="preserve">Será um sistema web, desenvolvido com </w:t>
+      </w:r>
+      <w:r>
+        <w:t xml:space="preserve">PHP </w:t>
+      </w:r>
+      <w:r>
+        <w:t xml:space="preserve">no </w:t>
       </w:r>
       <w:proofErr w:type="spellStart"/>
       <w:r>
@@ -3094,7 +4022,7 @@
         <w:pStyle w:val="Ttulo1"/>
         <w:ind w:left="360"/>
       </w:pPr>
-      <w:bookmarkStart w:id="6" w:name="_Toc47268426"/>
+      <w:bookmarkStart w:id="6" w:name="_Toc52020447"/>
       <w:r>
         <w:t>METODOLOGIA</w:t>
       </w:r>
@@ -3108,53 +4036,46 @@
         </w:rPr>
       </w:pPr>
       <w:r>
-        <w:t xml:space="preserve">Nós utilizamos Design Thinking para determinação do tema. Para solução do tema, realizamos vários brainstorms. Após a definição do tema começamos com as pesquisas bibliográficas, utilizamos o google scholar para fazer as pesquisas bibliográficas </w:t>
-      </w:r>
-      <w:r>
-        <w:rPr>
-          <w:i/>
-          <w:iCs/>
+        <w:t xml:space="preserve">Nós utilizamos Design </w:t>
+      </w:r>
+      <w:proofErr w:type="spellStart"/>
+      <w:r>
+        <w:t>Thinking</w:t>
+      </w:r>
+      <w:proofErr w:type="spellEnd"/>
+      <w:r>
+        <w:t xml:space="preserve"> para determinação do tema. Para solução do tema, realizamos vários brainstorms. Após a definição do tema começamos com as pesquisas bibliográficas, utilizamos o </w:t>
+      </w:r>
+      <w:proofErr w:type="spellStart"/>
+      <w:r>
+        <w:t>google</w:t>
+      </w:r>
+      <w:proofErr w:type="spellEnd"/>
+      <w:r>
+        <w:t xml:space="preserve"> scholar para fa</w:t>
+      </w:r>
+      <w:r>
+        <w:t xml:space="preserve">zer as pesquisas bibliográficas, com as perguntas: </w:t>
+      </w:r>
+      <w:r>
+        <w:t xml:space="preserve">dados do déficit em matemática nas escolas e as suas </w:t>
+      </w:r>
+      <w:proofErr w:type="spellStart"/>
+      <w:r>
+        <w:t>conseqüências</w:t>
+      </w:r>
+      <w:proofErr w:type="spellEnd"/>
+      <w:r>
+        <w:t>, experiências com o monitoramento aluno-aluno e entre outras</w:t>
+      </w:r>
+      <w:r>
+        <w:t>.</w:t>
+      </w:r>
+      <w:r>
+        <w:rPr>
           <w:color w:val="C0504D" w:themeColor="accent2"/>
         </w:rPr>
-        <w:t>(</w:t>
-      </w:r>
-      <w:r>
-        <w:rPr>
-          <w:i/>
-          <w:iCs/>
-          <w:color w:val="C0504D" w:themeColor="accent2"/>
-        </w:rPr>
-        <w:t xml:space="preserve">Quais palavras </w:t>
-      </w:r>
-      <w:r>
-        <w:rPr>
-          <w:i/>
-          <w:iCs/>
-          <w:color w:val="C0504D" w:themeColor="accent2"/>
-        </w:rPr>
-        <w:t>utilizaram</w:t>
-      </w:r>
-      <w:r>
-        <w:rPr>
-          <w:i/>
-          <w:iCs/>
-          <w:color w:val="C0504D" w:themeColor="accent2"/>
-        </w:rPr>
-        <w:t xml:space="preserve"> na pesquisa? Como selecionaram os estudos que seriam objeto de estudo?</w:t>
-      </w:r>
-      <w:r>
-        <w:rPr>
-          <w:i/>
-          <w:iCs/>
-          <w:color w:val="C0504D" w:themeColor="accent2"/>
-        </w:rPr>
-        <w:t>)</w:t>
-      </w:r>
-      <w:r>
-        <w:rPr>
-          <w:color w:val="C0504D" w:themeColor="accent2"/>
-        </w:rPr>
-        <w:t xml:space="preserve">. </w:t>
+        <w:t xml:space="preserve"> </w:t>
       </w:r>
     </w:p>
     <w:p>
@@ -3168,17 +4089,18 @@
     <w:p>
       <w:pPr>
         <w:ind w:left="360"/>
-        <w:rPr>
-          <w:color w:val="A6A6A6" w:themeColor="background1" w:themeShade="A6"/>
-        </w:rPr>
+      </w:pPr>
+    </w:p>
+    <w:p>
+      <w:pPr>
+        <w:ind w:left="360"/>
       </w:pPr>
     </w:p>
     <w:p>
       <w:pPr>
         <w:pStyle w:val="Ttulo1"/>
-        <w:ind w:left="360"/>
-      </w:pPr>
-      <w:bookmarkStart w:id="7" w:name="_Toc47268427"/>
+      </w:pPr>
+      <w:bookmarkStart w:id="7" w:name="_Toc52020448"/>
       <w:r>
         <w:t>ANÁLISE DO PROJETO</w:t>
       </w:r>
@@ -3216,12 +4138,11 @@
           <w:bCs/>
           <w:noProof/>
         </w:rPr>
-        <w:lastRenderedPageBreak/>
         <w:drawing>
           <wp:inline distT="0" distB="0" distL="0" distR="0">
-            <wp:extent cx="5760085" cy="5721350"/>
+            <wp:extent cx="5760085" cy="4499610"/>
             <wp:effectExtent l="0" t="0" r="0" b="0"/>
-            <wp:docPr id="15" name="Imagem 15"/>
+            <wp:docPr id="1" name="Imagem 1"/>
             <wp:cNvGraphicFramePr>
               <a:graphicFrameLocks xmlns:a="http://schemas.openxmlformats.org/drawingml/2006/main" noChangeAspect="1"/>
             </wp:cNvGraphicFramePr>
@@ -3229,7 +4150,7 @@
               <a:graphicData uri="http://schemas.openxmlformats.org/drawingml/2006/picture">
                 <pic:pic xmlns:pic="http://schemas.openxmlformats.org/drawingml/2006/picture">
                   <pic:nvPicPr>
-                    <pic:cNvPr id="0" name="Picture 15"/>
+                    <pic:cNvPr id="0" name="Picture 2"/>
                     <pic:cNvPicPr>
                       <a:picLocks noChangeAspect="1" noChangeArrowheads="1"/>
                     </pic:cNvPicPr>
@@ -3250,7 +4171,7 @@
                   <pic:spPr bwMode="auto">
                     <a:xfrm>
                       <a:off x="0" y="0"/>
-                      <a:ext cx="5760085" cy="5721350"/>
+                      <a:ext cx="5760085" cy="4499610"/>
                     </a:xfrm>
                     <a:prstGeom prst="rect">
                       <a:avLst/>
@@ -3293,19 +4214,17 @@
       </w:pPr>
       <w:r>
         <w:rPr>
+          <w:rFonts w:cs="Arial"/>
           <w:noProof/>
-        </w:rPr>
+          <w:szCs w:val="24"/>
+          <w:lang w:eastAsia="pt-BR"/>
+        </w:rPr>
+        <w:lastRenderedPageBreak/>
         <w:drawing>
-          <wp:inline distT="0" distB="0" distL="0" distR="0" wp14:anchorId="64000AA1" wp14:editId="78BA3568">
-            <wp:extent cx="5759476" cy="2671445"/>
-            <wp:effectExtent l="0" t="0" r="0" b="0"/>
-            <wp:docPr id="6" name="Imagem 5">
-              <a:extLst xmlns:a="http://schemas.openxmlformats.org/drawingml/2006/main">
-                <a:ext uri="{FF2B5EF4-FFF2-40B4-BE49-F238E27FC236}">
-                  <a16:creationId xmlns:a16="http://schemas.microsoft.com/office/drawing/2014/main" id="{9DA46327-0C2E-4D19-A5D8-A8404EF67152}"/>
-                </a:ext>
-              </a:extLst>
-            </wp:docPr>
+          <wp:inline distT="0" distB="0" distL="0" distR="0">
+            <wp:extent cx="4605962" cy="2447925"/>
+            <wp:effectExtent l="19050" t="0" r="4138" b="0"/>
+            <wp:docPr id="31" name="Imagem 31"/>
             <wp:cNvGraphicFramePr>
               <a:graphicFrameLocks xmlns:a="http://schemas.openxmlformats.org/drawingml/2006/main" noChangeAspect="1"/>
             </wp:cNvGraphicFramePr>
@@ -3313,110 +4232,13 @@
               <a:graphicData uri="http://schemas.openxmlformats.org/drawingml/2006/picture">
                 <pic:pic xmlns:pic="http://schemas.openxmlformats.org/drawingml/2006/picture">
                   <pic:nvPicPr>
-                    <pic:cNvPr id="6" name="Imagem 5">
-                      <a:extLst>
-                        <a:ext uri="{FF2B5EF4-FFF2-40B4-BE49-F238E27FC236}">
-                          <a16:creationId xmlns:a16="http://schemas.microsoft.com/office/drawing/2014/main" id="{9DA46327-0C2E-4D19-A5D8-A8404EF67152}"/>
-                        </a:ext>
-                      </a:extLst>
-                    </pic:cNvPr>
-                    <pic:cNvPicPr>
-                      <a:picLocks noChangeAspect="1"/>
-                    </pic:cNvPicPr>
-                  </pic:nvPicPr>
-                  <pic:blipFill>
-                    <a:blip r:embed="rId19" cstate="print">
-                      <a:extLst>
-                        <a:ext uri="{28A0092B-C50C-407E-A947-70E740481C1C}">
-                          <a14:useLocalDpi xmlns:a14="http://schemas.microsoft.com/office/drawing/2010/main" val="0"/>
-                        </a:ext>
-                      </a:extLst>
-                    </a:blip>
-                    <a:stretch>
-                      <a:fillRect/>
-                    </a:stretch>
-                  </pic:blipFill>
-                  <pic:spPr>
-                    <a:xfrm>
-                      <a:off x="0" y="0"/>
-                      <a:ext cx="5759476" cy="2671445"/>
-                    </a:xfrm>
-                    <a:prstGeom prst="rect">
-                      <a:avLst/>
-                    </a:prstGeom>
-                  </pic:spPr>
-                </pic:pic>
-              </a:graphicData>
-            </a:graphic>
-          </wp:inline>
-        </w:drawing>
-      </w:r>
-    </w:p>
-    <w:p>
-      <w:pPr>
-        <w:rPr>
-          <w:rFonts w:cs="Arial"/>
-          <w:szCs w:val="24"/>
-        </w:rPr>
-      </w:pPr>
-    </w:p>
-    <w:p>
-      <w:pPr>
-        <w:rPr>
-          <w:rFonts w:cs="Arial"/>
-          <w:szCs w:val="24"/>
-        </w:rPr>
-      </w:pPr>
-    </w:p>
-    <w:p>
-      <w:pPr>
-        <w:pStyle w:val="Ttulo1"/>
-        <w:ind w:left="360"/>
-      </w:pPr>
-      <w:bookmarkStart w:id="9" w:name="_Toc47268428"/>
-      <w:r>
-        <w:t>SISTEMA</w:t>
-      </w:r>
-      <w:bookmarkEnd w:id="9"/>
-    </w:p>
-    <w:p>
-      <w:pPr>
-        <w:pStyle w:val="aaaa"/>
-        <w:numPr>
-          <w:ilvl w:val="0"/>
-          <w:numId w:val="0"/>
-        </w:numPr>
-        <w:ind w:left="360"/>
-      </w:pPr>
-      <w:r>
-        <w:rPr>
-          <w:noProof/>
-        </w:rPr>
-        <w:drawing>
-          <wp:inline distT="0" distB="0" distL="0" distR="0">
-            <wp:extent cx="5752465" cy="3019425"/>
-            <wp:effectExtent l="0" t="0" r="635" b="9525"/>
-            <wp:docPr id="4" name="Imagem 4"/>
-            <wp:cNvGraphicFramePr>
-              <a:graphicFrameLocks xmlns:a="http://schemas.openxmlformats.org/drawingml/2006/main" noChangeAspect="1"/>
-            </wp:cNvGraphicFramePr>
-            <a:graphic xmlns:a="http://schemas.openxmlformats.org/drawingml/2006/main">
-              <a:graphicData uri="http://schemas.openxmlformats.org/drawingml/2006/picture">
-                <pic:pic xmlns:pic="http://schemas.openxmlformats.org/drawingml/2006/picture">
-                  <pic:nvPicPr>
-                    <pic:cNvPr id="0" name="Picture 34"/>
+                    <pic:cNvPr id="0" name="Picture 31"/>
                     <pic:cNvPicPr>
                       <a:picLocks noChangeAspect="1" noChangeArrowheads="1"/>
                     </pic:cNvPicPr>
                   </pic:nvPicPr>
                   <pic:blipFill>
-                    <a:blip r:embed="rId20">
-                      <a:extLst>
-                        <a:ext uri="{28A0092B-C50C-407E-A947-70E740481C1C}">
-                          <a14:useLocalDpi xmlns:a14="http://schemas.microsoft.com/office/drawing/2010/main" val="0"/>
-                        </a:ext>
-                      </a:extLst>
-                    </a:blip>
+                    <a:blip r:embed="rId19"/>
                     <a:srcRect/>
                     <a:stretch>
                       <a:fillRect/>
@@ -3425,14 +4247,17 @@
                   <pic:spPr bwMode="auto">
                     <a:xfrm>
                       <a:off x="0" y="0"/>
-                      <a:ext cx="5752465" cy="3019425"/>
+                      <a:ext cx="4607241" cy="2448604"/>
                     </a:xfrm>
                     <a:prstGeom prst="rect">
                       <a:avLst/>
                     </a:prstGeom>
                     <a:noFill/>
-                    <a:ln>
+                    <a:ln w="9525">
                       <a:noFill/>
+                      <a:miter lim="800000"/>
+                      <a:headEnd/>
+                      <a:tailEnd/>
                     </a:ln>
                   </pic:spPr>
                 </pic:pic>
@@ -3444,6 +4269,50 @@
     </w:p>
     <w:p>
       <w:pPr>
+        <w:rPr>
+          <w:rFonts w:cs="Arial"/>
+          <w:szCs w:val="24"/>
+        </w:rPr>
+      </w:pPr>
+    </w:p>
+    <w:p>
+      <w:pPr>
+        <w:rPr>
+          <w:rFonts w:cs="Arial"/>
+          <w:szCs w:val="24"/>
+        </w:rPr>
+      </w:pPr>
+    </w:p>
+    <w:p>
+      <w:pPr>
+        <w:pStyle w:val="Ttulo1"/>
+        <w:ind w:left="360"/>
+      </w:pPr>
+      <w:bookmarkStart w:id="9" w:name="_Toc52020449"/>
+      <w:r>
+        <w:t>SISTEMA</w:t>
+      </w:r>
+      <w:bookmarkEnd w:id="9"/>
+    </w:p>
+    <w:p/>
+    <w:p>
+      <w:pPr>
+        <w:rPr>
+          <w:b/>
+        </w:rPr>
+      </w:pPr>
+      <w:r>
+        <w:t xml:space="preserve">      </w:t>
+      </w:r>
+      <w:r>
+        <w:rPr>
+          <w:b/>
+        </w:rPr>
+        <w:t>Pagina Principal</w:t>
+      </w:r>
+    </w:p>
+    <w:p>
+      <w:pPr>
         <w:pStyle w:val="aaaa"/>
         <w:numPr>
           <w:ilvl w:val="0"/>
@@ -3454,12 +4323,13 @@
       <w:r>
         <w:rPr>
           <w:noProof/>
+          <w:lang w:eastAsia="pt-BR"/>
         </w:rPr>
         <w:drawing>
           <wp:inline distT="0" distB="0" distL="0" distR="0">
-            <wp:extent cx="5752465" cy="3019425"/>
-            <wp:effectExtent l="0" t="0" r="635" b="9525"/>
-            <wp:docPr id="7" name="Imagem 7"/>
+            <wp:extent cx="5760085" cy="3279048"/>
+            <wp:effectExtent l="19050" t="0" r="0" b="0"/>
+            <wp:docPr id="10" name="Imagem 5" descr="C:\Users\Larissa\Documents\homeProg\homeEtec\TCC\v2- prototipo\Main-page.png"/>
             <wp:cNvGraphicFramePr>
               <a:graphicFrameLocks xmlns:a="http://schemas.openxmlformats.org/drawingml/2006/main" noChangeAspect="1"/>
             </wp:cNvGraphicFramePr>
@@ -3467,19 +4337,13 @@
               <a:graphicData uri="http://schemas.openxmlformats.org/drawingml/2006/picture">
                 <pic:pic xmlns:pic="http://schemas.openxmlformats.org/drawingml/2006/picture">
                   <pic:nvPicPr>
-                    <pic:cNvPr id="0" name="Picture 36"/>
+                    <pic:cNvPr id="0" name="Picture 5" descr="C:\Users\Larissa\Documents\homeProg\homeEtec\TCC\v2- prototipo\Main-page.png"/>
                     <pic:cNvPicPr>
                       <a:picLocks noChangeAspect="1" noChangeArrowheads="1"/>
                     </pic:cNvPicPr>
                   </pic:nvPicPr>
                   <pic:blipFill>
-                    <a:blip r:embed="rId21">
-                      <a:extLst>
-                        <a:ext uri="{28A0092B-C50C-407E-A947-70E740481C1C}">
-                          <a14:useLocalDpi xmlns:a14="http://schemas.microsoft.com/office/drawing/2010/main" val="0"/>
-                        </a:ext>
-                      </a:extLst>
-                    </a:blip>
+                    <a:blip r:embed="rId20"/>
                     <a:srcRect/>
                     <a:stretch>
                       <a:fillRect/>
@@ -3488,14 +4352,17 @@
                   <pic:spPr bwMode="auto">
                     <a:xfrm>
                       <a:off x="0" y="0"/>
-                      <a:ext cx="5752465" cy="3019425"/>
+                      <a:ext cx="5760085" cy="3279048"/>
                     </a:xfrm>
                     <a:prstGeom prst="rect">
                       <a:avLst/>
                     </a:prstGeom>
                     <a:noFill/>
-                    <a:ln>
+                    <a:ln w="9525">
                       <a:noFill/>
+                      <a:miter lim="800000"/>
+                      <a:headEnd/>
+                      <a:tailEnd/>
                     </a:ln>
                   </pic:spPr>
                 </pic:pic>
@@ -3514,16 +4381,45 @@
         </w:numPr>
         <w:ind w:left="360"/>
       </w:pPr>
+    </w:p>
+    <w:p>
+      <w:pPr>
+        <w:pStyle w:val="aaaa"/>
+        <w:numPr>
+          <w:ilvl w:val="0"/>
+          <w:numId w:val="0"/>
+        </w:numPr>
+        <w:ind w:left="360"/>
+      </w:pPr>
+      <w:r>
+        <w:t xml:space="preserve">Login </w:t>
+      </w:r>
+      <w:proofErr w:type="spellStart"/>
+      <w:r>
+        <w:t>Helper</w:t>
+      </w:r>
+      <w:proofErr w:type="spellEnd"/>
+    </w:p>
+    <w:p>
+      <w:pPr>
+        <w:pStyle w:val="aaaa"/>
+        <w:numPr>
+          <w:ilvl w:val="0"/>
+          <w:numId w:val="0"/>
+        </w:numPr>
+        <w:ind w:left="360"/>
+      </w:pPr>
       <w:r>
         <w:rPr>
           <w:noProof/>
+          <w:lang w:eastAsia="pt-BR"/>
         </w:rPr>
         <w:lastRenderedPageBreak/>
         <w:drawing>
           <wp:inline distT="0" distB="0" distL="0" distR="0">
-            <wp:extent cx="5752465" cy="3274695"/>
-            <wp:effectExtent l="0" t="0" r="635" b="1905"/>
-            <wp:docPr id="8" name="Imagem 8"/>
+            <wp:extent cx="5760085" cy="3279048"/>
+            <wp:effectExtent l="19050" t="0" r="0" b="0"/>
+            <wp:docPr id="12" name="Imagem 6" descr="C:\Users\Larissa\Documents\homeProg\homeEtec\TCC\v2- prototipo\Login-Helper.png"/>
             <wp:cNvGraphicFramePr>
               <a:graphicFrameLocks xmlns:a="http://schemas.openxmlformats.org/drawingml/2006/main" noChangeAspect="1"/>
             </wp:cNvGraphicFramePr>
@@ -3531,19 +4427,13 @@
               <a:graphicData uri="http://schemas.openxmlformats.org/drawingml/2006/picture">
                 <pic:pic xmlns:pic="http://schemas.openxmlformats.org/drawingml/2006/picture">
                   <pic:nvPicPr>
-                    <pic:cNvPr id="0" name="Picture 37"/>
+                    <pic:cNvPr id="0" name="Picture 6" descr="C:\Users\Larissa\Documents\homeProg\homeEtec\TCC\v2- prototipo\Login-Helper.png"/>
                     <pic:cNvPicPr>
                       <a:picLocks noChangeAspect="1" noChangeArrowheads="1"/>
                     </pic:cNvPicPr>
                   </pic:nvPicPr>
                   <pic:blipFill>
-                    <a:blip r:embed="rId22">
-                      <a:extLst>
-                        <a:ext uri="{28A0092B-C50C-407E-A947-70E740481C1C}">
-                          <a14:useLocalDpi xmlns:a14="http://schemas.microsoft.com/office/drawing/2010/main" val="0"/>
-                        </a:ext>
-                      </a:extLst>
-                    </a:blip>
+                    <a:blip r:embed="rId21"/>
                     <a:srcRect/>
                     <a:stretch>
                       <a:fillRect/>
@@ -3552,14 +4442,17 @@
                   <pic:spPr bwMode="auto">
                     <a:xfrm>
                       <a:off x="0" y="0"/>
-                      <a:ext cx="5752465" cy="3274695"/>
+                      <a:ext cx="5760085" cy="3279048"/>
                     </a:xfrm>
                     <a:prstGeom prst="rect">
                       <a:avLst/>
                     </a:prstGeom>
                     <a:noFill/>
-                    <a:ln>
+                    <a:ln w="9525">
                       <a:noFill/>
+                      <a:miter lim="800000"/>
+                      <a:headEnd/>
+                      <a:tailEnd/>
                     </a:ln>
                   </pic:spPr>
                 </pic:pic>
@@ -3578,15 +4471,54 @@
         </w:numPr>
         <w:ind w:left="360"/>
       </w:pPr>
+    </w:p>
+    <w:p>
+      <w:pPr>
+        <w:pStyle w:val="aaaa"/>
+        <w:numPr>
+          <w:ilvl w:val="0"/>
+          <w:numId w:val="0"/>
+        </w:numPr>
+        <w:ind w:left="360"/>
+      </w:pPr>
+    </w:p>
+    <w:p>
+      <w:pPr>
+        <w:pStyle w:val="aaaa"/>
+        <w:numPr>
+          <w:ilvl w:val="0"/>
+          <w:numId w:val="0"/>
+        </w:numPr>
+        <w:ind w:left="360"/>
+      </w:pPr>
+      <w:r>
+        <w:t xml:space="preserve">Cadastro </w:t>
+      </w:r>
+      <w:proofErr w:type="spellStart"/>
+      <w:r>
+        <w:t>Helper</w:t>
+      </w:r>
+      <w:proofErr w:type="spellEnd"/>
+    </w:p>
+    <w:p>
+      <w:pPr>
+        <w:pStyle w:val="aaaa"/>
+        <w:numPr>
+          <w:ilvl w:val="0"/>
+          <w:numId w:val="0"/>
+        </w:numPr>
+        <w:ind w:left="360"/>
+      </w:pPr>
       <w:r>
         <w:rPr>
           <w:noProof/>
+          <w:lang w:eastAsia="pt-BR"/>
         </w:rPr>
         <w:drawing>
           <wp:inline distT="0" distB="0" distL="0" distR="0">
-            <wp:extent cx="5752465" cy="3019425"/>
-            <wp:effectExtent l="0" t="0" r="635" b="9525"/>
-            <wp:docPr id="11" name="Imagem 11"/>
+            <wp:extent cx="5760085" cy="3279048"/>
+            <wp:effectExtent l="19050" t="0" r="0" b="0"/>
+            <wp:docPr id="13" name="Imagem 7" descr="C:\Users\Larissa\Documents\homeProg\homeEtec\TCC\v2- prototipo\Cadastro-Helper.png"/>
             <wp:cNvGraphicFramePr>
               <a:graphicFrameLocks xmlns:a="http://schemas.openxmlformats.org/drawingml/2006/main" noChangeAspect="1"/>
             </wp:cNvGraphicFramePr>
@@ -3594,19 +4526,13 @@
               <a:graphicData uri="http://schemas.openxmlformats.org/drawingml/2006/picture">
                 <pic:pic xmlns:pic="http://schemas.openxmlformats.org/drawingml/2006/picture">
                   <pic:nvPicPr>
-                    <pic:cNvPr id="0" name="Picture 39"/>
+                    <pic:cNvPr id="0" name="Picture 7" descr="C:\Users\Larissa\Documents\homeProg\homeEtec\TCC\v2- prototipo\Cadastro-Helper.png"/>
                     <pic:cNvPicPr>
                       <a:picLocks noChangeAspect="1" noChangeArrowheads="1"/>
                     </pic:cNvPicPr>
                   </pic:nvPicPr>
                   <pic:blipFill>
-                    <a:blip r:embed="rId23">
-                      <a:extLst>
-                        <a:ext uri="{28A0092B-C50C-407E-A947-70E740481C1C}">
-                          <a14:useLocalDpi xmlns:a14="http://schemas.microsoft.com/office/drawing/2010/main" val="0"/>
-                        </a:ext>
-                      </a:extLst>
-                    </a:blip>
+                    <a:blip r:embed="rId22"/>
                     <a:srcRect/>
                     <a:stretch>
                       <a:fillRect/>
@@ -3615,14 +4541,17 @@
                   <pic:spPr bwMode="auto">
                     <a:xfrm>
                       <a:off x="0" y="0"/>
-                      <a:ext cx="5752465" cy="3019425"/>
+                      <a:ext cx="5760085" cy="3279048"/>
                     </a:xfrm>
                     <a:prstGeom prst="rect">
                       <a:avLst/>
                     </a:prstGeom>
                     <a:noFill/>
-                    <a:ln>
+                    <a:ln w="9525">
                       <a:noFill/>
+                      <a:miter lim="800000"/>
+                      <a:headEnd/>
+                      <a:tailEnd/>
                     </a:ln>
                   </pic:spPr>
                 </pic:pic>
@@ -3641,16 +4570,45 @@
         </w:numPr>
         <w:ind w:left="360"/>
       </w:pPr>
+    </w:p>
+    <w:p>
+      <w:pPr>
+        <w:pStyle w:val="aaaa"/>
+        <w:numPr>
+          <w:ilvl w:val="0"/>
+          <w:numId w:val="0"/>
+        </w:numPr>
+        <w:ind w:left="360"/>
+      </w:pPr>
+      <w:r>
+        <w:t xml:space="preserve">Home </w:t>
+      </w:r>
+      <w:proofErr w:type="spellStart"/>
+      <w:r>
+        <w:t>Helper</w:t>
+      </w:r>
+      <w:proofErr w:type="spellEnd"/>
+    </w:p>
+    <w:p>
+      <w:pPr>
+        <w:pStyle w:val="aaaa"/>
+        <w:numPr>
+          <w:ilvl w:val="0"/>
+          <w:numId w:val="0"/>
+        </w:numPr>
+        <w:ind w:left="360"/>
+      </w:pPr>
       <w:r>
         <w:rPr>
           <w:noProof/>
+          <w:lang w:eastAsia="pt-BR"/>
         </w:rPr>
         <w:lastRenderedPageBreak/>
         <w:drawing>
           <wp:inline distT="0" distB="0" distL="0" distR="0">
-            <wp:extent cx="5760085" cy="6155690"/>
-            <wp:effectExtent l="0" t="0" r="0" b="0"/>
-            <wp:docPr id="1" name="Imagem 1"/>
+            <wp:extent cx="5760085" cy="3279048"/>
+            <wp:effectExtent l="19050" t="0" r="0" b="0"/>
+            <wp:docPr id="14" name="Imagem 8" descr="C:\Users\Larissa\Documents\homeProg\homeEtec\TCC\v2- prototipo\Home-Helper.png"/>
             <wp:cNvGraphicFramePr>
               <a:graphicFrameLocks xmlns:a="http://schemas.openxmlformats.org/drawingml/2006/main" noChangeAspect="1"/>
             </wp:cNvGraphicFramePr>
@@ -3658,19 +4616,13 @@
               <a:graphicData uri="http://schemas.openxmlformats.org/drawingml/2006/picture">
                 <pic:pic xmlns:pic="http://schemas.openxmlformats.org/drawingml/2006/picture">
                   <pic:nvPicPr>
-                    <pic:cNvPr id="0" name="Picture 2"/>
+                    <pic:cNvPr id="0" name="Picture 8" descr="C:\Users\Larissa\Documents\homeProg\homeEtec\TCC\v2- prototipo\Home-Helper.png"/>
                     <pic:cNvPicPr>
                       <a:picLocks noChangeAspect="1" noChangeArrowheads="1"/>
                     </pic:cNvPicPr>
                   </pic:nvPicPr>
                   <pic:blipFill>
-                    <a:blip r:embed="rId24">
-                      <a:extLst>
-                        <a:ext uri="{28A0092B-C50C-407E-A947-70E740481C1C}">
-                          <a14:useLocalDpi xmlns:a14="http://schemas.microsoft.com/office/drawing/2010/main" val="0"/>
-                        </a:ext>
-                      </a:extLst>
-                    </a:blip>
+                    <a:blip r:embed="rId23"/>
                     <a:srcRect/>
                     <a:stretch>
                       <a:fillRect/>
@@ -3679,14 +4631,17 @@
                   <pic:spPr bwMode="auto">
                     <a:xfrm>
                       <a:off x="0" y="0"/>
-                      <a:ext cx="5760085" cy="6155690"/>
+                      <a:ext cx="5760085" cy="3279048"/>
                     </a:xfrm>
                     <a:prstGeom prst="rect">
                       <a:avLst/>
                     </a:prstGeom>
                     <a:noFill/>
-                    <a:ln>
+                    <a:ln w="9525">
                       <a:noFill/>
+                      <a:miter lim="800000"/>
+                      <a:headEnd/>
+                      <a:tailEnd/>
                     </a:ln>
                   </pic:spPr>
                 </pic:pic>
@@ -3705,16 +4660,71 @@
         </w:numPr>
         <w:ind w:left="360"/>
       </w:pPr>
+    </w:p>
+    <w:p>
+      <w:pPr>
+        <w:pStyle w:val="aaaa"/>
+        <w:numPr>
+          <w:ilvl w:val="0"/>
+          <w:numId w:val="0"/>
+        </w:numPr>
+        <w:ind w:left="360"/>
+      </w:pPr>
+    </w:p>
+    <w:p>
+      <w:pPr>
+        <w:pStyle w:val="aaaa"/>
+        <w:numPr>
+          <w:ilvl w:val="0"/>
+          <w:numId w:val="0"/>
+        </w:numPr>
+        <w:ind w:left="360"/>
+      </w:pPr>
+    </w:p>
+    <w:p>
+      <w:pPr>
+        <w:pStyle w:val="aaaa"/>
+        <w:numPr>
+          <w:ilvl w:val="0"/>
+          <w:numId w:val="0"/>
+        </w:numPr>
+        <w:ind w:left="360"/>
+      </w:pPr>
+    </w:p>
+    <w:p>
+      <w:pPr>
+        <w:pStyle w:val="aaaa"/>
+        <w:numPr>
+          <w:ilvl w:val="0"/>
+          <w:numId w:val="0"/>
+        </w:numPr>
+        <w:ind w:left="360"/>
+      </w:pPr>
+    </w:p>
+    <w:p>
+      <w:pPr>
+        <w:pStyle w:val="aaaa"/>
+        <w:numPr>
+          <w:ilvl w:val="0"/>
+          <w:numId w:val="0"/>
+        </w:numPr>
+        <w:ind w:left="360"/>
+      </w:pPr>
+      <w:proofErr w:type="spellStart"/>
+      <w:r>
+        <w:t>HomeAluno</w:t>
+      </w:r>
+      <w:proofErr w:type="spellEnd"/>
       <w:r>
         <w:rPr>
           <w:noProof/>
-        </w:rPr>
-        <w:lastRenderedPageBreak/>
+          <w:lang w:eastAsia="pt-BR"/>
+        </w:rPr>
         <w:drawing>
           <wp:inline distT="0" distB="0" distL="0" distR="0">
-            <wp:extent cx="5752465" cy="3019425"/>
-            <wp:effectExtent l="0" t="0" r="635" b="9525"/>
-            <wp:docPr id="19" name="Imagem 19"/>
+            <wp:extent cx="5760085" cy="3279048"/>
+            <wp:effectExtent l="19050" t="0" r="0" b="0"/>
+            <wp:docPr id="16" name="Imagem 9" descr="C:\Users\Larissa\Documents\homeProg\homeEtec\TCC\v2- prototipo\Home-Estudante.png"/>
             <wp:cNvGraphicFramePr>
               <a:graphicFrameLocks xmlns:a="http://schemas.openxmlformats.org/drawingml/2006/main" noChangeAspect="1"/>
             </wp:cNvGraphicFramePr>
@@ -3722,19 +4732,13 @@
               <a:graphicData uri="http://schemas.openxmlformats.org/drawingml/2006/picture">
                 <pic:pic xmlns:pic="http://schemas.openxmlformats.org/drawingml/2006/picture">
                   <pic:nvPicPr>
-                    <pic:cNvPr id="0" name="Picture 40"/>
+                    <pic:cNvPr id="0" name="Picture 9" descr="C:\Users\Larissa\Documents\homeProg\homeEtec\TCC\v2- prototipo\Home-Estudante.png"/>
                     <pic:cNvPicPr>
                       <a:picLocks noChangeAspect="1" noChangeArrowheads="1"/>
                     </pic:cNvPicPr>
                   </pic:nvPicPr>
                   <pic:blipFill>
-                    <a:blip r:embed="rId25">
-                      <a:extLst>
-                        <a:ext uri="{28A0092B-C50C-407E-A947-70E740481C1C}">
-                          <a14:useLocalDpi xmlns:a14="http://schemas.microsoft.com/office/drawing/2010/main" val="0"/>
-                        </a:ext>
-                      </a:extLst>
-                    </a:blip>
+                    <a:blip r:embed="rId24"/>
                     <a:srcRect/>
                     <a:stretch>
                       <a:fillRect/>
@@ -3743,14 +4747,17 @@
                   <pic:spPr bwMode="auto">
                     <a:xfrm>
                       <a:off x="0" y="0"/>
-                      <a:ext cx="5752465" cy="3019425"/>
+                      <a:ext cx="5760085" cy="3279048"/>
                     </a:xfrm>
                     <a:prstGeom prst="rect">
                       <a:avLst/>
                     </a:prstGeom>
                     <a:noFill/>
-                    <a:ln>
+                    <a:ln w="9525">
                       <a:noFill/>
+                      <a:miter lim="800000"/>
+                      <a:headEnd/>
+                      <a:tailEnd/>
                     </a:ln>
                   </pic:spPr>
                 </pic:pic>
@@ -3769,15 +4776,235 @@
         </w:numPr>
         <w:ind w:left="360"/>
       </w:pPr>
+    </w:p>
+    <w:p>
+      <w:pPr>
+        <w:pStyle w:val="aaaa"/>
+        <w:numPr>
+          <w:ilvl w:val="0"/>
+          <w:numId w:val="0"/>
+        </w:numPr>
+        <w:ind w:left="360"/>
+      </w:pPr>
+    </w:p>
+    <w:p>
+      <w:pPr>
+        <w:pStyle w:val="aaaa"/>
+        <w:numPr>
+          <w:ilvl w:val="0"/>
+          <w:numId w:val="0"/>
+        </w:numPr>
+        <w:ind w:left="360"/>
+      </w:pPr>
+    </w:p>
+    <w:p>
+      <w:pPr>
+        <w:pStyle w:val="aaaa"/>
+        <w:numPr>
+          <w:ilvl w:val="0"/>
+          <w:numId w:val="0"/>
+        </w:numPr>
+        <w:ind w:left="360"/>
+      </w:pPr>
+    </w:p>
+    <w:p>
+      <w:pPr>
+        <w:pStyle w:val="aaaa"/>
+        <w:numPr>
+          <w:ilvl w:val="0"/>
+          <w:numId w:val="0"/>
+        </w:numPr>
+        <w:ind w:left="360"/>
+      </w:pPr>
+    </w:p>
+    <w:p>
+      <w:pPr>
+        <w:pStyle w:val="aaaa"/>
+        <w:numPr>
+          <w:ilvl w:val="0"/>
+          <w:numId w:val="0"/>
+        </w:numPr>
+        <w:ind w:left="360"/>
+      </w:pPr>
+    </w:p>
+    <w:p>
+      <w:pPr>
+        <w:pStyle w:val="aaaa"/>
+        <w:numPr>
+          <w:ilvl w:val="0"/>
+          <w:numId w:val="0"/>
+        </w:numPr>
+        <w:ind w:left="360"/>
+      </w:pPr>
+    </w:p>
+    <w:p>
+      <w:pPr>
+        <w:pStyle w:val="aaaa"/>
+        <w:numPr>
+          <w:ilvl w:val="0"/>
+          <w:numId w:val="0"/>
+        </w:numPr>
+        <w:ind w:left="360"/>
+      </w:pPr>
+    </w:p>
+    <w:p>
+      <w:pPr>
+        <w:pStyle w:val="aaaa"/>
+        <w:numPr>
+          <w:ilvl w:val="0"/>
+          <w:numId w:val="0"/>
+        </w:numPr>
+        <w:ind w:left="360"/>
+      </w:pPr>
+    </w:p>
+    <w:p>
+      <w:pPr>
+        <w:pStyle w:val="aaaa"/>
+        <w:numPr>
+          <w:ilvl w:val="0"/>
+          <w:numId w:val="0"/>
+        </w:numPr>
+        <w:ind w:left="360"/>
+      </w:pPr>
+    </w:p>
+    <w:p>
+      <w:pPr>
+        <w:pStyle w:val="aaaa"/>
+        <w:numPr>
+          <w:ilvl w:val="0"/>
+          <w:numId w:val="0"/>
+        </w:numPr>
+        <w:ind w:left="360"/>
+      </w:pPr>
+    </w:p>
+    <w:p>
+      <w:pPr>
+        <w:pStyle w:val="aaaa"/>
+        <w:numPr>
+          <w:ilvl w:val="0"/>
+          <w:numId w:val="0"/>
+        </w:numPr>
+        <w:ind w:left="360"/>
+      </w:pPr>
+    </w:p>
+    <w:p>
+      <w:pPr>
+        <w:pStyle w:val="aaaa"/>
+        <w:numPr>
+          <w:ilvl w:val="0"/>
+          <w:numId w:val="0"/>
+        </w:numPr>
+        <w:ind w:left="360"/>
+      </w:pPr>
+    </w:p>
+    <w:p>
+      <w:pPr>
+        <w:pStyle w:val="aaaa"/>
+        <w:numPr>
+          <w:ilvl w:val="0"/>
+          <w:numId w:val="0"/>
+        </w:numPr>
+        <w:ind w:left="360"/>
+      </w:pPr>
+    </w:p>
+    <w:p>
+      <w:pPr>
+        <w:pStyle w:val="aaaa"/>
+        <w:numPr>
+          <w:ilvl w:val="0"/>
+          <w:numId w:val="0"/>
+        </w:numPr>
+        <w:ind w:left="360"/>
+      </w:pPr>
+    </w:p>
+    <w:p>
+      <w:pPr>
+        <w:pStyle w:val="aaaa"/>
+        <w:numPr>
+          <w:ilvl w:val="0"/>
+          <w:numId w:val="0"/>
+        </w:numPr>
+        <w:ind w:left="360"/>
+      </w:pPr>
+    </w:p>
+    <w:p>
+      <w:pPr>
+        <w:pStyle w:val="aaaa"/>
+        <w:numPr>
+          <w:ilvl w:val="0"/>
+          <w:numId w:val="0"/>
+        </w:numPr>
+        <w:ind w:left="360"/>
+      </w:pPr>
+    </w:p>
+    <w:p>
+      <w:pPr>
+        <w:pStyle w:val="aaaa"/>
+        <w:numPr>
+          <w:ilvl w:val="0"/>
+          <w:numId w:val="0"/>
+        </w:numPr>
+        <w:ind w:left="360"/>
+      </w:pPr>
+    </w:p>
+    <w:p>
+      <w:pPr>
+        <w:pStyle w:val="aaaa"/>
+        <w:numPr>
+          <w:ilvl w:val="0"/>
+          <w:numId w:val="0"/>
+        </w:numPr>
+        <w:ind w:left="360"/>
+      </w:pPr>
+    </w:p>
+    <w:p>
+      <w:pPr>
+        <w:pStyle w:val="aaaa"/>
+        <w:numPr>
+          <w:ilvl w:val="0"/>
+          <w:numId w:val="0"/>
+        </w:numPr>
+        <w:ind w:left="360"/>
+      </w:pPr>
+    </w:p>
+    <w:p>
+      <w:pPr>
+        <w:pStyle w:val="aaaa"/>
+        <w:numPr>
+          <w:ilvl w:val="0"/>
+          <w:numId w:val="0"/>
+        </w:numPr>
+        <w:ind w:left="360"/>
+      </w:pPr>
+      <w:r>
+        <w:t xml:space="preserve">Perfil </w:t>
+      </w:r>
+      <w:proofErr w:type="spellStart"/>
+      <w:r>
+        <w:t>Helper</w:t>
+      </w:r>
+      <w:proofErr w:type="spellEnd"/>
+    </w:p>
+    <w:p>
+      <w:pPr>
+        <w:pStyle w:val="aaaa"/>
+        <w:numPr>
+          <w:ilvl w:val="0"/>
+          <w:numId w:val="0"/>
+        </w:numPr>
+        <w:ind w:left="360"/>
+      </w:pPr>
       <w:r>
         <w:rPr>
           <w:noProof/>
-        </w:rPr>
+          <w:lang w:eastAsia="pt-BR"/>
+        </w:rPr>
+        <w:lastRenderedPageBreak/>
         <w:drawing>
           <wp:inline distT="0" distB="0" distL="0" distR="0">
-            <wp:extent cx="5752465" cy="3019425"/>
-            <wp:effectExtent l="0" t="0" r="635" b="9525"/>
-            <wp:docPr id="20" name="Imagem 20"/>
+            <wp:extent cx="5757586" cy="7486650"/>
+            <wp:effectExtent l="19050" t="0" r="0" b="0"/>
+            <wp:docPr id="17" name="Imagem 10" descr="C:\Users\Larissa\Documents\homeProg\homeEtec\TCC\v2- prototipo\Profile-Helper.png"/>
             <wp:cNvGraphicFramePr>
               <a:graphicFrameLocks xmlns:a="http://schemas.openxmlformats.org/drawingml/2006/main" noChangeAspect="1"/>
             </wp:cNvGraphicFramePr>
@@ -3785,19 +5012,13 @@
               <a:graphicData uri="http://schemas.openxmlformats.org/drawingml/2006/picture">
                 <pic:pic xmlns:pic="http://schemas.openxmlformats.org/drawingml/2006/picture">
                   <pic:nvPicPr>
-                    <pic:cNvPr id="0" name="Picture 41"/>
+                    <pic:cNvPr id="0" name="Picture 10" descr="C:\Users\Larissa\Documents\homeProg\homeEtec\TCC\v2- prototipo\Profile-Helper.png"/>
                     <pic:cNvPicPr>
                       <a:picLocks noChangeAspect="1" noChangeArrowheads="1"/>
                     </pic:cNvPicPr>
                   </pic:nvPicPr>
                   <pic:blipFill>
-                    <a:blip r:embed="rId26">
-                      <a:extLst>
-                        <a:ext uri="{28A0092B-C50C-407E-A947-70E740481C1C}">
-                          <a14:useLocalDpi xmlns:a14="http://schemas.microsoft.com/office/drawing/2010/main" val="0"/>
-                        </a:ext>
-                      </a:extLst>
-                    </a:blip>
+                    <a:blip r:embed="rId25"/>
                     <a:srcRect/>
                     <a:stretch>
                       <a:fillRect/>
@@ -3806,14 +5027,17 @@
                   <pic:spPr bwMode="auto">
                     <a:xfrm>
                       <a:off x="0" y="0"/>
-                      <a:ext cx="5752465" cy="3019425"/>
+                      <a:ext cx="5757586" cy="7486650"/>
                     </a:xfrm>
                     <a:prstGeom prst="rect">
                       <a:avLst/>
                     </a:prstGeom>
                     <a:noFill/>
-                    <a:ln>
+                    <a:ln w="9525">
                       <a:noFill/>
+                      <a:miter lim="800000"/>
+                      <a:headEnd/>
+                      <a:tailEnd/>
                     </a:ln>
                   </pic:spPr>
                 </pic:pic>
@@ -3832,16 +5056,75 @@
         </w:numPr>
         <w:ind w:left="360"/>
       </w:pPr>
+    </w:p>
+    <w:p>
+      <w:pPr>
+        <w:pStyle w:val="aaaa"/>
+        <w:numPr>
+          <w:ilvl w:val="0"/>
+          <w:numId w:val="0"/>
+        </w:numPr>
+        <w:ind w:left="360"/>
+      </w:pPr>
+    </w:p>
+    <w:p>
+      <w:pPr>
+        <w:pStyle w:val="aaaa"/>
+        <w:numPr>
+          <w:ilvl w:val="0"/>
+          <w:numId w:val="0"/>
+        </w:numPr>
+        <w:ind w:left="360"/>
+      </w:pPr>
+    </w:p>
+    <w:p>
+      <w:pPr>
+        <w:pStyle w:val="aaaa"/>
+        <w:numPr>
+          <w:ilvl w:val="0"/>
+          <w:numId w:val="0"/>
+        </w:numPr>
+        <w:ind w:left="360"/>
+      </w:pPr>
+    </w:p>
+    <w:p>
+      <w:pPr>
+        <w:pStyle w:val="aaaa"/>
+        <w:numPr>
+          <w:ilvl w:val="0"/>
+          <w:numId w:val="0"/>
+        </w:numPr>
+        <w:ind w:left="360"/>
+      </w:pPr>
+      <w:r>
+        <w:t xml:space="preserve">Lista </w:t>
+      </w:r>
+      <w:proofErr w:type="spellStart"/>
+      <w:r>
+        <w:t>Helper’s</w:t>
+      </w:r>
+      <w:proofErr w:type="spellEnd"/>
+    </w:p>
+    <w:p>
+      <w:pPr>
+        <w:pStyle w:val="aaaa"/>
+        <w:numPr>
+          <w:ilvl w:val="0"/>
+          <w:numId w:val="0"/>
+        </w:numPr>
+        <w:ind w:left="360"/>
+      </w:pPr>
       <w:r>
         <w:rPr>
           <w:noProof/>
+          <w:lang w:eastAsia="pt-BR"/>
         </w:rPr>
         <w:lastRenderedPageBreak/>
         <w:drawing>
           <wp:inline distT="0" distB="0" distL="0" distR="0">
-            <wp:extent cx="5752465" cy="3019425"/>
-            <wp:effectExtent l="0" t="0" r="635" b="9525"/>
-            <wp:docPr id="21" name="Imagem 21"/>
+            <wp:extent cx="5238750" cy="7524750"/>
+            <wp:effectExtent l="19050" t="0" r="0" b="0"/>
+            <wp:docPr id="23" name="Imagem 13" descr="C:\Users\Larissa\Documents\homeProg\homeEtec\TCC\v2- prototipo\Lista-Helpers.png"/>
             <wp:cNvGraphicFramePr>
               <a:graphicFrameLocks xmlns:a="http://schemas.openxmlformats.org/drawingml/2006/main" noChangeAspect="1"/>
             </wp:cNvGraphicFramePr>
@@ -3849,19 +5132,13 @@
               <a:graphicData uri="http://schemas.openxmlformats.org/drawingml/2006/picture">
                 <pic:pic xmlns:pic="http://schemas.openxmlformats.org/drawingml/2006/picture">
                   <pic:nvPicPr>
-                    <pic:cNvPr id="0" name="Picture 42"/>
+                    <pic:cNvPr id="0" name="Picture 13" descr="C:\Users\Larissa\Documents\homeProg\homeEtec\TCC\v2- prototipo\Lista-Helpers.png"/>
                     <pic:cNvPicPr>
                       <a:picLocks noChangeAspect="1" noChangeArrowheads="1"/>
                     </pic:cNvPicPr>
                   </pic:nvPicPr>
                   <pic:blipFill>
-                    <a:blip r:embed="rId27">
-                      <a:extLst>
-                        <a:ext uri="{28A0092B-C50C-407E-A947-70E740481C1C}">
-                          <a14:useLocalDpi xmlns:a14="http://schemas.microsoft.com/office/drawing/2010/main" val="0"/>
-                        </a:ext>
-                      </a:extLst>
-                    </a:blip>
+                    <a:blip r:embed="rId26"/>
                     <a:srcRect/>
                     <a:stretch>
                       <a:fillRect/>
@@ -3870,14 +5147,17 @@
                   <pic:spPr bwMode="auto">
                     <a:xfrm>
                       <a:off x="0" y="0"/>
-                      <a:ext cx="5752465" cy="3019425"/>
+                      <a:ext cx="5238750" cy="7524750"/>
                     </a:xfrm>
                     <a:prstGeom prst="rect">
                       <a:avLst/>
                     </a:prstGeom>
                     <a:noFill/>
-                    <a:ln>
+                    <a:ln w="9525">
                       <a:noFill/>
+                      <a:miter lim="800000"/>
+                      <a:headEnd/>
+                      <a:tailEnd/>
                     </a:ln>
                   </pic:spPr>
                 </pic:pic>
@@ -3889,6 +5169,566 @@
     </w:p>
     <w:p>
       <w:pPr>
+        <w:pStyle w:val="aaaa"/>
+        <w:numPr>
+          <w:ilvl w:val="0"/>
+          <w:numId w:val="0"/>
+        </w:numPr>
+        <w:ind w:left="360"/>
+      </w:pPr>
+    </w:p>
+    <w:p>
+      <w:pPr>
+        <w:pStyle w:val="aaaa"/>
+        <w:numPr>
+          <w:ilvl w:val="0"/>
+          <w:numId w:val="0"/>
+        </w:numPr>
+        <w:ind w:left="360"/>
+      </w:pPr>
+    </w:p>
+    <w:p>
+      <w:pPr>
+        <w:pStyle w:val="aaaa"/>
+        <w:numPr>
+          <w:ilvl w:val="0"/>
+          <w:numId w:val="0"/>
+        </w:numPr>
+        <w:ind w:left="360"/>
+      </w:pPr>
+    </w:p>
+    <w:p>
+      <w:pPr>
+        <w:pStyle w:val="aaaa"/>
+        <w:numPr>
+          <w:ilvl w:val="0"/>
+          <w:numId w:val="0"/>
+        </w:numPr>
+        <w:ind w:left="360"/>
+      </w:pPr>
+    </w:p>
+    <w:p>
+      <w:pPr>
+        <w:pStyle w:val="aaaa"/>
+        <w:numPr>
+          <w:ilvl w:val="0"/>
+          <w:numId w:val="0"/>
+        </w:numPr>
+        <w:ind w:left="360"/>
+      </w:pPr>
+    </w:p>
+    <w:p>
+      <w:pPr>
+        <w:pStyle w:val="aaaa"/>
+        <w:numPr>
+          <w:ilvl w:val="0"/>
+          <w:numId w:val="0"/>
+        </w:numPr>
+        <w:ind w:left="360"/>
+      </w:pPr>
+      <w:r>
+        <w:lastRenderedPageBreak/>
+        <w:t xml:space="preserve">Chat </w:t>
+      </w:r>
+      <w:proofErr w:type="spellStart"/>
+      <w:r>
+        <w:t>Helper</w:t>
+      </w:r>
+      <w:proofErr w:type="spellEnd"/>
+    </w:p>
+    <w:p>
+      <w:pPr>
+        <w:pStyle w:val="aaaa"/>
+        <w:numPr>
+          <w:ilvl w:val="0"/>
+          <w:numId w:val="0"/>
+        </w:numPr>
+        <w:ind w:left="360"/>
+      </w:pPr>
+      <w:r>
+        <w:rPr>
+          <w:noProof/>
+          <w:lang w:eastAsia="pt-BR"/>
+        </w:rPr>
+        <w:drawing>
+          <wp:inline distT="0" distB="0" distL="0" distR="0">
+            <wp:extent cx="5760085" cy="3279048"/>
+            <wp:effectExtent l="19050" t="0" r="0" b="0"/>
+            <wp:docPr id="22" name="Imagem 12" descr="C:\Users\Larissa\Documents\homeProg\homeEtec\TCC\v2- prototipo\Chat-helper-vision.png"/>
+            <wp:cNvGraphicFramePr>
+              <a:graphicFrameLocks xmlns:a="http://schemas.openxmlformats.org/drawingml/2006/main" noChangeAspect="1"/>
+            </wp:cNvGraphicFramePr>
+            <a:graphic xmlns:a="http://schemas.openxmlformats.org/drawingml/2006/main">
+              <a:graphicData uri="http://schemas.openxmlformats.org/drawingml/2006/picture">
+                <pic:pic xmlns:pic="http://schemas.openxmlformats.org/drawingml/2006/picture">
+                  <pic:nvPicPr>
+                    <pic:cNvPr id="0" name="Picture 12" descr="C:\Users\Larissa\Documents\homeProg\homeEtec\TCC\v2- prototipo\Chat-helper-vision.png"/>
+                    <pic:cNvPicPr>
+                      <a:picLocks noChangeAspect="1" noChangeArrowheads="1"/>
+                    </pic:cNvPicPr>
+                  </pic:nvPicPr>
+                  <pic:blipFill>
+                    <a:blip r:embed="rId27"/>
+                    <a:srcRect/>
+                    <a:stretch>
+                      <a:fillRect/>
+                    </a:stretch>
+                  </pic:blipFill>
+                  <pic:spPr bwMode="auto">
+                    <a:xfrm>
+                      <a:off x="0" y="0"/>
+                      <a:ext cx="5760085" cy="3279048"/>
+                    </a:xfrm>
+                    <a:prstGeom prst="rect">
+                      <a:avLst/>
+                    </a:prstGeom>
+                    <a:noFill/>
+                    <a:ln w="9525">
+                      <a:noFill/>
+                      <a:miter lim="800000"/>
+                      <a:headEnd/>
+                      <a:tailEnd/>
+                    </a:ln>
+                  </pic:spPr>
+                </pic:pic>
+              </a:graphicData>
+            </a:graphic>
+          </wp:inline>
+        </w:drawing>
+      </w:r>
+    </w:p>
+    <w:p>
+      <w:pPr>
+        <w:pStyle w:val="aaaa"/>
+        <w:numPr>
+          <w:ilvl w:val="0"/>
+          <w:numId w:val="0"/>
+        </w:numPr>
+        <w:ind w:left="360"/>
+      </w:pPr>
+    </w:p>
+    <w:p>
+      <w:pPr>
+        <w:pStyle w:val="aaaa"/>
+        <w:numPr>
+          <w:ilvl w:val="0"/>
+          <w:numId w:val="0"/>
+        </w:numPr>
+        <w:ind w:left="360"/>
+      </w:pPr>
+    </w:p>
+    <w:p>
+      <w:pPr>
+        <w:pStyle w:val="aaaa"/>
+        <w:numPr>
+          <w:ilvl w:val="0"/>
+          <w:numId w:val="0"/>
+        </w:numPr>
+        <w:ind w:left="360"/>
+      </w:pPr>
+    </w:p>
+    <w:p>
+      <w:pPr>
+        <w:pStyle w:val="aaaa"/>
+        <w:numPr>
+          <w:ilvl w:val="0"/>
+          <w:numId w:val="0"/>
+        </w:numPr>
+        <w:ind w:left="360"/>
+      </w:pPr>
+    </w:p>
+    <w:p>
+      <w:pPr>
+        <w:pStyle w:val="aaaa"/>
+        <w:numPr>
+          <w:ilvl w:val="0"/>
+          <w:numId w:val="0"/>
+        </w:numPr>
+        <w:ind w:left="360"/>
+      </w:pPr>
+    </w:p>
+    <w:p>
+      <w:pPr>
+        <w:pStyle w:val="aaaa"/>
+        <w:numPr>
+          <w:ilvl w:val="0"/>
+          <w:numId w:val="0"/>
+        </w:numPr>
+        <w:ind w:left="360"/>
+      </w:pPr>
+    </w:p>
+    <w:p>
+      <w:pPr>
+        <w:pStyle w:val="aaaa"/>
+        <w:numPr>
+          <w:ilvl w:val="0"/>
+          <w:numId w:val="0"/>
+        </w:numPr>
+        <w:ind w:left="360"/>
+      </w:pPr>
+    </w:p>
+    <w:p>
+      <w:pPr>
+        <w:pStyle w:val="aaaa"/>
+        <w:numPr>
+          <w:ilvl w:val="0"/>
+          <w:numId w:val="0"/>
+        </w:numPr>
+        <w:ind w:left="360"/>
+      </w:pPr>
+    </w:p>
+    <w:p>
+      <w:pPr>
+        <w:pStyle w:val="aaaa"/>
+        <w:numPr>
+          <w:ilvl w:val="0"/>
+          <w:numId w:val="0"/>
+        </w:numPr>
+        <w:ind w:left="360"/>
+      </w:pPr>
+    </w:p>
+    <w:p>
+      <w:pPr>
+        <w:pStyle w:val="aaaa"/>
+        <w:numPr>
+          <w:ilvl w:val="0"/>
+          <w:numId w:val="0"/>
+        </w:numPr>
+        <w:ind w:left="360"/>
+      </w:pPr>
+    </w:p>
+    <w:p>
+      <w:pPr>
+        <w:pStyle w:val="aaaa"/>
+        <w:numPr>
+          <w:ilvl w:val="0"/>
+          <w:numId w:val="0"/>
+        </w:numPr>
+        <w:ind w:left="360"/>
+      </w:pPr>
+    </w:p>
+    <w:p>
+      <w:pPr>
+        <w:pStyle w:val="aaaa"/>
+        <w:numPr>
+          <w:ilvl w:val="0"/>
+          <w:numId w:val="0"/>
+        </w:numPr>
+        <w:ind w:left="360"/>
+      </w:pPr>
+    </w:p>
+    <w:p>
+      <w:pPr>
+        <w:pStyle w:val="aaaa"/>
+        <w:numPr>
+          <w:ilvl w:val="0"/>
+          <w:numId w:val="0"/>
+        </w:numPr>
+        <w:ind w:left="360"/>
+      </w:pPr>
+    </w:p>
+    <w:p>
+      <w:pPr>
+        <w:pStyle w:val="aaaa"/>
+        <w:numPr>
+          <w:ilvl w:val="0"/>
+          <w:numId w:val="0"/>
+        </w:numPr>
+        <w:ind w:left="360"/>
+      </w:pPr>
+    </w:p>
+    <w:p>
+      <w:pPr>
+        <w:pStyle w:val="aaaa"/>
+        <w:numPr>
+          <w:ilvl w:val="0"/>
+          <w:numId w:val="0"/>
+        </w:numPr>
+        <w:ind w:left="360"/>
+      </w:pPr>
+    </w:p>
+    <w:p>
+      <w:pPr>
+        <w:pStyle w:val="aaaa"/>
+        <w:numPr>
+          <w:ilvl w:val="0"/>
+          <w:numId w:val="0"/>
+        </w:numPr>
+        <w:ind w:left="360"/>
+      </w:pPr>
+    </w:p>
+    <w:p>
+      <w:pPr>
+        <w:pStyle w:val="aaaa"/>
+        <w:numPr>
+          <w:ilvl w:val="0"/>
+          <w:numId w:val="0"/>
+        </w:numPr>
+        <w:ind w:left="360"/>
+      </w:pPr>
+    </w:p>
+    <w:p>
+      <w:pPr>
+        <w:pStyle w:val="aaaa"/>
+        <w:numPr>
+          <w:ilvl w:val="0"/>
+          <w:numId w:val="0"/>
+        </w:numPr>
+        <w:ind w:left="360"/>
+      </w:pPr>
+    </w:p>
+    <w:p>
+      <w:pPr>
+        <w:pStyle w:val="aaaa"/>
+        <w:numPr>
+          <w:ilvl w:val="0"/>
+          <w:numId w:val="0"/>
+        </w:numPr>
+        <w:ind w:left="360"/>
+      </w:pPr>
+    </w:p>
+    <w:p>
+      <w:pPr>
+        <w:pStyle w:val="aaaa"/>
+        <w:numPr>
+          <w:ilvl w:val="0"/>
+          <w:numId w:val="0"/>
+        </w:numPr>
+        <w:ind w:left="360"/>
+      </w:pPr>
+    </w:p>
+    <w:p>
+      <w:pPr>
+        <w:pStyle w:val="aaaa"/>
+        <w:numPr>
+          <w:ilvl w:val="0"/>
+          <w:numId w:val="0"/>
+        </w:numPr>
+        <w:ind w:left="360"/>
+      </w:pPr>
+      <w:r>
+        <w:lastRenderedPageBreak/>
+        <w:t>Pagina de vídeos</w:t>
+      </w:r>
+    </w:p>
+    <w:p>
+      <w:pPr>
+        <w:pStyle w:val="aaaa"/>
+        <w:numPr>
+          <w:ilvl w:val="0"/>
+          <w:numId w:val="0"/>
+        </w:numPr>
+        <w:ind w:left="360"/>
+      </w:pPr>
+      <w:r>
+        <w:rPr>
+          <w:noProof/>
+          <w:lang w:eastAsia="pt-BR"/>
+        </w:rPr>
+        <w:drawing>
+          <wp:inline distT="0" distB="0" distL="0" distR="0">
+            <wp:extent cx="5760085" cy="6804100"/>
+            <wp:effectExtent l="19050" t="0" r="0" b="0"/>
+            <wp:docPr id="25" name="Imagem 15" descr="C:\Users\Larissa\Documents\homeProg\homeEtec\TCC\v2- prototipo\list-videos.png"/>
+            <wp:cNvGraphicFramePr>
+              <a:graphicFrameLocks xmlns:a="http://schemas.openxmlformats.org/drawingml/2006/main" noChangeAspect="1"/>
+            </wp:cNvGraphicFramePr>
+            <a:graphic xmlns:a="http://schemas.openxmlformats.org/drawingml/2006/main">
+              <a:graphicData uri="http://schemas.openxmlformats.org/drawingml/2006/picture">
+                <pic:pic xmlns:pic="http://schemas.openxmlformats.org/drawingml/2006/picture">
+                  <pic:nvPicPr>
+                    <pic:cNvPr id="0" name="Picture 15" descr="C:\Users\Larissa\Documents\homeProg\homeEtec\TCC\v2- prototipo\list-videos.png"/>
+                    <pic:cNvPicPr>
+                      <a:picLocks noChangeAspect="1" noChangeArrowheads="1"/>
+                    </pic:cNvPicPr>
+                  </pic:nvPicPr>
+                  <pic:blipFill>
+                    <a:blip r:embed="rId28"/>
+                    <a:srcRect/>
+                    <a:stretch>
+                      <a:fillRect/>
+                    </a:stretch>
+                  </pic:blipFill>
+                  <pic:spPr bwMode="auto">
+                    <a:xfrm>
+                      <a:off x="0" y="0"/>
+                      <a:ext cx="5760085" cy="6804100"/>
+                    </a:xfrm>
+                    <a:prstGeom prst="rect">
+                      <a:avLst/>
+                    </a:prstGeom>
+                    <a:noFill/>
+                    <a:ln w="9525">
+                      <a:noFill/>
+                      <a:miter lim="800000"/>
+                      <a:headEnd/>
+                      <a:tailEnd/>
+                    </a:ln>
+                  </pic:spPr>
+                </pic:pic>
+              </a:graphicData>
+            </a:graphic>
+          </wp:inline>
+        </w:drawing>
+      </w:r>
+    </w:p>
+    <w:p>
+      <w:pPr>
+        <w:pStyle w:val="aaaa"/>
+        <w:numPr>
+          <w:ilvl w:val="0"/>
+          <w:numId w:val="0"/>
+        </w:numPr>
+        <w:ind w:left="360"/>
+      </w:pPr>
+    </w:p>
+    <w:p>
+      <w:pPr>
+        <w:pStyle w:val="aaaa"/>
+        <w:numPr>
+          <w:ilvl w:val="0"/>
+          <w:numId w:val="0"/>
+        </w:numPr>
+        <w:ind w:left="360"/>
+      </w:pPr>
+    </w:p>
+    <w:p>
+      <w:pPr>
+        <w:pStyle w:val="aaaa"/>
+        <w:numPr>
+          <w:ilvl w:val="0"/>
+          <w:numId w:val="0"/>
+        </w:numPr>
+        <w:ind w:left="360"/>
+      </w:pPr>
+    </w:p>
+    <w:p>
+      <w:pPr>
+        <w:pStyle w:val="aaaa"/>
+        <w:numPr>
+          <w:ilvl w:val="0"/>
+          <w:numId w:val="0"/>
+        </w:numPr>
+        <w:ind w:left="360"/>
+      </w:pPr>
+    </w:p>
+    <w:p>
+      <w:pPr>
+        <w:pStyle w:val="aaaa"/>
+        <w:numPr>
+          <w:ilvl w:val="0"/>
+          <w:numId w:val="0"/>
+        </w:numPr>
+        <w:ind w:left="360"/>
+      </w:pPr>
+    </w:p>
+    <w:p>
+      <w:pPr>
+        <w:pStyle w:val="aaaa"/>
+        <w:numPr>
+          <w:ilvl w:val="0"/>
+          <w:numId w:val="0"/>
+        </w:numPr>
+        <w:ind w:left="360"/>
+      </w:pPr>
+    </w:p>
+    <w:p>
+      <w:pPr>
+        <w:pStyle w:val="aaaa"/>
+        <w:numPr>
+          <w:ilvl w:val="0"/>
+          <w:numId w:val="0"/>
+        </w:numPr>
+        <w:ind w:left="360"/>
+      </w:pPr>
+      <w:r>
+        <w:lastRenderedPageBreak/>
+        <w:t>Visualização do vídeo</w:t>
+      </w:r>
+    </w:p>
+    <w:p>
+      <w:pPr>
+        <w:pStyle w:val="aaaa"/>
+        <w:numPr>
+          <w:ilvl w:val="0"/>
+          <w:numId w:val="0"/>
+        </w:numPr>
+        <w:ind w:left="360"/>
+      </w:pPr>
+      <w:r>
+        <w:rPr>
+          <w:noProof/>
+          <w:lang w:eastAsia="pt-BR"/>
+        </w:rPr>
+        <w:drawing>
+          <wp:inline distT="0" distB="0" distL="0" distR="0">
+            <wp:extent cx="5760085" cy="3528052"/>
+            <wp:effectExtent l="19050" t="0" r="0" b="0"/>
+            <wp:docPr id="24" name="Imagem 14" descr="C:\Users\Larissa\Documents\homeProg\homeEtec\TCC\v2- prototipo\Video.png"/>
+            <wp:cNvGraphicFramePr>
+              <a:graphicFrameLocks xmlns:a="http://schemas.openxmlformats.org/drawingml/2006/main" noChangeAspect="1"/>
+            </wp:cNvGraphicFramePr>
+            <a:graphic xmlns:a="http://schemas.openxmlformats.org/drawingml/2006/main">
+              <a:graphicData uri="http://schemas.openxmlformats.org/drawingml/2006/picture">
+                <pic:pic xmlns:pic="http://schemas.openxmlformats.org/drawingml/2006/picture">
+                  <pic:nvPicPr>
+                    <pic:cNvPr id="0" name="Picture 14" descr="C:\Users\Larissa\Documents\homeProg\homeEtec\TCC\v2- prototipo\Video.png"/>
+                    <pic:cNvPicPr>
+                      <a:picLocks noChangeAspect="1" noChangeArrowheads="1"/>
+                    </pic:cNvPicPr>
+                  </pic:nvPicPr>
+                  <pic:blipFill>
+                    <a:blip r:embed="rId29"/>
+                    <a:srcRect/>
+                    <a:stretch>
+                      <a:fillRect/>
+                    </a:stretch>
+                  </pic:blipFill>
+                  <pic:spPr bwMode="auto">
+                    <a:xfrm>
+                      <a:off x="0" y="0"/>
+                      <a:ext cx="5760085" cy="3528052"/>
+                    </a:xfrm>
+                    <a:prstGeom prst="rect">
+                      <a:avLst/>
+                    </a:prstGeom>
+                    <a:noFill/>
+                    <a:ln w="9525">
+                      <a:noFill/>
+                      <a:miter lim="800000"/>
+                      <a:headEnd/>
+                      <a:tailEnd/>
+                    </a:ln>
+                  </pic:spPr>
+                </pic:pic>
+              </a:graphicData>
+            </a:graphic>
+          </wp:inline>
+        </w:drawing>
+      </w:r>
+    </w:p>
+    <w:p>
+      <w:pPr>
+        <w:pStyle w:val="aaaa"/>
+        <w:numPr>
+          <w:ilvl w:val="0"/>
+          <w:numId w:val="0"/>
+        </w:numPr>
+        <w:ind w:left="360"/>
+      </w:pPr>
+    </w:p>
+    <w:p>
+      <w:pPr>
+        <w:pStyle w:val="aaaa"/>
+        <w:numPr>
+          <w:ilvl w:val="0"/>
+          <w:numId w:val="0"/>
+        </w:numPr>
+        <w:ind w:left="360"/>
+      </w:pPr>
+    </w:p>
+    <w:p>
+      <w:pPr>
         <w:rPr>
           <w:rFonts w:cs="Arial"/>
           <w:szCs w:val="24"/>
@@ -3899,7 +5739,7 @@
       <w:pPr>
         <w:pStyle w:val="Ttulo1"/>
       </w:pPr>
-      <w:bookmarkStart w:id="10" w:name="_Toc47268429"/>
+      <w:bookmarkStart w:id="10" w:name="_Toc52020450"/>
       <w:r>
         <w:t>REFERÊNCIAS BIBLIOGRÁFICAS</w:t>
       </w:r>
@@ -3994,13 +5834,15 @@
       </w:r>
       <w:proofErr w:type="spellEnd"/>
       <w:r>
-        <w:t xml:space="preserve"> Almeida.</w:t>
-      </w:r>
-      <w:r>
         <w:t xml:space="preserve"> </w:t>
       </w:r>
-      <w:r>
-        <w:t xml:space="preserve">Dificuldades na Aprendizagem de Matemática. </w:t>
+      <w:proofErr w:type="spellStart"/>
+      <w:r>
+        <w:t>Almeida.Dificuldades</w:t>
+      </w:r>
+      <w:proofErr w:type="spellEnd"/>
+      <w:r>
+        <w:t xml:space="preserve"> na Aprendizagem de Matemática. </w:t>
       </w:r>
       <w:r>
         <w:rPr>
@@ -4019,26 +5861,52 @@
         <w:t xml:space="preserve">&gt;. Acesso em: </w:t>
       </w:r>
       <w:r>
-        <w:t>17</w:t>
-      </w:r>
+        <w:t>17jun</w:t>
+      </w:r>
+      <w:r>
+        <w:t>. 20</w:t>
+      </w:r>
+      <w:r>
+        <w:t>20</w:t>
+      </w:r>
+      <w:r>
+        <w:t>.</w:t>
+      </w:r>
+    </w:p>
+    <w:p/>
+    <w:p>
+      <w:proofErr w:type="spellStart"/>
+      <w:r>
+        <w:t>Nairim</w:t>
+      </w:r>
+      <w:proofErr w:type="spellEnd"/>
       <w:r>
         <w:t xml:space="preserve"> </w:t>
       </w:r>
-      <w:r>
-        <w:t>jun</w:t>
-      </w:r>
-      <w:r>
-        <w:t>. 20</w:t>
-      </w:r>
-      <w:r>
-        <w:t>20</w:t>
-      </w:r>
-      <w:r>
-        <w:t>.</w:t>
+      <w:proofErr w:type="spellStart"/>
+      <w:r>
+        <w:t>Bernado</w:t>
+      </w:r>
+      <w:proofErr w:type="spellEnd"/>
+      <w:r>
+        <w:t>. Monitoria aluno–</w:t>
+      </w:r>
+      <w:proofErr w:type="spellStart"/>
+      <w:proofErr w:type="gramStart"/>
+      <w:r>
+        <w:t>aluno.Disponivel</w:t>
+      </w:r>
+      <w:proofErr w:type="spellEnd"/>
+      <w:proofErr w:type="gramEnd"/>
+      <w:r>
+        <w:t xml:space="preserve"> em : </w:t>
+      </w:r>
+      <w:r>
+        <w:t>https://gestaoescolar.org.br/conteudo/2236/monitoria-aluno-aluno-colaboracao-ajuda-na-recuperacao</w:t>
       </w:r>
     </w:p>
     <w:sectPr>
-      <w:headerReference w:type="default" r:id="rId28"/>
+      <w:headerReference w:type="default" r:id="rId30"/>
       <w:pgSz w:w="11906" w:h="16838"/>
       <w:pgMar w:top="1701" w:right="1134" w:bottom="1134" w:left="1701" w:header="709" w:footer="709" w:gutter="0"/>
       <w:cols w:space="708"/>
@@ -5816,7 +7684,7 @@
     <w:lsdException w:name="Table Web 2" w:semiHidden="1" w:unhideWhenUsed="1"/>
     <w:lsdException w:name="Table Web 3" w:semiHidden="1" w:unhideWhenUsed="1"/>
     <w:lsdException w:name="Balloon Text" w:semiHidden="1" w:unhideWhenUsed="1"/>
-    <w:lsdException w:name="Table Grid" w:uiPriority="59"/>
+    <w:lsdException w:name="Table Grid" w:semiHidden="1" w:uiPriority="59" w:unhideWhenUsed="1"/>
     <w:lsdException w:name="Table Theme" w:semiHidden="1" w:unhideWhenUsed="1"/>
     <w:lsdException w:name="Placeholder Text" w:semiHidden="1"/>
     <w:lsdException w:name="No Spacing" w:uiPriority="1" w:qFormat="1"/>
@@ -7760,83 +9628,83 @@
     </dgm:pt>
   </dgm:ptLst>
   <dgm:cxnLst>
-    <dgm:cxn modelId="{5C2EAC04-E3E1-4052-9D6D-8B93EF302065}" type="presOf" srcId="{6817A3AE-4D0A-4918-A4C0-BB2378A4A86E}" destId="{ACDF588C-D44E-47EA-A459-BE2279E4C66E}" srcOrd="0" destOrd="0" presId="urn:microsoft.com/office/officeart/2008/layout/NameandTitleOrganizationalChart"/>
-    <dgm:cxn modelId="{F7A1EC05-682B-4B2D-8649-3811A2ACC63C}" type="presOf" srcId="{07DEFE26-AE89-4733-90D0-66EA22297556}" destId="{35A5319A-27D3-40ED-A336-2237DA0CF303}" srcOrd="0" destOrd="0" presId="urn:microsoft.com/office/officeart/2008/layout/NameandTitleOrganizationalChart"/>
-    <dgm:cxn modelId="{9B767B10-0E43-4911-99A8-8BAAFB72E6D2}" type="presOf" srcId="{CFC41D57-F88E-4D14-9CB6-3153F933F8D8}" destId="{6D817344-3CD5-48BD-9900-E29D37EC1C71}" srcOrd="0" destOrd="0" presId="urn:microsoft.com/office/officeart/2008/layout/NameandTitleOrganizationalChart"/>
-    <dgm:cxn modelId="{57512E14-F2B9-4665-9D1B-50088FF69B00}" type="presOf" srcId="{4C79A91F-3224-4DC1-A9F8-96690D550A70}" destId="{99803AF7-4470-406D-9644-B5CF9C4AB466}" srcOrd="1" destOrd="0" presId="urn:microsoft.com/office/officeart/2008/layout/NameandTitleOrganizationalChart"/>
+    <dgm:cxn modelId="{503A3A05-D425-4AA8-A1D1-0E70887B3A57}" type="presOf" srcId="{25D46B0E-1412-4F38-932A-0D2E07D1CD59}" destId="{8742DB03-FA9E-4357-9F29-2E49F3666B0D}" srcOrd="0" destOrd="0" presId="urn:microsoft.com/office/officeart/2008/layout/NameandTitleOrganizationalChart"/>
+    <dgm:cxn modelId="{5E17110D-CF26-4EEE-A8FF-F2B214DDE1BF}" type="presOf" srcId="{401DAE90-26D8-48C8-8056-F616797025A8}" destId="{09118B6D-3D7D-4EAE-9688-4B9644AAEF1F}" srcOrd="0" destOrd="0" presId="urn:microsoft.com/office/officeart/2008/layout/NameandTitleOrganizationalChart"/>
+    <dgm:cxn modelId="{7F11560D-8C75-48B2-8964-20BB0860472E}" type="presOf" srcId="{FC549002-78B6-4B5E-ADA1-264602207150}" destId="{759538CC-FD3D-4008-B010-D1C9468CAB10}" srcOrd="0" destOrd="0" presId="urn:microsoft.com/office/officeart/2008/layout/NameandTitleOrganizationalChart"/>
+    <dgm:cxn modelId="{C8251310-A324-426D-BB34-331F6CA4213C}" type="presOf" srcId="{07DEFE26-AE89-4733-90D0-66EA22297556}" destId="{35A5319A-27D3-40ED-A336-2237DA0CF303}" srcOrd="0" destOrd="0" presId="urn:microsoft.com/office/officeart/2008/layout/NameandTitleOrganizationalChart"/>
     <dgm:cxn modelId="{5F83F923-7BF8-485E-B338-7AD7CD78EAB5}" srcId="{66C445B0-5813-4242-A643-EA05ADBDE646}" destId="{139E31E7-E542-42E6-9422-61802B526847}" srcOrd="0" destOrd="0" parTransId="{D80923A3-6289-49E5-8E01-5FC6895BFFC9}" sibTransId="{07DEFE26-AE89-4733-90D0-66EA22297556}"/>
-    <dgm:cxn modelId="{B27CFB2B-447F-44F4-A9E5-A8690CE3F192}" type="presOf" srcId="{FD0DC526-4E71-47F7-B165-B418160856BC}" destId="{F6DC35FC-A627-4E61-A8B5-1DB6EB7E7D5C}" srcOrd="0" destOrd="0" presId="urn:microsoft.com/office/officeart/2008/layout/NameandTitleOrganizationalChart"/>
-    <dgm:cxn modelId="{E3C6BC3D-E2C1-427E-B0F7-9E2AD9FF8316}" type="presOf" srcId="{139E31E7-E542-42E6-9422-61802B526847}" destId="{44D5B42E-95E5-4155-A5D6-CB1E243ADC7C}" srcOrd="1" destOrd="0" presId="urn:microsoft.com/office/officeart/2008/layout/NameandTitleOrganizationalChart"/>
+    <dgm:cxn modelId="{8CA76B5D-E7C6-477C-8D21-1E6B52B37379}" type="presOf" srcId="{B2E0D85B-ED8F-4211-86BF-9004F0419EBC}" destId="{18966141-F989-49CD-9396-BB5ED45195A8}" srcOrd="0" destOrd="0" presId="urn:microsoft.com/office/officeart/2008/layout/NameandTitleOrganizationalChart"/>
+    <dgm:cxn modelId="{7DADA25D-91E6-4B0B-93AC-78E66186559F}" type="presOf" srcId="{CFC41D57-F88E-4D14-9CB6-3153F933F8D8}" destId="{6D817344-3CD5-48BD-9900-E29D37EC1C71}" srcOrd="0" destOrd="0" presId="urn:microsoft.com/office/officeart/2008/layout/NameandTitleOrganizationalChart"/>
+    <dgm:cxn modelId="{F4A9BD61-B960-45BE-A584-1C265D3F8471}" type="presOf" srcId="{FD0DC526-4E71-47F7-B165-B418160856BC}" destId="{E0C43424-95A8-4B3A-B250-92256BCB4B36}" srcOrd="1" destOrd="0" presId="urn:microsoft.com/office/officeart/2008/layout/NameandTitleOrganizationalChart"/>
     <dgm:cxn modelId="{9289EE63-6704-4C84-A444-E04C244802BE}" srcId="{CFC41D57-F88E-4D14-9CB6-3153F933F8D8}" destId="{6817A3AE-4D0A-4918-A4C0-BB2378A4A86E}" srcOrd="3" destOrd="0" parTransId="{401DAE90-26D8-48C8-8056-F616797025A8}" sibTransId="{E67A694C-5000-4AF8-9FCE-8A3B038D3A6A}"/>
-    <dgm:cxn modelId="{887C8F46-8185-4C27-84C6-4DC2BA1849F7}" type="presOf" srcId="{86DAFCD0-F247-4F5D-A292-42B446363EAD}" destId="{F40ECF04-BC7B-4A91-8E97-CA862AD5581B}" srcOrd="1" destOrd="0" presId="urn:microsoft.com/office/officeart/2008/layout/NameandTitleOrganizationalChart"/>
-    <dgm:cxn modelId="{7B98414D-5763-40BE-B327-628966FBC149}" type="presOf" srcId="{D393920E-7C03-4903-AE29-A524FD072475}" destId="{7EB56608-81CA-413B-8197-3133786CFDA0}" srcOrd="0" destOrd="0" presId="urn:microsoft.com/office/officeart/2008/layout/NameandTitleOrganizationalChart"/>
-    <dgm:cxn modelId="{86736770-2DD4-4A14-A69F-FC77B523F456}" type="presOf" srcId="{3049FCCA-36BA-450D-99B3-A53F11165A50}" destId="{E82D3AA1-1772-4659-BBAD-1CC593C2FE63}" srcOrd="0" destOrd="0" presId="urn:microsoft.com/office/officeart/2008/layout/NameandTitleOrganizationalChart"/>
+    <dgm:cxn modelId="{131D1E64-A0E1-4915-9AA2-74D663C021D9}" type="presOf" srcId="{CFC41D57-F88E-4D14-9CB6-3153F933F8D8}" destId="{4ECE180B-C506-4EFB-8C10-BEB44A4C4DEE}" srcOrd="1" destOrd="0" presId="urn:microsoft.com/office/officeart/2008/layout/NameandTitleOrganizationalChart"/>
+    <dgm:cxn modelId="{C4006657-BF02-4460-8A11-3BB0A488B012}" type="presOf" srcId="{E67A694C-5000-4AF8-9FCE-8A3B038D3A6A}" destId="{81F06A5F-BF35-4852-9E3A-F010342E1657}" srcOrd="0" destOrd="0" presId="urn:microsoft.com/office/officeart/2008/layout/NameandTitleOrganizationalChart"/>
     <dgm:cxn modelId="{DF7E6278-7CCB-4936-8F58-F371DC7B4C86}" srcId="{139E31E7-E542-42E6-9422-61802B526847}" destId="{CFC41D57-F88E-4D14-9CB6-3153F933F8D8}" srcOrd="0" destOrd="0" parTransId="{FC549002-78B6-4B5E-ADA1-264602207150}" sibTransId="{E8CB0F3F-0E2F-4882-8BEB-4EB1F9FEBD97}"/>
-    <dgm:cxn modelId="{546B6179-4A87-48C2-A9ED-6C23628B496D}" type="presOf" srcId="{FC549002-78B6-4B5E-ADA1-264602207150}" destId="{759538CC-FD3D-4008-B010-D1C9468CAB10}" srcOrd="0" destOrd="0" presId="urn:microsoft.com/office/officeart/2008/layout/NameandTitleOrganizationalChart"/>
-    <dgm:cxn modelId="{C98EBD59-3705-40BF-BE1A-DA501C1DBD21}" type="presOf" srcId="{E8CB0F3F-0E2F-4882-8BEB-4EB1F9FEBD97}" destId="{689920D7-5579-444E-A63D-23030964AF58}" srcOrd="0" destOrd="0" presId="urn:microsoft.com/office/officeart/2008/layout/NameandTitleOrganizationalChart"/>
-    <dgm:cxn modelId="{DF97DF8B-419C-43F1-AB98-963B1BEF74B8}" type="presOf" srcId="{E67A694C-5000-4AF8-9FCE-8A3B038D3A6A}" destId="{81F06A5F-BF35-4852-9E3A-F010342E1657}" srcOrd="0" destOrd="0" presId="urn:microsoft.com/office/officeart/2008/layout/NameandTitleOrganizationalChart"/>
-    <dgm:cxn modelId="{C984058D-611D-409E-942B-80A0FDBFB207}" type="presOf" srcId="{FD0DC526-4E71-47F7-B165-B418160856BC}" destId="{E0C43424-95A8-4B3A-B250-92256BCB4B36}" srcOrd="1" destOrd="0" presId="urn:microsoft.com/office/officeart/2008/layout/NameandTitleOrganizationalChart"/>
-    <dgm:cxn modelId="{FD95C091-DA6A-4C89-AA52-6DA120ADAD8F}" type="presOf" srcId="{139E31E7-E542-42E6-9422-61802B526847}" destId="{133F05F4-947D-4C28-94F5-EFD8D941A994}" srcOrd="0" destOrd="0" presId="urn:microsoft.com/office/officeart/2008/layout/NameandTitleOrganizationalChart"/>
-    <dgm:cxn modelId="{12DF8C9F-AB4E-43CB-A18B-311D4FCD9C88}" type="presOf" srcId="{25D46B0E-1412-4F38-932A-0D2E07D1CD59}" destId="{8742DB03-FA9E-4357-9F29-2E49F3666B0D}" srcOrd="0" destOrd="0" presId="urn:microsoft.com/office/officeart/2008/layout/NameandTitleOrganizationalChart"/>
-    <dgm:cxn modelId="{BAACD0A5-C66D-4061-A0D5-DD809119BB06}" type="presOf" srcId="{6817A3AE-4D0A-4918-A4C0-BB2378A4A86E}" destId="{587362F6-7D8A-4862-A70B-DA6AADDEDE8F}" srcOrd="1" destOrd="0" presId="urn:microsoft.com/office/officeart/2008/layout/NameandTitleOrganizationalChart"/>
-    <dgm:cxn modelId="{DA0447BE-B0EC-406A-B36D-563E12418017}" type="presOf" srcId="{71D36897-66BD-4BE0-9967-6F2012F4D1D1}" destId="{7D4C8320-656A-49E3-9F77-AF4BDE088E19}" srcOrd="0" destOrd="0" presId="urn:microsoft.com/office/officeart/2008/layout/NameandTitleOrganizationalChart"/>
-    <dgm:cxn modelId="{A3FE68C2-12E0-4424-82B5-349A21838591}" type="presOf" srcId="{CFC41D57-F88E-4D14-9CB6-3153F933F8D8}" destId="{4ECE180B-C506-4EFB-8C10-BEB44A4C4DEE}" srcOrd="1" destOrd="0" presId="urn:microsoft.com/office/officeart/2008/layout/NameandTitleOrganizationalChart"/>
-    <dgm:cxn modelId="{806870C3-38F5-4CE6-BB27-9B459C925BD9}" type="presOf" srcId="{86DAFCD0-F247-4F5D-A292-42B446363EAD}" destId="{D2E12811-1FAF-4327-BED8-8A1BDC011F6F}" srcOrd="0" destOrd="0" presId="urn:microsoft.com/office/officeart/2008/layout/NameandTitleOrganizationalChart"/>
-    <dgm:cxn modelId="{968046C4-A6A1-4735-A83F-5DE0C8F946D9}" type="presOf" srcId="{50DBE8DA-E23D-4E20-9224-F2FEA2C2E67C}" destId="{D3878D1B-DB89-499F-8F53-7D758902E7C0}" srcOrd="0" destOrd="0" presId="urn:microsoft.com/office/officeart/2008/layout/NameandTitleOrganizationalChart"/>
-    <dgm:cxn modelId="{59EC6BC5-AD27-46F6-A5A7-BF8232663E46}" type="presOf" srcId="{4C79A91F-3224-4DC1-A9F8-96690D550A70}" destId="{1339A6F0-AF73-4E00-8393-FADE363CDF73}" srcOrd="0" destOrd="0" presId="urn:microsoft.com/office/officeart/2008/layout/NameandTitleOrganizationalChart"/>
+    <dgm:cxn modelId="{A6430259-8CDD-4197-83EC-95CD1C54155D}" type="presOf" srcId="{139E31E7-E542-42E6-9422-61802B526847}" destId="{133F05F4-947D-4C28-94F5-EFD8D941A994}" srcOrd="0" destOrd="0" presId="urn:microsoft.com/office/officeart/2008/layout/NameandTitleOrganizationalChart"/>
+    <dgm:cxn modelId="{3C93165A-EC62-4262-916A-B465824A0519}" type="presOf" srcId="{E8CB0F3F-0E2F-4882-8BEB-4EB1F9FEBD97}" destId="{689920D7-5579-444E-A63D-23030964AF58}" srcOrd="0" destOrd="0" presId="urn:microsoft.com/office/officeart/2008/layout/NameandTitleOrganizationalChart"/>
+    <dgm:cxn modelId="{25D38E8A-25BB-4662-BFDF-7243531CB620}" type="presOf" srcId="{50DBE8DA-E23D-4E20-9224-F2FEA2C2E67C}" destId="{D3878D1B-DB89-499F-8F53-7D758902E7C0}" srcOrd="0" destOrd="0" presId="urn:microsoft.com/office/officeart/2008/layout/NameandTitleOrganizationalChart"/>
+    <dgm:cxn modelId="{70B41E8F-53C4-4DEC-8BC0-E4A4DFC90F86}" type="presOf" srcId="{71D36897-66BD-4BE0-9967-6F2012F4D1D1}" destId="{7D4C8320-656A-49E3-9F77-AF4BDE088E19}" srcOrd="0" destOrd="0" presId="urn:microsoft.com/office/officeart/2008/layout/NameandTitleOrganizationalChart"/>
+    <dgm:cxn modelId="{A562F6A1-4765-4703-9EC6-C081A350C7F0}" type="presOf" srcId="{D393920E-7C03-4903-AE29-A524FD072475}" destId="{7EB56608-81CA-413B-8197-3133786CFDA0}" srcOrd="0" destOrd="0" presId="urn:microsoft.com/office/officeart/2008/layout/NameandTitleOrganizationalChart"/>
+    <dgm:cxn modelId="{C17660A8-FB9A-4284-82CD-661D16DD587D}" type="presOf" srcId="{4C79A91F-3224-4DC1-A9F8-96690D550A70}" destId="{99803AF7-4470-406D-9644-B5CF9C4AB466}" srcOrd="1" destOrd="0" presId="urn:microsoft.com/office/officeart/2008/layout/NameandTitleOrganizationalChart"/>
+    <dgm:cxn modelId="{207B9ABA-AB90-43F0-9665-5F374EF82D6A}" type="presOf" srcId="{6817A3AE-4D0A-4918-A4C0-BB2378A4A86E}" destId="{ACDF588C-D44E-47EA-A459-BE2279E4C66E}" srcOrd="0" destOrd="0" presId="urn:microsoft.com/office/officeart/2008/layout/NameandTitleOrganizationalChart"/>
+    <dgm:cxn modelId="{F2B8B8BA-B2C9-481C-BA8B-D3C37FB066FD}" type="presOf" srcId="{86DAFCD0-F247-4F5D-A292-42B446363EAD}" destId="{F40ECF04-BC7B-4A91-8E97-CA862AD5581B}" srcOrd="1" destOrd="0" presId="urn:microsoft.com/office/officeart/2008/layout/NameandTitleOrganizationalChart"/>
     <dgm:cxn modelId="{48B453C5-6A7A-49E4-B7F8-E4870F026600}" srcId="{CFC41D57-F88E-4D14-9CB6-3153F933F8D8}" destId="{FD0DC526-4E71-47F7-B165-B418160856BC}" srcOrd="0" destOrd="0" parTransId="{50DBE8DA-E23D-4E20-9224-F2FEA2C2E67C}" sibTransId="{25D46B0E-1412-4F38-932A-0D2E07D1CD59}"/>
-    <dgm:cxn modelId="{636324CC-EF3A-483D-87AD-0EB14AA2354D}" type="presOf" srcId="{401DAE90-26D8-48C8-8056-F616797025A8}" destId="{09118B6D-3D7D-4EAE-9688-4B9644AAEF1F}" srcOrd="0" destOrd="0" presId="urn:microsoft.com/office/officeart/2008/layout/NameandTitleOrganizationalChart"/>
-    <dgm:cxn modelId="{D0A0C7D4-36C5-4EF4-A2D7-68BE8CE137EF}" type="presOf" srcId="{66C445B0-5813-4242-A643-EA05ADBDE646}" destId="{E4F97529-150A-4CF1-BAD7-5C2DAE8013E2}" srcOrd="0" destOrd="0" presId="urn:microsoft.com/office/officeart/2008/layout/NameandTitleOrganizationalChart"/>
+    <dgm:cxn modelId="{FB8E90CD-B6E6-4499-9E17-D710994ECFAA}" type="presOf" srcId="{86DAFCD0-F247-4F5D-A292-42B446363EAD}" destId="{D2E12811-1FAF-4327-BED8-8A1BDC011F6F}" srcOrd="0" destOrd="0" presId="urn:microsoft.com/office/officeart/2008/layout/NameandTitleOrganizationalChart"/>
+    <dgm:cxn modelId="{BABF30D0-CAC4-4FB3-BE23-B349F03F2ABB}" type="presOf" srcId="{FD0DC526-4E71-47F7-B165-B418160856BC}" destId="{F6DC35FC-A627-4E61-A8B5-1DB6EB7E7D5C}" srcOrd="0" destOrd="0" presId="urn:microsoft.com/office/officeart/2008/layout/NameandTitleOrganizationalChart"/>
     <dgm:cxn modelId="{156077DB-3DB4-4D56-864B-D5AD3A64853E}" srcId="{CFC41D57-F88E-4D14-9CB6-3153F933F8D8}" destId="{4C79A91F-3224-4DC1-A9F8-96690D550A70}" srcOrd="1" destOrd="0" parTransId="{71D36897-66BD-4BE0-9967-6F2012F4D1D1}" sibTransId="{D393920E-7C03-4903-AE29-A524FD072475}"/>
-    <dgm:cxn modelId="{7E7159F6-92CF-4A39-8402-EBA2E1C927C9}" type="presOf" srcId="{B2E0D85B-ED8F-4211-86BF-9004F0419EBC}" destId="{18966141-F989-49CD-9396-BB5ED45195A8}" srcOrd="0" destOrd="0" presId="urn:microsoft.com/office/officeart/2008/layout/NameandTitleOrganizationalChart"/>
+    <dgm:cxn modelId="{DEEED3DB-C765-4761-A315-A8DF0FBB710B}" type="presOf" srcId="{139E31E7-E542-42E6-9422-61802B526847}" destId="{44D5B42E-95E5-4155-A5D6-CB1E243ADC7C}" srcOrd="1" destOrd="0" presId="urn:microsoft.com/office/officeart/2008/layout/NameandTitleOrganizationalChart"/>
+    <dgm:cxn modelId="{545885E7-EA39-4E09-9B53-4B60A85E5B32}" type="presOf" srcId="{4C79A91F-3224-4DC1-A9F8-96690D550A70}" destId="{1339A6F0-AF73-4E00-8393-FADE363CDF73}" srcOrd="0" destOrd="0" presId="urn:microsoft.com/office/officeart/2008/layout/NameandTitleOrganizationalChart"/>
+    <dgm:cxn modelId="{19FCB8ED-3A18-4DE6-B851-1F552180E752}" type="presOf" srcId="{3049FCCA-36BA-450D-99B3-A53F11165A50}" destId="{E82D3AA1-1772-4659-BBAD-1CC593C2FE63}" srcOrd="0" destOrd="0" presId="urn:microsoft.com/office/officeart/2008/layout/NameandTitleOrganizationalChart"/>
+    <dgm:cxn modelId="{DC5AC4F3-43EE-4C76-AB2C-C60EB6AE8B17}" type="presOf" srcId="{6817A3AE-4D0A-4918-A4C0-BB2378A4A86E}" destId="{587362F6-7D8A-4862-A70B-DA6AADDEDE8F}" srcOrd="1" destOrd="0" presId="urn:microsoft.com/office/officeart/2008/layout/NameandTitleOrganizationalChart"/>
+    <dgm:cxn modelId="{E89D9EF4-2064-4585-8249-05D7E9FC9205}" type="presOf" srcId="{66C445B0-5813-4242-A643-EA05ADBDE646}" destId="{E4F97529-150A-4CF1-BAD7-5C2DAE8013E2}" srcOrd="0" destOrd="0" presId="urn:microsoft.com/office/officeart/2008/layout/NameandTitleOrganizationalChart"/>
     <dgm:cxn modelId="{BC66D8F7-5B5B-4E8F-B2F0-75D4B0768955}" srcId="{CFC41D57-F88E-4D14-9CB6-3153F933F8D8}" destId="{86DAFCD0-F247-4F5D-A292-42B446363EAD}" srcOrd="2" destOrd="0" parTransId="{B2E0D85B-ED8F-4211-86BF-9004F0419EBC}" sibTransId="{3049FCCA-36BA-450D-99B3-A53F11165A50}"/>
-    <dgm:cxn modelId="{62DA2D4B-BB5C-4963-964B-41FFF8DC4320}" type="presParOf" srcId="{E4F97529-150A-4CF1-BAD7-5C2DAE8013E2}" destId="{6CDDF79F-BF25-4AE4-A153-11CDD91EADD5}" srcOrd="0" destOrd="0" presId="urn:microsoft.com/office/officeart/2008/layout/NameandTitleOrganizationalChart"/>
-    <dgm:cxn modelId="{426B3295-8D99-4156-A648-0379E0D69C88}" type="presParOf" srcId="{6CDDF79F-BF25-4AE4-A153-11CDD91EADD5}" destId="{49D31F2A-610A-4D63-A9A7-4D7EEA10F5F1}" srcOrd="0" destOrd="0" presId="urn:microsoft.com/office/officeart/2008/layout/NameandTitleOrganizationalChart"/>
-    <dgm:cxn modelId="{C28FA9D3-9DFC-4094-BE5B-4C0FEE236FED}" type="presParOf" srcId="{49D31F2A-610A-4D63-A9A7-4D7EEA10F5F1}" destId="{133F05F4-947D-4C28-94F5-EFD8D941A994}" srcOrd="0" destOrd="0" presId="urn:microsoft.com/office/officeart/2008/layout/NameandTitleOrganizationalChart"/>
-    <dgm:cxn modelId="{9B7ECD82-642D-4743-A09F-3AB3C2EC2584}" type="presParOf" srcId="{49D31F2A-610A-4D63-A9A7-4D7EEA10F5F1}" destId="{35A5319A-27D3-40ED-A336-2237DA0CF303}" srcOrd="1" destOrd="0" presId="urn:microsoft.com/office/officeart/2008/layout/NameandTitleOrganizationalChart"/>
-    <dgm:cxn modelId="{8573D6C3-CD2C-4F81-930B-BACEBDACAFAF}" type="presParOf" srcId="{49D31F2A-610A-4D63-A9A7-4D7EEA10F5F1}" destId="{44D5B42E-95E5-4155-A5D6-CB1E243ADC7C}" srcOrd="2" destOrd="0" presId="urn:microsoft.com/office/officeart/2008/layout/NameandTitleOrganizationalChart"/>
-    <dgm:cxn modelId="{6F8355CA-E3BB-49DA-A14B-CECE2C06809E}" type="presParOf" srcId="{6CDDF79F-BF25-4AE4-A153-11CDD91EADD5}" destId="{86078E63-E3C6-4266-8EC5-C238B9C68A62}" srcOrd="1" destOrd="0" presId="urn:microsoft.com/office/officeart/2008/layout/NameandTitleOrganizationalChart"/>
-    <dgm:cxn modelId="{28B55B67-4430-4D00-8244-D87599C67CCF}" type="presParOf" srcId="{86078E63-E3C6-4266-8EC5-C238B9C68A62}" destId="{759538CC-FD3D-4008-B010-D1C9468CAB10}" srcOrd="0" destOrd="0" presId="urn:microsoft.com/office/officeart/2008/layout/NameandTitleOrganizationalChart"/>
-    <dgm:cxn modelId="{91CFD2FA-0710-4122-88C6-602C87D9004D}" type="presParOf" srcId="{86078E63-E3C6-4266-8EC5-C238B9C68A62}" destId="{AB7412BE-FFC6-4616-8397-76E628D98E66}" srcOrd="1" destOrd="0" presId="urn:microsoft.com/office/officeart/2008/layout/NameandTitleOrganizationalChart"/>
-    <dgm:cxn modelId="{EE7DCD86-3AF0-4708-B804-9803327089F8}" type="presParOf" srcId="{AB7412BE-FFC6-4616-8397-76E628D98E66}" destId="{DA510DB7-D368-419A-BF1E-D860FAD8DB41}" srcOrd="0" destOrd="0" presId="urn:microsoft.com/office/officeart/2008/layout/NameandTitleOrganizationalChart"/>
-    <dgm:cxn modelId="{6C352469-8860-438E-BB56-9CDBD1002B8E}" type="presParOf" srcId="{DA510DB7-D368-419A-BF1E-D860FAD8DB41}" destId="{6D817344-3CD5-48BD-9900-E29D37EC1C71}" srcOrd="0" destOrd="0" presId="urn:microsoft.com/office/officeart/2008/layout/NameandTitleOrganizationalChart"/>
-    <dgm:cxn modelId="{841E3F96-A5CD-4D60-9F74-E5442C5B59FA}" type="presParOf" srcId="{DA510DB7-D368-419A-BF1E-D860FAD8DB41}" destId="{689920D7-5579-444E-A63D-23030964AF58}" srcOrd="1" destOrd="0" presId="urn:microsoft.com/office/officeart/2008/layout/NameandTitleOrganizationalChart"/>
-    <dgm:cxn modelId="{823E6911-FEDD-48DA-A54D-C6D2C5B6BA1F}" type="presParOf" srcId="{DA510DB7-D368-419A-BF1E-D860FAD8DB41}" destId="{4ECE180B-C506-4EFB-8C10-BEB44A4C4DEE}" srcOrd="2" destOrd="0" presId="urn:microsoft.com/office/officeart/2008/layout/NameandTitleOrganizationalChart"/>
-    <dgm:cxn modelId="{A8B9944A-6B0E-44AB-B5FD-35F7B6E0F4BC}" type="presParOf" srcId="{AB7412BE-FFC6-4616-8397-76E628D98E66}" destId="{68135BC7-FF66-4D89-9028-5D0586CDC962}" srcOrd="1" destOrd="0" presId="urn:microsoft.com/office/officeart/2008/layout/NameandTitleOrganizationalChart"/>
-    <dgm:cxn modelId="{ECF6A87B-8B22-4439-A845-BB0A2ED21242}" type="presParOf" srcId="{68135BC7-FF66-4D89-9028-5D0586CDC962}" destId="{D3878D1B-DB89-499F-8F53-7D758902E7C0}" srcOrd="0" destOrd="0" presId="urn:microsoft.com/office/officeart/2008/layout/NameandTitleOrganizationalChart"/>
-    <dgm:cxn modelId="{04438F4A-CDF4-4F2E-B31F-83422BA4C28B}" type="presParOf" srcId="{68135BC7-FF66-4D89-9028-5D0586CDC962}" destId="{BA1F6ED1-9763-4F56-B45D-5BB571B2BE08}" srcOrd="1" destOrd="0" presId="urn:microsoft.com/office/officeart/2008/layout/NameandTitleOrganizationalChart"/>
-    <dgm:cxn modelId="{9A92FCB8-C2A0-4BD8-AFC4-ABD7E7A40AB6}" type="presParOf" srcId="{BA1F6ED1-9763-4F56-B45D-5BB571B2BE08}" destId="{1AECB3ED-139A-4F3B-A5B8-CB7208E1620A}" srcOrd="0" destOrd="0" presId="urn:microsoft.com/office/officeart/2008/layout/NameandTitleOrganizationalChart"/>
-    <dgm:cxn modelId="{6ECFB7D3-AD5A-4B48-B857-3FC0261C5845}" type="presParOf" srcId="{1AECB3ED-139A-4F3B-A5B8-CB7208E1620A}" destId="{F6DC35FC-A627-4E61-A8B5-1DB6EB7E7D5C}" srcOrd="0" destOrd="0" presId="urn:microsoft.com/office/officeart/2008/layout/NameandTitleOrganizationalChart"/>
-    <dgm:cxn modelId="{F92B4AA8-E86C-4E5D-BDFA-BEB6BD5233F0}" type="presParOf" srcId="{1AECB3ED-139A-4F3B-A5B8-CB7208E1620A}" destId="{8742DB03-FA9E-4357-9F29-2E49F3666B0D}" srcOrd="1" destOrd="0" presId="urn:microsoft.com/office/officeart/2008/layout/NameandTitleOrganizationalChart"/>
-    <dgm:cxn modelId="{BB28D5D0-59A5-4BD0-B43F-6186BB1BEBA1}" type="presParOf" srcId="{1AECB3ED-139A-4F3B-A5B8-CB7208E1620A}" destId="{E0C43424-95A8-4B3A-B250-92256BCB4B36}" srcOrd="2" destOrd="0" presId="urn:microsoft.com/office/officeart/2008/layout/NameandTitleOrganizationalChart"/>
-    <dgm:cxn modelId="{8C2BEBEC-BCF2-49AF-A6BD-BF6F7E6EE8EF}" type="presParOf" srcId="{BA1F6ED1-9763-4F56-B45D-5BB571B2BE08}" destId="{8DC2DE44-DF9E-4E44-8026-AF5F095E1C00}" srcOrd="1" destOrd="0" presId="urn:microsoft.com/office/officeart/2008/layout/NameandTitleOrganizationalChart"/>
-    <dgm:cxn modelId="{EBECFC3A-455E-47D5-A621-3AB36657249D}" type="presParOf" srcId="{BA1F6ED1-9763-4F56-B45D-5BB571B2BE08}" destId="{241CC21B-894D-42B7-AFA9-1943130356F5}" srcOrd="2" destOrd="0" presId="urn:microsoft.com/office/officeart/2008/layout/NameandTitleOrganizationalChart"/>
-    <dgm:cxn modelId="{FA57E671-732C-452A-8AFB-83AD93BBA0CE}" type="presParOf" srcId="{68135BC7-FF66-4D89-9028-5D0586CDC962}" destId="{7D4C8320-656A-49E3-9F77-AF4BDE088E19}" srcOrd="2" destOrd="0" presId="urn:microsoft.com/office/officeart/2008/layout/NameandTitleOrganizationalChart"/>
-    <dgm:cxn modelId="{F98D5A9F-8A45-48AE-B1A0-6CEC8ADD6F62}" type="presParOf" srcId="{68135BC7-FF66-4D89-9028-5D0586CDC962}" destId="{FC12A78E-B213-4D4C-9EFD-47701FDCF0F1}" srcOrd="3" destOrd="0" presId="urn:microsoft.com/office/officeart/2008/layout/NameandTitleOrganizationalChart"/>
-    <dgm:cxn modelId="{53F10C6E-828F-49CB-AB5F-23A06D08CE1E}" type="presParOf" srcId="{FC12A78E-B213-4D4C-9EFD-47701FDCF0F1}" destId="{16484E20-37A8-4E9C-818B-E753969BF941}" srcOrd="0" destOrd="0" presId="urn:microsoft.com/office/officeart/2008/layout/NameandTitleOrganizationalChart"/>
-    <dgm:cxn modelId="{A440D429-0BE4-4F4B-A6DB-74737FF2EF25}" type="presParOf" srcId="{16484E20-37A8-4E9C-818B-E753969BF941}" destId="{1339A6F0-AF73-4E00-8393-FADE363CDF73}" srcOrd="0" destOrd="0" presId="urn:microsoft.com/office/officeart/2008/layout/NameandTitleOrganizationalChart"/>
-    <dgm:cxn modelId="{AA365250-8C4D-4BA4-BE3B-45463A3268EE}" type="presParOf" srcId="{16484E20-37A8-4E9C-818B-E753969BF941}" destId="{7EB56608-81CA-413B-8197-3133786CFDA0}" srcOrd="1" destOrd="0" presId="urn:microsoft.com/office/officeart/2008/layout/NameandTitleOrganizationalChart"/>
-    <dgm:cxn modelId="{3079C9EC-D816-45BA-8D25-54CDA6836B9C}" type="presParOf" srcId="{16484E20-37A8-4E9C-818B-E753969BF941}" destId="{99803AF7-4470-406D-9644-B5CF9C4AB466}" srcOrd="2" destOrd="0" presId="urn:microsoft.com/office/officeart/2008/layout/NameandTitleOrganizationalChart"/>
-    <dgm:cxn modelId="{C34BF6B7-D293-497C-AFB5-0129E5B3ED22}" type="presParOf" srcId="{FC12A78E-B213-4D4C-9EFD-47701FDCF0F1}" destId="{EC84BDB2-CB40-489C-AC9A-17D17A942D74}" srcOrd="1" destOrd="0" presId="urn:microsoft.com/office/officeart/2008/layout/NameandTitleOrganizationalChart"/>
-    <dgm:cxn modelId="{22A5361D-8076-4261-95C4-A06AB4DAAFC4}" type="presParOf" srcId="{FC12A78E-B213-4D4C-9EFD-47701FDCF0F1}" destId="{62A0C545-6A2D-4770-9FE1-8462C43E3CA0}" srcOrd="2" destOrd="0" presId="urn:microsoft.com/office/officeart/2008/layout/NameandTitleOrganizationalChart"/>
-    <dgm:cxn modelId="{991DB717-DA48-474D-A786-DA9865BE6C39}" type="presParOf" srcId="{68135BC7-FF66-4D89-9028-5D0586CDC962}" destId="{18966141-F989-49CD-9396-BB5ED45195A8}" srcOrd="4" destOrd="0" presId="urn:microsoft.com/office/officeart/2008/layout/NameandTitleOrganizationalChart"/>
-    <dgm:cxn modelId="{03AFEC23-0B32-4825-A2B7-C1E63210A066}" type="presParOf" srcId="{68135BC7-FF66-4D89-9028-5D0586CDC962}" destId="{F400B0B6-A2C2-4DD9-AEF9-96C67EF14550}" srcOrd="5" destOrd="0" presId="urn:microsoft.com/office/officeart/2008/layout/NameandTitleOrganizationalChart"/>
-    <dgm:cxn modelId="{E00C1607-58EA-43BA-A720-C3CCBCD19292}" type="presParOf" srcId="{F400B0B6-A2C2-4DD9-AEF9-96C67EF14550}" destId="{8BE96EE9-E698-4F15-83E7-48ED108100DC}" srcOrd="0" destOrd="0" presId="urn:microsoft.com/office/officeart/2008/layout/NameandTitleOrganizationalChart"/>
-    <dgm:cxn modelId="{B1E3C275-470A-4EEE-A11F-532E387D223B}" type="presParOf" srcId="{8BE96EE9-E698-4F15-83E7-48ED108100DC}" destId="{D2E12811-1FAF-4327-BED8-8A1BDC011F6F}" srcOrd="0" destOrd="0" presId="urn:microsoft.com/office/officeart/2008/layout/NameandTitleOrganizationalChart"/>
-    <dgm:cxn modelId="{37738944-94CB-47BE-B5C6-2E4ABCE274C3}" type="presParOf" srcId="{8BE96EE9-E698-4F15-83E7-48ED108100DC}" destId="{E82D3AA1-1772-4659-BBAD-1CC593C2FE63}" srcOrd="1" destOrd="0" presId="urn:microsoft.com/office/officeart/2008/layout/NameandTitleOrganizationalChart"/>
-    <dgm:cxn modelId="{3131368C-41FB-4A8C-9756-ED0AD28CA417}" type="presParOf" srcId="{8BE96EE9-E698-4F15-83E7-48ED108100DC}" destId="{F40ECF04-BC7B-4A91-8E97-CA862AD5581B}" srcOrd="2" destOrd="0" presId="urn:microsoft.com/office/officeart/2008/layout/NameandTitleOrganizationalChart"/>
-    <dgm:cxn modelId="{C6C6B976-659E-4277-ACD4-5FC6605330C5}" type="presParOf" srcId="{F400B0B6-A2C2-4DD9-AEF9-96C67EF14550}" destId="{543DA51E-0794-4BB7-94C9-793FC0DA2334}" srcOrd="1" destOrd="0" presId="urn:microsoft.com/office/officeart/2008/layout/NameandTitleOrganizationalChart"/>
-    <dgm:cxn modelId="{2C15974A-66B3-41F7-A5BB-1B25295920B0}" type="presParOf" srcId="{F400B0B6-A2C2-4DD9-AEF9-96C67EF14550}" destId="{8A1B6BA9-E2EC-4CC0-B9C4-C7AE7D6D17B4}" srcOrd="2" destOrd="0" presId="urn:microsoft.com/office/officeart/2008/layout/NameandTitleOrganizationalChart"/>
-    <dgm:cxn modelId="{113C103F-9D04-4CB5-A887-79B07762589F}" type="presParOf" srcId="{68135BC7-FF66-4D89-9028-5D0586CDC962}" destId="{09118B6D-3D7D-4EAE-9688-4B9644AAEF1F}" srcOrd="6" destOrd="0" presId="urn:microsoft.com/office/officeart/2008/layout/NameandTitleOrganizationalChart"/>
-    <dgm:cxn modelId="{ECE8689F-4D47-47E2-8A69-AFC3C14EF364}" type="presParOf" srcId="{68135BC7-FF66-4D89-9028-5D0586CDC962}" destId="{89571F19-4659-4801-9A44-F1E32CDC6194}" srcOrd="7" destOrd="0" presId="urn:microsoft.com/office/officeart/2008/layout/NameandTitleOrganizationalChart"/>
-    <dgm:cxn modelId="{5127A1C3-15D2-413D-85AA-83AD2D57D77F}" type="presParOf" srcId="{89571F19-4659-4801-9A44-F1E32CDC6194}" destId="{9837E491-E944-4896-B70E-171C383FBF20}" srcOrd="0" destOrd="0" presId="urn:microsoft.com/office/officeart/2008/layout/NameandTitleOrganizationalChart"/>
-    <dgm:cxn modelId="{4FDC56DF-6096-4A6B-A288-D660E85B5797}" type="presParOf" srcId="{9837E491-E944-4896-B70E-171C383FBF20}" destId="{ACDF588C-D44E-47EA-A459-BE2279E4C66E}" srcOrd="0" destOrd="0" presId="urn:microsoft.com/office/officeart/2008/layout/NameandTitleOrganizationalChart"/>
-    <dgm:cxn modelId="{8A441BB0-7B9E-4BD8-BC1B-AAEF4F144081}" type="presParOf" srcId="{9837E491-E944-4896-B70E-171C383FBF20}" destId="{81F06A5F-BF35-4852-9E3A-F010342E1657}" srcOrd="1" destOrd="0" presId="urn:microsoft.com/office/officeart/2008/layout/NameandTitleOrganizationalChart"/>
-    <dgm:cxn modelId="{8D666CDE-4F94-4CA0-A33D-6CA2A1802331}" type="presParOf" srcId="{9837E491-E944-4896-B70E-171C383FBF20}" destId="{587362F6-7D8A-4862-A70B-DA6AADDEDE8F}" srcOrd="2" destOrd="0" presId="urn:microsoft.com/office/officeart/2008/layout/NameandTitleOrganizationalChart"/>
-    <dgm:cxn modelId="{B888DECB-7727-4EF9-8CCA-33EFC1BB785F}" type="presParOf" srcId="{89571F19-4659-4801-9A44-F1E32CDC6194}" destId="{6EBFD8D2-4B4B-4B7B-BFBF-8337EBAB3B1D}" srcOrd="1" destOrd="0" presId="urn:microsoft.com/office/officeart/2008/layout/NameandTitleOrganizationalChart"/>
-    <dgm:cxn modelId="{7E9F57A5-6EF1-41B7-ABA7-9C68DAF3BF8B}" type="presParOf" srcId="{89571F19-4659-4801-9A44-F1E32CDC6194}" destId="{AAFF83B5-DDAA-45EB-8993-FCDC8A54F2ED}" srcOrd="2" destOrd="0" presId="urn:microsoft.com/office/officeart/2008/layout/NameandTitleOrganizationalChart"/>
-    <dgm:cxn modelId="{33646D06-A144-4A28-BB6C-92DE5D977E28}" type="presParOf" srcId="{AB7412BE-FFC6-4616-8397-76E628D98E66}" destId="{6924EA50-C302-403E-8CB3-16C570DFE62B}" srcOrd="2" destOrd="0" presId="urn:microsoft.com/office/officeart/2008/layout/NameandTitleOrganizationalChart"/>
-    <dgm:cxn modelId="{7CF7DD22-23AF-470B-89F5-774ACC6FDC3E}" type="presParOf" srcId="{6CDDF79F-BF25-4AE4-A153-11CDD91EADD5}" destId="{9920C41B-D9F7-4449-B1C9-6E3AA4F1D56B}" srcOrd="2" destOrd="0" presId="urn:microsoft.com/office/officeart/2008/layout/NameandTitleOrganizationalChart"/>
+    <dgm:cxn modelId="{21D5B060-9098-4345-BBB3-1210E3F9BB58}" type="presParOf" srcId="{E4F97529-150A-4CF1-BAD7-5C2DAE8013E2}" destId="{6CDDF79F-BF25-4AE4-A153-11CDD91EADD5}" srcOrd="0" destOrd="0" presId="urn:microsoft.com/office/officeart/2008/layout/NameandTitleOrganizationalChart"/>
+    <dgm:cxn modelId="{89509772-B156-40FB-A11F-C4C15FDEDA35}" type="presParOf" srcId="{6CDDF79F-BF25-4AE4-A153-11CDD91EADD5}" destId="{49D31F2A-610A-4D63-A9A7-4D7EEA10F5F1}" srcOrd="0" destOrd="0" presId="urn:microsoft.com/office/officeart/2008/layout/NameandTitleOrganizationalChart"/>
+    <dgm:cxn modelId="{9DAB57EC-9C60-4920-8FDA-28B3C653DDAF}" type="presParOf" srcId="{49D31F2A-610A-4D63-A9A7-4D7EEA10F5F1}" destId="{133F05F4-947D-4C28-94F5-EFD8D941A994}" srcOrd="0" destOrd="0" presId="urn:microsoft.com/office/officeart/2008/layout/NameandTitleOrganizationalChart"/>
+    <dgm:cxn modelId="{C3BE42B6-BE1F-42D8-8657-E400115B9B10}" type="presParOf" srcId="{49D31F2A-610A-4D63-A9A7-4D7EEA10F5F1}" destId="{35A5319A-27D3-40ED-A336-2237DA0CF303}" srcOrd="1" destOrd="0" presId="urn:microsoft.com/office/officeart/2008/layout/NameandTitleOrganizationalChart"/>
+    <dgm:cxn modelId="{0774BBCB-8907-4619-AF3C-05257ECFD693}" type="presParOf" srcId="{49D31F2A-610A-4D63-A9A7-4D7EEA10F5F1}" destId="{44D5B42E-95E5-4155-A5D6-CB1E243ADC7C}" srcOrd="2" destOrd="0" presId="urn:microsoft.com/office/officeart/2008/layout/NameandTitleOrganizationalChart"/>
+    <dgm:cxn modelId="{CA1C32F3-DCF7-4D86-82F4-6F590183DE3D}" type="presParOf" srcId="{6CDDF79F-BF25-4AE4-A153-11CDD91EADD5}" destId="{86078E63-E3C6-4266-8EC5-C238B9C68A62}" srcOrd="1" destOrd="0" presId="urn:microsoft.com/office/officeart/2008/layout/NameandTitleOrganizationalChart"/>
+    <dgm:cxn modelId="{05BAC509-B920-43A3-A4CC-A1D63CCC2359}" type="presParOf" srcId="{86078E63-E3C6-4266-8EC5-C238B9C68A62}" destId="{759538CC-FD3D-4008-B010-D1C9468CAB10}" srcOrd="0" destOrd="0" presId="urn:microsoft.com/office/officeart/2008/layout/NameandTitleOrganizationalChart"/>
+    <dgm:cxn modelId="{9FF356CA-EBBA-4E22-BCDB-7E1C8EC1249A}" type="presParOf" srcId="{86078E63-E3C6-4266-8EC5-C238B9C68A62}" destId="{AB7412BE-FFC6-4616-8397-76E628D98E66}" srcOrd="1" destOrd="0" presId="urn:microsoft.com/office/officeart/2008/layout/NameandTitleOrganizationalChart"/>
+    <dgm:cxn modelId="{CD7B639A-1AC6-47B7-A195-9DF8E37C1B34}" type="presParOf" srcId="{AB7412BE-FFC6-4616-8397-76E628D98E66}" destId="{DA510DB7-D368-419A-BF1E-D860FAD8DB41}" srcOrd="0" destOrd="0" presId="urn:microsoft.com/office/officeart/2008/layout/NameandTitleOrganizationalChart"/>
+    <dgm:cxn modelId="{BA4AC656-FBC3-4588-A6C4-169F78023586}" type="presParOf" srcId="{DA510DB7-D368-419A-BF1E-D860FAD8DB41}" destId="{6D817344-3CD5-48BD-9900-E29D37EC1C71}" srcOrd="0" destOrd="0" presId="urn:microsoft.com/office/officeart/2008/layout/NameandTitleOrganizationalChart"/>
+    <dgm:cxn modelId="{0AD00B9B-059D-4670-8447-36E484ADC07A}" type="presParOf" srcId="{DA510DB7-D368-419A-BF1E-D860FAD8DB41}" destId="{689920D7-5579-444E-A63D-23030964AF58}" srcOrd="1" destOrd="0" presId="urn:microsoft.com/office/officeart/2008/layout/NameandTitleOrganizationalChart"/>
+    <dgm:cxn modelId="{65DEA9ED-0813-4236-975B-7D326A1AFCFB}" type="presParOf" srcId="{DA510DB7-D368-419A-BF1E-D860FAD8DB41}" destId="{4ECE180B-C506-4EFB-8C10-BEB44A4C4DEE}" srcOrd="2" destOrd="0" presId="urn:microsoft.com/office/officeart/2008/layout/NameandTitleOrganizationalChart"/>
+    <dgm:cxn modelId="{C2E707CF-54E0-4A85-A695-D1A2C4B5FE63}" type="presParOf" srcId="{AB7412BE-FFC6-4616-8397-76E628D98E66}" destId="{68135BC7-FF66-4D89-9028-5D0586CDC962}" srcOrd="1" destOrd="0" presId="urn:microsoft.com/office/officeart/2008/layout/NameandTitleOrganizationalChart"/>
+    <dgm:cxn modelId="{CC8A89C2-B3DE-45B1-9980-25C79058FB55}" type="presParOf" srcId="{68135BC7-FF66-4D89-9028-5D0586CDC962}" destId="{D3878D1B-DB89-499F-8F53-7D758902E7C0}" srcOrd="0" destOrd="0" presId="urn:microsoft.com/office/officeart/2008/layout/NameandTitleOrganizationalChart"/>
+    <dgm:cxn modelId="{71409B56-0E63-426E-8DE9-E64605174EE1}" type="presParOf" srcId="{68135BC7-FF66-4D89-9028-5D0586CDC962}" destId="{BA1F6ED1-9763-4F56-B45D-5BB571B2BE08}" srcOrd="1" destOrd="0" presId="urn:microsoft.com/office/officeart/2008/layout/NameandTitleOrganizationalChart"/>
+    <dgm:cxn modelId="{FAA97304-0D0C-4925-85D5-757FFBDDE989}" type="presParOf" srcId="{BA1F6ED1-9763-4F56-B45D-5BB571B2BE08}" destId="{1AECB3ED-139A-4F3B-A5B8-CB7208E1620A}" srcOrd="0" destOrd="0" presId="urn:microsoft.com/office/officeart/2008/layout/NameandTitleOrganizationalChart"/>
+    <dgm:cxn modelId="{623503CD-0AC6-4763-B55A-913B08A584CC}" type="presParOf" srcId="{1AECB3ED-139A-4F3B-A5B8-CB7208E1620A}" destId="{F6DC35FC-A627-4E61-A8B5-1DB6EB7E7D5C}" srcOrd="0" destOrd="0" presId="urn:microsoft.com/office/officeart/2008/layout/NameandTitleOrganizationalChart"/>
+    <dgm:cxn modelId="{EC84A76E-8030-4F0A-A624-A6EF603AECD1}" type="presParOf" srcId="{1AECB3ED-139A-4F3B-A5B8-CB7208E1620A}" destId="{8742DB03-FA9E-4357-9F29-2E49F3666B0D}" srcOrd="1" destOrd="0" presId="urn:microsoft.com/office/officeart/2008/layout/NameandTitleOrganizationalChart"/>
+    <dgm:cxn modelId="{FCE904FB-7CF7-4945-B38E-DAB49B2EEC57}" type="presParOf" srcId="{1AECB3ED-139A-4F3B-A5B8-CB7208E1620A}" destId="{E0C43424-95A8-4B3A-B250-92256BCB4B36}" srcOrd="2" destOrd="0" presId="urn:microsoft.com/office/officeart/2008/layout/NameandTitleOrganizationalChart"/>
+    <dgm:cxn modelId="{CCACF8E2-5EEA-4857-9052-3783088AF2B8}" type="presParOf" srcId="{BA1F6ED1-9763-4F56-B45D-5BB571B2BE08}" destId="{8DC2DE44-DF9E-4E44-8026-AF5F095E1C00}" srcOrd="1" destOrd="0" presId="urn:microsoft.com/office/officeart/2008/layout/NameandTitleOrganizationalChart"/>
+    <dgm:cxn modelId="{E12E4F18-5D85-452A-9966-BAC7DFC6F909}" type="presParOf" srcId="{BA1F6ED1-9763-4F56-B45D-5BB571B2BE08}" destId="{241CC21B-894D-42B7-AFA9-1943130356F5}" srcOrd="2" destOrd="0" presId="urn:microsoft.com/office/officeart/2008/layout/NameandTitleOrganizationalChart"/>
+    <dgm:cxn modelId="{4DBEB225-8B82-415C-8FF6-AB52E2CCBE4A}" type="presParOf" srcId="{68135BC7-FF66-4D89-9028-5D0586CDC962}" destId="{7D4C8320-656A-49E3-9F77-AF4BDE088E19}" srcOrd="2" destOrd="0" presId="urn:microsoft.com/office/officeart/2008/layout/NameandTitleOrganizationalChart"/>
+    <dgm:cxn modelId="{F5CFB49B-4EDF-4DCF-A784-78CC8D50D9B5}" type="presParOf" srcId="{68135BC7-FF66-4D89-9028-5D0586CDC962}" destId="{FC12A78E-B213-4D4C-9EFD-47701FDCF0F1}" srcOrd="3" destOrd="0" presId="urn:microsoft.com/office/officeart/2008/layout/NameandTitleOrganizationalChart"/>
+    <dgm:cxn modelId="{66AD24D2-6A0F-4E64-A8EC-739FB2B09052}" type="presParOf" srcId="{FC12A78E-B213-4D4C-9EFD-47701FDCF0F1}" destId="{16484E20-37A8-4E9C-818B-E753969BF941}" srcOrd="0" destOrd="0" presId="urn:microsoft.com/office/officeart/2008/layout/NameandTitleOrganizationalChart"/>
+    <dgm:cxn modelId="{9E540222-5543-4654-BAED-02D356C2502E}" type="presParOf" srcId="{16484E20-37A8-4E9C-818B-E753969BF941}" destId="{1339A6F0-AF73-4E00-8393-FADE363CDF73}" srcOrd="0" destOrd="0" presId="urn:microsoft.com/office/officeart/2008/layout/NameandTitleOrganizationalChart"/>
+    <dgm:cxn modelId="{32D4C9B0-C418-4235-801A-7F89C1F068CA}" type="presParOf" srcId="{16484E20-37A8-4E9C-818B-E753969BF941}" destId="{7EB56608-81CA-413B-8197-3133786CFDA0}" srcOrd="1" destOrd="0" presId="urn:microsoft.com/office/officeart/2008/layout/NameandTitleOrganizationalChart"/>
+    <dgm:cxn modelId="{42594B53-AA92-47C0-941B-6BE9EDDC62C9}" type="presParOf" srcId="{16484E20-37A8-4E9C-818B-E753969BF941}" destId="{99803AF7-4470-406D-9644-B5CF9C4AB466}" srcOrd="2" destOrd="0" presId="urn:microsoft.com/office/officeart/2008/layout/NameandTitleOrganizationalChart"/>
+    <dgm:cxn modelId="{6C8D9AD1-125D-42A9-A49F-6DE66EDF418F}" type="presParOf" srcId="{FC12A78E-B213-4D4C-9EFD-47701FDCF0F1}" destId="{EC84BDB2-CB40-489C-AC9A-17D17A942D74}" srcOrd="1" destOrd="0" presId="urn:microsoft.com/office/officeart/2008/layout/NameandTitleOrganizationalChart"/>
+    <dgm:cxn modelId="{E4A6A259-DEA7-4A75-B8F5-31A349B83CCE}" type="presParOf" srcId="{FC12A78E-B213-4D4C-9EFD-47701FDCF0F1}" destId="{62A0C545-6A2D-4770-9FE1-8462C43E3CA0}" srcOrd="2" destOrd="0" presId="urn:microsoft.com/office/officeart/2008/layout/NameandTitleOrganizationalChart"/>
+    <dgm:cxn modelId="{CE18F149-96DE-4CAC-BFA8-51AB09B3E967}" type="presParOf" srcId="{68135BC7-FF66-4D89-9028-5D0586CDC962}" destId="{18966141-F989-49CD-9396-BB5ED45195A8}" srcOrd="4" destOrd="0" presId="urn:microsoft.com/office/officeart/2008/layout/NameandTitleOrganizationalChart"/>
+    <dgm:cxn modelId="{0327BF11-1F58-4DF8-9D30-6DB8BBF365B5}" type="presParOf" srcId="{68135BC7-FF66-4D89-9028-5D0586CDC962}" destId="{F400B0B6-A2C2-4DD9-AEF9-96C67EF14550}" srcOrd="5" destOrd="0" presId="urn:microsoft.com/office/officeart/2008/layout/NameandTitleOrganizationalChart"/>
+    <dgm:cxn modelId="{20C6E946-49A5-408C-955C-404B5A4461AC}" type="presParOf" srcId="{F400B0B6-A2C2-4DD9-AEF9-96C67EF14550}" destId="{8BE96EE9-E698-4F15-83E7-48ED108100DC}" srcOrd="0" destOrd="0" presId="urn:microsoft.com/office/officeart/2008/layout/NameandTitleOrganizationalChart"/>
+    <dgm:cxn modelId="{EC462A32-60F4-4358-B62D-C3F7102B243B}" type="presParOf" srcId="{8BE96EE9-E698-4F15-83E7-48ED108100DC}" destId="{D2E12811-1FAF-4327-BED8-8A1BDC011F6F}" srcOrd="0" destOrd="0" presId="urn:microsoft.com/office/officeart/2008/layout/NameandTitleOrganizationalChart"/>
+    <dgm:cxn modelId="{E6655B62-EC74-4BA2-863B-78844A53D512}" type="presParOf" srcId="{8BE96EE9-E698-4F15-83E7-48ED108100DC}" destId="{E82D3AA1-1772-4659-BBAD-1CC593C2FE63}" srcOrd="1" destOrd="0" presId="urn:microsoft.com/office/officeart/2008/layout/NameandTitleOrganizationalChart"/>
+    <dgm:cxn modelId="{7AA6D2BD-B3E1-4FD9-B944-2FDC49E89CB6}" type="presParOf" srcId="{8BE96EE9-E698-4F15-83E7-48ED108100DC}" destId="{F40ECF04-BC7B-4A91-8E97-CA862AD5581B}" srcOrd="2" destOrd="0" presId="urn:microsoft.com/office/officeart/2008/layout/NameandTitleOrganizationalChart"/>
+    <dgm:cxn modelId="{28A481A8-BD2A-4287-9AAE-6B67EC7A25A6}" type="presParOf" srcId="{F400B0B6-A2C2-4DD9-AEF9-96C67EF14550}" destId="{543DA51E-0794-4BB7-94C9-793FC0DA2334}" srcOrd="1" destOrd="0" presId="urn:microsoft.com/office/officeart/2008/layout/NameandTitleOrganizationalChart"/>
+    <dgm:cxn modelId="{E1B1DFD1-F2C9-4BE0-B823-B8F1C0440893}" type="presParOf" srcId="{F400B0B6-A2C2-4DD9-AEF9-96C67EF14550}" destId="{8A1B6BA9-E2EC-4CC0-B9C4-C7AE7D6D17B4}" srcOrd="2" destOrd="0" presId="urn:microsoft.com/office/officeart/2008/layout/NameandTitleOrganizationalChart"/>
+    <dgm:cxn modelId="{04A1285C-8990-4271-9CF3-CB77074472AF}" type="presParOf" srcId="{68135BC7-FF66-4D89-9028-5D0586CDC962}" destId="{09118B6D-3D7D-4EAE-9688-4B9644AAEF1F}" srcOrd="6" destOrd="0" presId="urn:microsoft.com/office/officeart/2008/layout/NameandTitleOrganizationalChart"/>
+    <dgm:cxn modelId="{C63E9D99-D155-4B14-A2C1-AD61CB0C851C}" type="presParOf" srcId="{68135BC7-FF66-4D89-9028-5D0586CDC962}" destId="{89571F19-4659-4801-9A44-F1E32CDC6194}" srcOrd="7" destOrd="0" presId="urn:microsoft.com/office/officeart/2008/layout/NameandTitleOrganizationalChart"/>
+    <dgm:cxn modelId="{4360C4A7-B376-475E-BDDC-E62214D5C2F3}" type="presParOf" srcId="{89571F19-4659-4801-9A44-F1E32CDC6194}" destId="{9837E491-E944-4896-B70E-171C383FBF20}" srcOrd="0" destOrd="0" presId="urn:microsoft.com/office/officeart/2008/layout/NameandTitleOrganizationalChart"/>
+    <dgm:cxn modelId="{4793BDC6-5B05-4867-A689-C3E1B9EBC5B7}" type="presParOf" srcId="{9837E491-E944-4896-B70E-171C383FBF20}" destId="{ACDF588C-D44E-47EA-A459-BE2279E4C66E}" srcOrd="0" destOrd="0" presId="urn:microsoft.com/office/officeart/2008/layout/NameandTitleOrganizationalChart"/>
+    <dgm:cxn modelId="{78B7EC4F-A4F4-43FA-A8E3-90C6A61D946B}" type="presParOf" srcId="{9837E491-E944-4896-B70E-171C383FBF20}" destId="{81F06A5F-BF35-4852-9E3A-F010342E1657}" srcOrd="1" destOrd="0" presId="urn:microsoft.com/office/officeart/2008/layout/NameandTitleOrganizationalChart"/>
+    <dgm:cxn modelId="{E6C460B4-A198-4EDB-8DBF-6586EC2A6858}" type="presParOf" srcId="{9837E491-E944-4896-B70E-171C383FBF20}" destId="{587362F6-7D8A-4862-A70B-DA6AADDEDE8F}" srcOrd="2" destOrd="0" presId="urn:microsoft.com/office/officeart/2008/layout/NameandTitleOrganizationalChart"/>
+    <dgm:cxn modelId="{47BB9C1F-1FEA-47F7-8703-044996D210D7}" type="presParOf" srcId="{89571F19-4659-4801-9A44-F1E32CDC6194}" destId="{6EBFD8D2-4B4B-4B7B-BFBF-8337EBAB3B1D}" srcOrd="1" destOrd="0" presId="urn:microsoft.com/office/officeart/2008/layout/NameandTitleOrganizationalChart"/>
+    <dgm:cxn modelId="{0FE2BF9D-B2F0-4B46-9F72-0CD7061C5657}" type="presParOf" srcId="{89571F19-4659-4801-9A44-F1E32CDC6194}" destId="{AAFF83B5-DDAA-45EB-8993-FCDC8A54F2ED}" srcOrd="2" destOrd="0" presId="urn:microsoft.com/office/officeart/2008/layout/NameandTitleOrganizationalChart"/>
+    <dgm:cxn modelId="{EED69A51-2560-40C2-98A9-7EB45B0EBB30}" type="presParOf" srcId="{AB7412BE-FFC6-4616-8397-76E628D98E66}" destId="{6924EA50-C302-403E-8CB3-16C570DFE62B}" srcOrd="2" destOrd="0" presId="urn:microsoft.com/office/officeart/2008/layout/NameandTitleOrganizationalChart"/>
+    <dgm:cxn modelId="{BE65FD4C-50E2-4C56-9E7C-F613A5816B00}" type="presParOf" srcId="{6CDDF79F-BF25-4AE4-A153-11CDD91EADD5}" destId="{9920C41B-D9F7-4449-B1C9-6E3AA4F1D56B}" srcOrd="2" destOrd="0" presId="urn:microsoft.com/office/officeart/2008/layout/NameandTitleOrganizationalChart"/>
   </dgm:cxnLst>
   <dgm:bg/>
   <dgm:whole/>
@@ -11760,6 +13628,12 @@
 </file>
 
 <file path=customXml/item1.xml><?xml version="1.0" encoding="utf-8"?>
+<p:properties xmlns:p="http://schemas.microsoft.com/office/2006/metadata/properties" xmlns:xsi="http://www.w3.org/2001/XMLSchema-instance" xmlns:pc="http://schemas.microsoft.com/office/infopath/2007/PartnerControls">
+  <documentManagement/>
+</p:properties>
+</file>
+
+<file path=customXml/item2.xml><?xml version="1.0" encoding="utf-8"?>
 <ct:contentTypeSchema xmlns:ct="http://schemas.microsoft.com/office/2006/metadata/contentType" xmlns:ma="http://schemas.microsoft.com/office/2006/metadata/properties/metaAttributes" ct:_="" ma:_="" ma:contentTypeName="Documento" ma:contentTypeID="0x0101000280282D3A03A044B328157B8673AD4E" ma:contentTypeVersion="3" ma:contentTypeDescription="Crie um novo documento." ma:contentTypeScope="" ma:versionID="9443c3a56cb96c10c1db844df1f0c644">
   <xsd:schema xmlns:xsd="http://www.w3.org/2001/XMLSchema" xmlns:xs="http://www.w3.org/2001/XMLSchema" xmlns:p="http://schemas.microsoft.com/office/2006/metadata/properties" xmlns:ns2="dcd94355-ea14-42cd-9e45-ff239368bff7" targetNamespace="http://schemas.microsoft.com/office/2006/metadata/properties" ma:root="true" ma:fieldsID="ca501d43394212ffa87387129f64d02d" ns2:_="">
     <xsd:import namespace="dcd94355-ea14-42cd-9e45-ff239368bff7"/>
@@ -11897,12 +13771,6 @@
 </ct:contentTypeSchema>
 </file>
 
-<file path=customXml/item2.xml><?xml version="1.0" encoding="utf-8"?>
-<p:properties xmlns:p="http://schemas.microsoft.com/office/2006/metadata/properties" xmlns:xsi="http://www.w3.org/2001/XMLSchema-instance" xmlns:pc="http://schemas.microsoft.com/office/infopath/2007/PartnerControls">
-  <documentManagement/>
-</p:properties>
-</file>
-
 <file path=customXml/item3.xml><?xml version="1.0" encoding="utf-8"?>
 <?mso-contentType ?>
 <FormTemplates xmlns="http://schemas.microsoft.com/sharepoint/v3/contenttype/forms">
@@ -11917,6 +13785,15 @@
 </file>
 
 <file path=customXml/itemProps1.xml><?xml version="1.0" encoding="utf-8"?>
+<ds:datastoreItem xmlns:ds="http://schemas.openxmlformats.org/officeDocument/2006/customXml" ds:itemID="{77F4D717-CC06-47C1-AFCC-3171C0094C34}">
+  <ds:schemaRefs>
+    <ds:schemaRef ds:uri="http://schemas.microsoft.com/office/2006/metadata/properties"/>
+    <ds:schemaRef ds:uri="http://schemas.microsoft.com/office/infopath/2007/PartnerControls"/>
+  </ds:schemaRefs>
+</ds:datastoreItem>
+</file>
+
+<file path=customXml/itemProps2.xml><?xml version="1.0" encoding="utf-8"?>
 <ds:datastoreItem xmlns:ds="http://schemas.openxmlformats.org/officeDocument/2006/customXml" ds:itemID="{3AB88EE5-D554-49DC-9049-AA6B15531B40}">
   <ds:schemaRefs>
     <ds:schemaRef ds:uri="http://schemas.microsoft.com/office/2006/metadata/contentType"/>
@@ -11934,15 +13811,6 @@
 </ds:datastoreItem>
 </file>
 
-<file path=customXml/itemProps2.xml><?xml version="1.0" encoding="utf-8"?>
-<ds:datastoreItem xmlns:ds="http://schemas.openxmlformats.org/officeDocument/2006/customXml" ds:itemID="{77F4D717-CC06-47C1-AFCC-3171C0094C34}">
-  <ds:schemaRefs>
-    <ds:schemaRef ds:uri="http://schemas.microsoft.com/office/2006/metadata/properties"/>
-    <ds:schemaRef ds:uri="http://schemas.microsoft.com/office/infopath/2007/PartnerControls"/>
-  </ds:schemaRefs>
-</ds:datastoreItem>
-</file>
-
 <file path=customXml/itemProps3.xml><?xml version="1.0" encoding="utf-8"?>
 <ds:datastoreItem xmlns:ds="http://schemas.openxmlformats.org/officeDocument/2006/customXml" ds:itemID="{1C3E5199-AA6D-4AB1-AB60-2F8E5BAD2913}">
   <ds:schemaRefs>
@@ -11952,7 +13820,7 @@
 </file>
 
 <file path=customXml/itemProps4.xml><?xml version="1.0" encoding="utf-8"?>
-<ds:datastoreItem xmlns:ds="http://schemas.openxmlformats.org/officeDocument/2006/customXml" ds:itemID="{9D66C1A2-CB5F-4232-9B43-769DD6A641C4}">
+<ds:datastoreItem xmlns:ds="http://schemas.openxmlformats.org/officeDocument/2006/customXml" ds:itemID="{F7D0481D-CCE6-45D8-803F-C64BBC72D383}">
   <ds:schemaRefs>
     <ds:schemaRef ds:uri="http://schemas.openxmlformats.org/officeDocument/2006/bibliography"/>
   </ds:schemaRefs>

</xml_diff>